<commit_message>
Added Pset 2B solutions
</commit_message>
<xml_diff>
--- a/Course Materials/Problem_set_2/50001 - Problem Set 2 - Part B.docx
+++ b/Course Materials/Problem_set_2/50001 - Problem Set 2 - Part B.docx
@@ -1,6 +1,6 @@
 
 <file path=word/document.xml><?xml version="1.0" encoding="utf-8"?>
-<w:document xmlns:wpc="http://schemas.microsoft.com/office/word/2010/wordprocessingCanvas" xmlns:mo="http://schemas.microsoft.com/office/mac/office/2008/main" xmlns:mc="http://schemas.openxmlformats.org/markup-compatibility/2006" xmlns:mv="urn:schemas-microsoft-com:mac:vml" xmlns:o="urn:schemas-microsoft-com:office:office" xmlns:r="http://schemas.openxmlformats.org/officeDocument/2006/relationships" xmlns:m="http://schemas.openxmlformats.org/officeDocument/2006/math" xmlns:v="urn:schemas-microsoft-com:vml" xmlns:wp14="http://schemas.microsoft.com/office/word/2010/wordprocessingDrawing" xmlns:wp="http://schemas.openxmlformats.org/drawingml/2006/wordprocessingDrawing" xmlns:w10="urn:schemas-microsoft-com:office:word" xmlns:w="http://schemas.openxmlformats.org/wordprocessingml/2006/main" xmlns:w14="http://schemas.microsoft.com/office/word/2010/wordml" xmlns:wpg="http://schemas.microsoft.com/office/word/2010/wordprocessingGroup" xmlns:wpi="http://schemas.microsoft.com/office/word/2010/wordprocessingInk" xmlns:wne="http://schemas.microsoft.com/office/word/2006/wordml" xmlns:wps="http://schemas.microsoft.com/office/word/2010/wordprocessingShape" mc:Ignorable="w14 wp14">
+<w:document xmlns:wpc="http://schemas.microsoft.com/office/word/2010/wordprocessingCanvas" xmlns:cx="http://schemas.microsoft.com/office/drawing/2014/chartex" xmlns:cx1="http://schemas.microsoft.com/office/drawing/2015/9/8/chartex" xmlns:cx2="http://schemas.microsoft.com/office/drawing/2015/10/21/chartex" xmlns:cx3="http://schemas.microsoft.com/office/drawing/2016/5/9/chartex" xmlns:cx4="http://schemas.microsoft.com/office/drawing/2016/5/10/chartex" xmlns:cx5="http://schemas.microsoft.com/office/drawing/2016/5/11/chartex" xmlns:cx6="http://schemas.microsoft.com/office/drawing/2016/5/12/chartex" xmlns:cx7="http://schemas.microsoft.com/office/drawing/2016/5/13/chartex" xmlns:cx8="http://schemas.microsoft.com/office/drawing/2016/5/14/chartex" xmlns:mc="http://schemas.openxmlformats.org/markup-compatibility/2006" xmlns:aink="http://schemas.microsoft.com/office/drawing/2016/ink" xmlns:am3d="http://schemas.microsoft.com/office/drawing/2017/model3d" xmlns:o="urn:schemas-microsoft-com:office:office" xmlns:r="http://schemas.openxmlformats.org/officeDocument/2006/relationships" xmlns:m="http://schemas.openxmlformats.org/officeDocument/2006/math" xmlns:v="urn:schemas-microsoft-com:vml" xmlns:wp14="http://schemas.microsoft.com/office/word/2010/wordprocessingDrawing" xmlns:wp="http://schemas.openxmlformats.org/drawingml/2006/wordprocessingDrawing" xmlns:w10="urn:schemas-microsoft-com:office:word" xmlns:w="http://schemas.openxmlformats.org/wordprocessingml/2006/main" xmlns:w14="http://schemas.microsoft.com/office/word/2010/wordml" xmlns:w15="http://schemas.microsoft.com/office/word/2012/wordml" xmlns:w16cex="http://schemas.microsoft.com/office/word/2018/wordml/cex" xmlns:w16cid="http://schemas.microsoft.com/office/word/2016/wordml/cid" xmlns:w16="http://schemas.microsoft.com/office/word/2018/wordml" xmlns:w16se="http://schemas.microsoft.com/office/word/2015/wordml/symex" xmlns:wpg="http://schemas.microsoft.com/office/word/2010/wordprocessingGroup" xmlns:wpi="http://schemas.microsoft.com/office/word/2010/wordprocessingInk" xmlns:wne="http://schemas.microsoft.com/office/word/2006/wordml" xmlns:wps="http://schemas.microsoft.com/office/word/2010/wordprocessingShape" mc:Ignorable="w14 w15 w16se w16cid w16 w16cex wp14">
   <w:body>
     <w:tbl>
       <w:tblPr>
@@ -15,7 +15,7 @@
         <w:tblLook w:val="04A0" w:firstRow="1" w:lastRow="0" w:firstColumn="1" w:lastColumn="0" w:noHBand="0" w:noVBand="1"/>
       </w:tblPr>
       <w:tblGrid>
-        <w:gridCol w:w="8049"/>
+        <w:gridCol w:w="8040"/>
       </w:tblGrid>
       <w:tr>
         <w:trPr>
@@ -698,7 +698,6 @@
           <w:lang w:val="en"/>
         </w:rPr>
       </w:pPr>
-      <w:bookmarkStart w:id="0" w:name="_GoBack"/>
       <w:r>
         <w:rPr>
           <w:b/>
@@ -877,7 +876,6 @@
         <w:t>Hint: you need to understand how to use the methods provided by Midi, Instrument, Pitch, NoteEvent classes.</w:t>
       </w:r>
     </w:p>
-    <w:bookmarkEnd w:id="0"/>
     <w:p>
       <w:pPr>
         <w:pStyle w:val="NormalWeb"/>
@@ -923,7 +921,6 @@
           <w:szCs w:val="20"/>
         </w:rPr>
       </w:pPr>
-      <w:proofErr w:type="gramStart"/>
       <w:r>
         <w:rPr>
           <w:rFonts w:ascii="Courier New" w:eastAsia="Times New Roman" w:hAnsi="Courier New" w:cs="Courier New"/>
@@ -935,7 +932,6 @@
         </w:rPr>
         <w:t>class</w:t>
       </w:r>
-      <w:proofErr w:type="gramEnd"/>
       <w:r>
         <w:rPr>
           <w:rFonts w:ascii="Courier New" w:eastAsia="Times New Roman" w:hAnsi="Courier New" w:cs="Courier New"/>
@@ -1009,7 +1005,6 @@
         </w:rPr>
         <w:tab/>
       </w:r>
-      <w:proofErr w:type="gramStart"/>
       <w:r>
         <w:rPr>
           <w:rFonts w:ascii="Courier New" w:eastAsia="Times New Roman" w:hAnsi="Courier New" w:cs="Courier New"/>
@@ -1021,58 +1016,58 @@
         </w:rPr>
         <w:t>private</w:t>
       </w:r>
+      <w:r>
+        <w:rPr>
+          <w:rFonts w:ascii="Courier New" w:eastAsia="Times New Roman" w:hAnsi="Courier New" w:cs="Courier New"/>
+          <w:color w:val="000000"/>
+          <w:sz w:val="20"/>
+          <w:szCs w:val="20"/>
+        </w:rPr>
+        <w:t xml:space="preserve"> Midi </w:t>
+      </w:r>
+      <w:proofErr w:type="spellStart"/>
+      <w:proofErr w:type="gramStart"/>
+      <w:r>
+        <w:rPr>
+          <w:rFonts w:ascii="Courier New" w:eastAsia="Times New Roman" w:hAnsi="Courier New" w:cs="Courier New"/>
+          <w:color w:val="0000C0"/>
+          <w:sz w:val="20"/>
+          <w:szCs w:val="20"/>
+        </w:rPr>
+        <w:t>midi</w:t>
+      </w:r>
+      <w:proofErr w:type="spellEnd"/>
+      <w:r>
+        <w:rPr>
+          <w:rFonts w:ascii="Courier New" w:eastAsia="Times New Roman" w:hAnsi="Courier New" w:cs="Courier New"/>
+          <w:color w:val="000000"/>
+          <w:sz w:val="20"/>
+          <w:szCs w:val="20"/>
+        </w:rPr>
+        <w:t>;</w:t>
+      </w:r>
       <w:proofErr w:type="gramEnd"/>
-      <w:r>
-        <w:rPr>
-          <w:rFonts w:ascii="Courier New" w:eastAsia="Times New Roman" w:hAnsi="Courier New" w:cs="Courier New"/>
-          <w:color w:val="000000"/>
-          <w:sz w:val="20"/>
-          <w:szCs w:val="20"/>
-        </w:rPr>
-        <w:t xml:space="preserve"> Midi </w:t>
-      </w:r>
-      <w:proofErr w:type="spellStart"/>
-      <w:r>
-        <w:rPr>
-          <w:rFonts w:ascii="Courier New" w:eastAsia="Times New Roman" w:hAnsi="Courier New" w:cs="Courier New"/>
-          <w:color w:val="0000C0"/>
-          <w:sz w:val="20"/>
-          <w:szCs w:val="20"/>
-        </w:rPr>
-        <w:t>midi</w:t>
-      </w:r>
-      <w:proofErr w:type="spellEnd"/>
-      <w:r>
-        <w:rPr>
-          <w:rFonts w:ascii="Courier New" w:eastAsia="Times New Roman" w:hAnsi="Courier New" w:cs="Courier New"/>
-          <w:color w:val="000000"/>
-          <w:sz w:val="20"/>
-          <w:szCs w:val="20"/>
-        </w:rPr>
-        <w:t>;</w:t>
-      </w:r>
-    </w:p>
-    <w:p>
-      <w:pPr>
-        <w:autoSpaceDE w:val="0"/>
-        <w:autoSpaceDN w:val="0"/>
-        <w:adjustRightInd w:val="0"/>
-        <w:rPr>
-          <w:rFonts w:ascii="Courier New" w:eastAsia="Times New Roman" w:hAnsi="Courier New" w:cs="Courier New"/>
-          <w:sz w:val="20"/>
-          <w:szCs w:val="20"/>
-        </w:rPr>
-      </w:pPr>
-      <w:r>
-        <w:rPr>
-          <w:rFonts w:ascii="Courier New" w:eastAsia="Times New Roman" w:hAnsi="Courier New" w:cs="Courier New"/>
-          <w:color w:val="000000"/>
-          <w:sz w:val="20"/>
-          <w:szCs w:val="20"/>
-        </w:rPr>
-        <w:tab/>
-      </w:r>
-      <w:proofErr w:type="gramStart"/>
+    </w:p>
+    <w:p>
+      <w:pPr>
+        <w:autoSpaceDE w:val="0"/>
+        <w:autoSpaceDN w:val="0"/>
+        <w:adjustRightInd w:val="0"/>
+        <w:rPr>
+          <w:rFonts w:ascii="Courier New" w:eastAsia="Times New Roman" w:hAnsi="Courier New" w:cs="Courier New"/>
+          <w:sz w:val="20"/>
+          <w:szCs w:val="20"/>
+        </w:rPr>
+      </w:pPr>
+      <w:r>
+        <w:rPr>
+          <w:rFonts w:ascii="Courier New" w:eastAsia="Times New Roman" w:hAnsi="Courier New" w:cs="Courier New"/>
+          <w:color w:val="000000"/>
+          <w:sz w:val="20"/>
+          <w:szCs w:val="20"/>
+        </w:rPr>
+        <w:tab/>
+      </w:r>
       <w:r>
         <w:rPr>
           <w:rFonts w:ascii="Courier New" w:eastAsia="Times New Roman" w:hAnsi="Courier New" w:cs="Courier New"/>
@@ -1084,88 +1079,88 @@
         </w:rPr>
         <w:t>private</w:t>
       </w:r>
+      <w:r>
+        <w:rPr>
+          <w:rFonts w:ascii="Courier New" w:eastAsia="Times New Roman" w:hAnsi="Courier New" w:cs="Courier New"/>
+          <w:color w:val="000000"/>
+          <w:sz w:val="20"/>
+          <w:szCs w:val="20"/>
+        </w:rPr>
+        <w:t xml:space="preserve"> </w:t>
+      </w:r>
+      <w:proofErr w:type="spellStart"/>
+      <w:r>
+        <w:rPr>
+          <w:rFonts w:ascii="Courier New" w:eastAsia="Times New Roman" w:hAnsi="Courier New" w:cs="Courier New"/>
+          <w:color w:val="000000"/>
+          <w:sz w:val="20"/>
+          <w:szCs w:val="20"/>
+        </w:rPr>
+        <w:t>PianoMachine</w:t>
+      </w:r>
+      <w:proofErr w:type="spellEnd"/>
+      <w:r>
+        <w:rPr>
+          <w:rFonts w:ascii="Courier New" w:eastAsia="Times New Roman" w:hAnsi="Courier New" w:cs="Courier New"/>
+          <w:color w:val="000000"/>
+          <w:sz w:val="20"/>
+          <w:szCs w:val="20"/>
+        </w:rPr>
+        <w:t xml:space="preserve"> </w:t>
+      </w:r>
+      <w:proofErr w:type="gramStart"/>
+      <w:r>
+        <w:rPr>
+          <w:rFonts w:ascii="Courier New" w:eastAsia="Times New Roman" w:hAnsi="Courier New" w:cs="Courier New"/>
+          <w:color w:val="0000C0"/>
+          <w:sz w:val="20"/>
+          <w:szCs w:val="20"/>
+        </w:rPr>
+        <w:t>pm</w:t>
+      </w:r>
+      <w:r>
+        <w:rPr>
+          <w:rFonts w:ascii="Courier New" w:eastAsia="Times New Roman" w:hAnsi="Courier New" w:cs="Courier New"/>
+          <w:color w:val="000000"/>
+          <w:sz w:val="20"/>
+          <w:szCs w:val="20"/>
+        </w:rPr>
+        <w:t>;</w:t>
+      </w:r>
       <w:proofErr w:type="gramEnd"/>
-      <w:r>
-        <w:rPr>
-          <w:rFonts w:ascii="Courier New" w:eastAsia="Times New Roman" w:hAnsi="Courier New" w:cs="Courier New"/>
-          <w:color w:val="000000"/>
-          <w:sz w:val="20"/>
-          <w:szCs w:val="20"/>
-        </w:rPr>
-        <w:t xml:space="preserve"> </w:t>
-      </w:r>
-      <w:proofErr w:type="spellStart"/>
-      <w:r>
-        <w:rPr>
-          <w:rFonts w:ascii="Courier New" w:eastAsia="Times New Roman" w:hAnsi="Courier New" w:cs="Courier New"/>
-          <w:color w:val="000000"/>
-          <w:sz w:val="20"/>
-          <w:szCs w:val="20"/>
-        </w:rPr>
-        <w:t>PianoMachine</w:t>
-      </w:r>
-      <w:proofErr w:type="spellEnd"/>
-      <w:r>
-        <w:rPr>
-          <w:rFonts w:ascii="Courier New" w:eastAsia="Times New Roman" w:hAnsi="Courier New" w:cs="Courier New"/>
-          <w:color w:val="000000"/>
-          <w:sz w:val="20"/>
-          <w:szCs w:val="20"/>
-        </w:rPr>
-        <w:t xml:space="preserve"> </w:t>
-      </w:r>
-      <w:r>
-        <w:rPr>
-          <w:rFonts w:ascii="Courier New" w:eastAsia="Times New Roman" w:hAnsi="Courier New" w:cs="Courier New"/>
-          <w:color w:val="0000C0"/>
-          <w:sz w:val="20"/>
-          <w:szCs w:val="20"/>
-        </w:rPr>
-        <w:t>pm</w:t>
-      </w:r>
-      <w:r>
-        <w:rPr>
-          <w:rFonts w:ascii="Courier New" w:eastAsia="Times New Roman" w:hAnsi="Courier New" w:cs="Courier New"/>
-          <w:color w:val="000000"/>
-          <w:sz w:val="20"/>
-          <w:szCs w:val="20"/>
-        </w:rPr>
-        <w:t>;</w:t>
-      </w:r>
-    </w:p>
-    <w:p>
-      <w:pPr>
-        <w:autoSpaceDE w:val="0"/>
-        <w:autoSpaceDN w:val="0"/>
-        <w:adjustRightInd w:val="0"/>
-        <w:rPr>
-          <w:rFonts w:ascii="Courier New" w:eastAsia="Times New Roman" w:hAnsi="Courier New" w:cs="Courier New"/>
-          <w:sz w:val="20"/>
-          <w:szCs w:val="20"/>
-        </w:rPr>
-      </w:pPr>
-    </w:p>
-    <w:p>
-      <w:pPr>
-        <w:autoSpaceDE w:val="0"/>
-        <w:autoSpaceDN w:val="0"/>
-        <w:adjustRightInd w:val="0"/>
-        <w:rPr>
-          <w:rFonts w:ascii="Courier New" w:eastAsia="Times New Roman" w:hAnsi="Courier New" w:cs="Courier New"/>
-          <w:sz w:val="20"/>
-          <w:szCs w:val="20"/>
-        </w:rPr>
-      </w:pPr>
-      <w:r>
-        <w:rPr>
-          <w:rFonts w:ascii="Courier New" w:eastAsia="Times New Roman" w:hAnsi="Courier New" w:cs="Courier New"/>
-          <w:color w:val="000000"/>
-          <w:sz w:val="20"/>
-          <w:szCs w:val="20"/>
-        </w:rPr>
-        <w:tab/>
-      </w:r>
-      <w:proofErr w:type="gramStart"/>
+    </w:p>
+    <w:p>
+      <w:pPr>
+        <w:autoSpaceDE w:val="0"/>
+        <w:autoSpaceDN w:val="0"/>
+        <w:adjustRightInd w:val="0"/>
+        <w:rPr>
+          <w:rFonts w:ascii="Courier New" w:eastAsia="Times New Roman" w:hAnsi="Courier New" w:cs="Courier New"/>
+          <w:sz w:val="20"/>
+          <w:szCs w:val="20"/>
+        </w:rPr>
+      </w:pPr>
+    </w:p>
+    <w:p>
+      <w:pPr>
+        <w:autoSpaceDE w:val="0"/>
+        <w:autoSpaceDN w:val="0"/>
+        <w:adjustRightInd w:val="0"/>
+        <w:rPr>
+          <w:rFonts w:ascii="Courier New" w:eastAsia="Times New Roman" w:hAnsi="Courier New" w:cs="Courier New"/>
+          <w:sz w:val="20"/>
+          <w:szCs w:val="20"/>
+        </w:rPr>
+      </w:pPr>
+      <w:r>
+        <w:rPr>
+          <w:rFonts w:ascii="Courier New" w:eastAsia="Times New Roman" w:hAnsi="Courier New" w:cs="Courier New"/>
+          <w:color w:val="000000"/>
+          <w:sz w:val="20"/>
+          <w:szCs w:val="20"/>
+        </w:rPr>
+        <w:tab/>
+      </w:r>
       <w:r>
         <w:rPr>
           <w:rFonts w:ascii="Courier New" w:eastAsia="Times New Roman" w:hAnsi="Courier New" w:cs="Courier New"/>
@@ -1177,7 +1172,6 @@
         </w:rPr>
         <w:t>public</w:t>
       </w:r>
-      <w:proofErr w:type="gramEnd"/>
       <w:r>
         <w:rPr>
           <w:rFonts w:ascii="Courier New" w:eastAsia="Times New Roman" w:hAnsi="Courier New" w:cs="Courier New"/>
@@ -1205,7 +1199,27 @@
           <w:sz w:val="20"/>
           <w:szCs w:val="20"/>
         </w:rPr>
-        <w:t xml:space="preserve"> test() </w:t>
+        <w:t xml:space="preserve"> </w:t>
+      </w:r>
+      <w:proofErr w:type="gramStart"/>
+      <w:r>
+        <w:rPr>
+          <w:rFonts w:ascii="Courier New" w:eastAsia="Times New Roman" w:hAnsi="Courier New" w:cs="Courier New"/>
+          <w:color w:val="000000"/>
+          <w:sz w:val="20"/>
+          <w:szCs w:val="20"/>
+        </w:rPr>
+        <w:t>test(</w:t>
+      </w:r>
+      <w:proofErr w:type="gramEnd"/>
+      <w:r>
+        <w:rPr>
+          <w:rFonts w:ascii="Courier New" w:eastAsia="Times New Roman" w:hAnsi="Courier New" w:cs="Courier New"/>
+          <w:color w:val="000000"/>
+          <w:sz w:val="20"/>
+          <w:szCs w:val="20"/>
+        </w:rPr>
+        <w:t xml:space="preserve">) </w:t>
       </w:r>
       <w:r>
         <w:rPr>
@@ -1216,248 +1230,7 @@
           <w:sz w:val="20"/>
           <w:szCs w:val="20"/>
         </w:rPr>
-        <w:t>throws</w:t>
-      </w:r>
-      <w:r>
-        <w:rPr>
-          <w:rFonts w:ascii="Courier New" w:eastAsia="Times New Roman" w:hAnsi="Courier New" w:cs="Courier New"/>
-          <w:color w:val="000000"/>
-          <w:sz w:val="20"/>
-          <w:szCs w:val="20"/>
-        </w:rPr>
-        <w:t xml:space="preserve"> </w:t>
-      </w:r>
-      <w:proofErr w:type="spellStart"/>
-      <w:r>
-        <w:rPr>
-          <w:rFonts w:ascii="Courier New" w:eastAsia="Times New Roman" w:hAnsi="Courier New" w:cs="Courier New"/>
-          <w:color w:val="000000"/>
-          <w:sz w:val="20"/>
-          <w:szCs w:val="20"/>
-        </w:rPr>
-        <w:t>MidiUnavailableException</w:t>
-      </w:r>
-      <w:proofErr w:type="spellEnd"/>
-      <w:r>
-        <w:rPr>
-          <w:rFonts w:ascii="Courier New" w:eastAsia="Times New Roman" w:hAnsi="Courier New" w:cs="Courier New"/>
-          <w:color w:val="000000"/>
-          <w:sz w:val="20"/>
-          <w:szCs w:val="20"/>
-        </w:rPr>
-        <w:t xml:space="preserve">, </w:t>
-      </w:r>
-      <w:proofErr w:type="spellStart"/>
-      <w:r>
-        <w:rPr>
-          <w:rFonts w:ascii="Courier New" w:eastAsia="Times New Roman" w:hAnsi="Courier New" w:cs="Courier New"/>
-          <w:color w:val="000000"/>
-          <w:sz w:val="20"/>
-          <w:szCs w:val="20"/>
-        </w:rPr>
-        <w:t>InterruptedException</w:t>
-      </w:r>
-      <w:proofErr w:type="spellEnd"/>
-      <w:r>
-        <w:rPr>
-          <w:rFonts w:ascii="Courier New" w:eastAsia="Times New Roman" w:hAnsi="Courier New" w:cs="Courier New"/>
-          <w:color w:val="000000"/>
-          <w:sz w:val="20"/>
-          <w:szCs w:val="20"/>
-        </w:rPr>
-        <w:t xml:space="preserve"> {</w:t>
-      </w:r>
-    </w:p>
-    <w:p>
-      <w:pPr>
-        <w:autoSpaceDE w:val="0"/>
-        <w:autoSpaceDN w:val="0"/>
-        <w:adjustRightInd w:val="0"/>
-        <w:rPr>
-          <w:rFonts w:ascii="Courier New" w:eastAsia="Times New Roman" w:hAnsi="Courier New" w:cs="Courier New"/>
-          <w:sz w:val="20"/>
-          <w:szCs w:val="20"/>
-        </w:rPr>
-      </w:pPr>
-      <w:r>
-        <w:rPr>
-          <w:rFonts w:ascii="Courier New" w:eastAsia="Times New Roman" w:hAnsi="Courier New" w:cs="Courier New"/>
-          <w:color w:val="000000"/>
-          <w:sz w:val="20"/>
-          <w:szCs w:val="20"/>
-        </w:rPr>
-        <w:tab/>
-      </w:r>
-      <w:r>
-        <w:rPr>
-          <w:rFonts w:ascii="Courier New" w:eastAsia="Times New Roman" w:hAnsi="Courier New" w:cs="Courier New"/>
-          <w:color w:val="000000"/>
-          <w:sz w:val="20"/>
-          <w:szCs w:val="20"/>
-        </w:rPr>
-        <w:tab/>
-      </w:r>
-      <w:proofErr w:type="gramStart"/>
-      <w:r>
-        <w:rPr>
-          <w:rFonts w:ascii="Courier New" w:eastAsia="Times New Roman" w:hAnsi="Courier New" w:cs="Courier New"/>
-          <w:color w:val="0000C0"/>
-          <w:sz w:val="20"/>
-          <w:szCs w:val="20"/>
-        </w:rPr>
-        <w:t>midi</w:t>
-      </w:r>
-      <w:proofErr w:type="gramEnd"/>
-      <w:r>
-        <w:rPr>
-          <w:rFonts w:ascii="Courier New" w:eastAsia="Times New Roman" w:hAnsi="Courier New" w:cs="Courier New"/>
-          <w:color w:val="000000"/>
-          <w:sz w:val="20"/>
-          <w:szCs w:val="20"/>
-        </w:rPr>
-        <w:t xml:space="preserve"> = </w:t>
-      </w:r>
-      <w:proofErr w:type="spellStart"/>
-      <w:r>
-        <w:rPr>
-          <w:rFonts w:ascii="Courier New" w:eastAsia="Times New Roman" w:hAnsi="Courier New" w:cs="Courier New"/>
-          <w:color w:val="000000"/>
-          <w:sz w:val="20"/>
-          <w:szCs w:val="20"/>
-        </w:rPr>
-        <w:t>Midi.</w:t>
-      </w:r>
-      <w:r>
-        <w:rPr>
-          <w:rFonts w:ascii="Courier New" w:eastAsia="Times New Roman" w:hAnsi="Courier New" w:cs="Courier New"/>
-          <w:i/>
-          <w:iCs/>
-          <w:color w:val="000000"/>
-          <w:sz w:val="20"/>
-          <w:szCs w:val="20"/>
-        </w:rPr>
-        <w:t>getInstance</w:t>
-      </w:r>
-      <w:proofErr w:type="spellEnd"/>
-      <w:r>
-        <w:rPr>
-          <w:rFonts w:ascii="Courier New" w:eastAsia="Times New Roman" w:hAnsi="Courier New" w:cs="Courier New"/>
-          <w:color w:val="000000"/>
-          <w:sz w:val="20"/>
-          <w:szCs w:val="20"/>
-        </w:rPr>
-        <w:t>();</w:t>
-      </w:r>
-    </w:p>
-    <w:p>
-      <w:pPr>
-        <w:autoSpaceDE w:val="0"/>
-        <w:autoSpaceDN w:val="0"/>
-        <w:adjustRightInd w:val="0"/>
-        <w:rPr>
-          <w:rFonts w:ascii="Courier New" w:eastAsia="Times New Roman" w:hAnsi="Courier New" w:cs="Courier New"/>
-          <w:sz w:val="20"/>
-          <w:szCs w:val="20"/>
-        </w:rPr>
-      </w:pPr>
-      <w:r>
-        <w:rPr>
-          <w:rFonts w:ascii="Courier New" w:eastAsia="Times New Roman" w:hAnsi="Courier New" w:cs="Courier New"/>
-          <w:color w:val="000000"/>
-          <w:sz w:val="20"/>
-          <w:szCs w:val="20"/>
-        </w:rPr>
-        <w:tab/>
-      </w:r>
-      <w:r>
-        <w:rPr>
-          <w:rFonts w:ascii="Courier New" w:eastAsia="Times New Roman" w:hAnsi="Courier New" w:cs="Courier New"/>
-          <w:color w:val="000000"/>
-          <w:sz w:val="20"/>
-          <w:szCs w:val="20"/>
-        </w:rPr>
-        <w:tab/>
-      </w:r>
-      <w:proofErr w:type="spellStart"/>
-      <w:proofErr w:type="gramStart"/>
-      <w:r>
-        <w:rPr>
-          <w:rFonts w:ascii="Courier New" w:eastAsia="Times New Roman" w:hAnsi="Courier New" w:cs="Courier New"/>
-          <w:color w:val="0000C0"/>
-          <w:sz w:val="20"/>
-          <w:szCs w:val="20"/>
-        </w:rPr>
-        <w:t>midi</w:t>
-      </w:r>
-      <w:r>
-        <w:rPr>
-          <w:rFonts w:ascii="Courier New" w:eastAsia="Times New Roman" w:hAnsi="Courier New" w:cs="Courier New"/>
-          <w:color w:val="000000"/>
-          <w:sz w:val="20"/>
-          <w:szCs w:val="20"/>
-        </w:rPr>
-        <w:t>.clearHistory</w:t>
-      </w:r>
-      <w:proofErr w:type="spellEnd"/>
-      <w:proofErr w:type="gramEnd"/>
-      <w:r>
-        <w:rPr>
-          <w:rFonts w:ascii="Courier New" w:eastAsia="Times New Roman" w:hAnsi="Courier New" w:cs="Courier New"/>
-          <w:color w:val="000000"/>
-          <w:sz w:val="20"/>
-          <w:szCs w:val="20"/>
-        </w:rPr>
-        <w:t>();</w:t>
-      </w:r>
-    </w:p>
-    <w:p>
-      <w:pPr>
-        <w:autoSpaceDE w:val="0"/>
-        <w:autoSpaceDN w:val="0"/>
-        <w:adjustRightInd w:val="0"/>
-        <w:rPr>
-          <w:rFonts w:ascii="Courier New" w:eastAsia="Times New Roman" w:hAnsi="Courier New" w:cs="Courier New"/>
-          <w:sz w:val="20"/>
-          <w:szCs w:val="20"/>
-        </w:rPr>
-      </w:pPr>
-      <w:r>
-        <w:rPr>
-          <w:rFonts w:ascii="Courier New" w:eastAsia="Times New Roman" w:hAnsi="Courier New" w:cs="Courier New"/>
-          <w:color w:val="000000"/>
-          <w:sz w:val="20"/>
-          <w:szCs w:val="20"/>
-        </w:rPr>
-        <w:tab/>
-      </w:r>
-      <w:r>
-        <w:rPr>
-          <w:rFonts w:ascii="Courier New" w:eastAsia="Times New Roman" w:hAnsi="Courier New" w:cs="Courier New"/>
-          <w:color w:val="000000"/>
-          <w:sz w:val="20"/>
-          <w:szCs w:val="20"/>
-        </w:rPr>
-        <w:tab/>
-      </w:r>
-      <w:proofErr w:type="gramStart"/>
-      <w:r>
-        <w:rPr>
-          <w:rFonts w:ascii="Courier New" w:eastAsia="Times New Roman" w:hAnsi="Courier New" w:cs="Courier New"/>
-          <w:color w:val="0000C0"/>
-          <w:sz w:val="20"/>
-          <w:szCs w:val="20"/>
-        </w:rPr>
-        <w:t>pm</w:t>
-      </w:r>
-      <w:proofErr w:type="gramEnd"/>
-      <w:r>
-        <w:rPr>
-          <w:rFonts w:ascii="Courier New" w:eastAsia="Times New Roman" w:hAnsi="Courier New" w:cs="Courier New"/>
-          <w:color w:val="000000"/>
-          <w:sz w:val="20"/>
-          <w:szCs w:val="20"/>
-        </w:rPr>
-        <w:t xml:space="preserve"> = </w:t>
+        <w:t>t</w:t>
       </w:r>
       <w:r>
         <w:rPr>
@@ -1468,110 +1241,9 @@
           <w:sz w:val="20"/>
           <w:szCs w:val="20"/>
         </w:rPr>
-        <w:t>new</w:t>
-      </w:r>
-      <w:r>
-        <w:rPr>
-          <w:rFonts w:ascii="Courier New" w:eastAsia="Times New Roman" w:hAnsi="Courier New" w:cs="Courier New"/>
-          <w:color w:val="000000"/>
-          <w:sz w:val="20"/>
-          <w:szCs w:val="20"/>
-        </w:rPr>
         <w:t xml:space="preserve"> </w:t>
       </w:r>
       <w:proofErr w:type="spellStart"/>
-      <w:r>
-        <w:rPr>
-          <w:rFonts w:ascii="Courier New" w:eastAsia="Times New Roman" w:hAnsi="Courier New" w:cs="Courier New"/>
-          <w:color w:val="000000"/>
-          <w:sz w:val="20"/>
-          <w:szCs w:val="20"/>
-        </w:rPr>
-        <w:t>PianoMachine</w:t>
-      </w:r>
-      <w:proofErr w:type="spellEnd"/>
-      <w:r>
-        <w:rPr>
-          <w:rFonts w:ascii="Courier New" w:eastAsia="Times New Roman" w:hAnsi="Courier New" w:cs="Courier New"/>
-          <w:color w:val="000000"/>
-          <w:sz w:val="20"/>
-          <w:szCs w:val="20"/>
-        </w:rPr>
-        <w:t>();</w:t>
-      </w:r>
-    </w:p>
-    <w:p>
-      <w:pPr>
-        <w:autoSpaceDE w:val="0"/>
-        <w:autoSpaceDN w:val="0"/>
-        <w:adjustRightInd w:val="0"/>
-        <w:rPr>
-          <w:rFonts w:ascii="Courier New" w:eastAsia="Times New Roman" w:hAnsi="Courier New" w:cs="Courier New"/>
-          <w:sz w:val="20"/>
-          <w:szCs w:val="20"/>
-        </w:rPr>
-      </w:pPr>
-    </w:p>
-    <w:p>
-      <w:pPr>
-        <w:autoSpaceDE w:val="0"/>
-        <w:autoSpaceDN w:val="0"/>
-        <w:adjustRightInd w:val="0"/>
-        <w:rPr>
-          <w:rFonts w:ascii="Courier New" w:eastAsia="Times New Roman" w:hAnsi="Courier New" w:cs="Courier New"/>
-          <w:sz w:val="20"/>
-          <w:szCs w:val="20"/>
-        </w:rPr>
-      </w:pPr>
-      <w:r>
-        <w:rPr>
-          <w:rFonts w:ascii="Courier New" w:eastAsia="Times New Roman" w:hAnsi="Courier New" w:cs="Courier New"/>
-          <w:color w:val="000000"/>
-          <w:sz w:val="20"/>
-          <w:szCs w:val="20"/>
-        </w:rPr>
-        <w:tab/>
-      </w:r>
-      <w:r>
-        <w:rPr>
-          <w:rFonts w:ascii="Courier New" w:eastAsia="Times New Roman" w:hAnsi="Courier New" w:cs="Courier New"/>
-          <w:color w:val="000000"/>
-          <w:sz w:val="20"/>
-          <w:szCs w:val="20"/>
-        </w:rPr>
-        <w:tab/>
-      </w:r>
-      <w:proofErr w:type="spellStart"/>
-      <w:proofErr w:type="gramStart"/>
-      <w:r>
-        <w:rPr>
-          <w:rFonts w:ascii="Courier New" w:eastAsia="Times New Roman" w:hAnsi="Courier New" w:cs="Courier New"/>
-          <w:color w:val="0000C0"/>
-          <w:sz w:val="20"/>
-          <w:szCs w:val="20"/>
-        </w:rPr>
-        <w:t>pm</w:t>
-      </w:r>
-      <w:r>
-        <w:rPr>
-          <w:rFonts w:ascii="Courier New" w:eastAsia="Times New Roman" w:hAnsi="Courier New" w:cs="Courier New"/>
-          <w:color w:val="000000"/>
-          <w:sz w:val="20"/>
-          <w:szCs w:val="20"/>
-        </w:rPr>
-        <w:t>.beginNote</w:t>
-      </w:r>
-      <w:proofErr w:type="spellEnd"/>
-      <w:proofErr w:type="gramEnd"/>
-      <w:r>
-        <w:rPr>
-          <w:rFonts w:ascii="Courier New" w:eastAsia="Times New Roman" w:hAnsi="Courier New" w:cs="Courier New"/>
-          <w:color w:val="000000"/>
-          <w:sz w:val="20"/>
-          <w:szCs w:val="20"/>
-        </w:rPr>
-        <w:t>(</w:t>
-      </w:r>
       <w:r>
         <w:rPr>
           <w:rFonts w:ascii="Courier New" w:eastAsia="Times New Roman" w:hAnsi="Courier New" w:cs="Courier New"/>
@@ -1581,37 +1253,167 @@
           <w:sz w:val="20"/>
           <w:szCs w:val="20"/>
         </w:rPr>
-        <w:t>new</w:t>
-      </w:r>
-      <w:r>
-        <w:rPr>
-          <w:rFonts w:ascii="Courier New" w:eastAsia="Times New Roman" w:hAnsi="Courier New" w:cs="Courier New"/>
-          <w:color w:val="000000"/>
-          <w:sz w:val="20"/>
-          <w:szCs w:val="20"/>
-        </w:rPr>
-        <w:t xml:space="preserve"> Pitch(0));</w:t>
-      </w:r>
-    </w:p>
-    <w:p>
-      <w:pPr>
-        <w:autoSpaceDE w:val="0"/>
-        <w:autoSpaceDN w:val="0"/>
-        <w:adjustRightInd w:val="0"/>
-        <w:rPr>
-          <w:rFonts w:ascii="Courier New" w:eastAsia="Times New Roman" w:hAnsi="Courier New" w:cs="Courier New"/>
-          <w:sz w:val="20"/>
-          <w:szCs w:val="20"/>
-        </w:rPr>
-      </w:pPr>
-      <w:r>
-        <w:rPr>
-          <w:rFonts w:ascii="Courier New" w:eastAsia="Times New Roman" w:hAnsi="Courier New" w:cs="Courier New"/>
-          <w:color w:val="000000"/>
-          <w:sz w:val="20"/>
-          <w:szCs w:val="20"/>
-        </w:rPr>
-        <w:lastRenderedPageBreak/>
+        <w:t>hrows</w:t>
+      </w:r>
+      <w:proofErr w:type="spellEnd"/>
+      <w:r>
+        <w:rPr>
+          <w:rFonts w:ascii="Courier New" w:eastAsia="Times New Roman" w:hAnsi="Courier New" w:cs="Courier New"/>
+          <w:color w:val="000000"/>
+          <w:sz w:val="20"/>
+          <w:szCs w:val="20"/>
+        </w:rPr>
+        <w:t xml:space="preserve"> </w:t>
+      </w:r>
+      <w:proofErr w:type="spellStart"/>
+      <w:r>
+        <w:rPr>
+          <w:rFonts w:ascii="Courier New" w:eastAsia="Times New Roman" w:hAnsi="Courier New" w:cs="Courier New"/>
+          <w:color w:val="000000"/>
+          <w:sz w:val="20"/>
+          <w:szCs w:val="20"/>
+        </w:rPr>
+        <w:t>MidiUnavailableException</w:t>
+      </w:r>
+      <w:proofErr w:type="spellEnd"/>
+      <w:r>
+        <w:rPr>
+          <w:rFonts w:ascii="Courier New" w:eastAsia="Times New Roman" w:hAnsi="Courier New" w:cs="Courier New"/>
+          <w:color w:val="000000"/>
+          <w:sz w:val="20"/>
+          <w:szCs w:val="20"/>
+        </w:rPr>
+        <w:t xml:space="preserve">, </w:t>
+      </w:r>
+      <w:proofErr w:type="spellStart"/>
+      <w:r>
+        <w:rPr>
+          <w:rFonts w:ascii="Courier New" w:eastAsia="Times New Roman" w:hAnsi="Courier New" w:cs="Courier New"/>
+          <w:color w:val="000000"/>
+          <w:sz w:val="20"/>
+          <w:szCs w:val="20"/>
+        </w:rPr>
+        <w:t>InterruptedException</w:t>
+      </w:r>
+      <w:proofErr w:type="spellEnd"/>
+      <w:r>
+        <w:rPr>
+          <w:rFonts w:ascii="Courier New" w:eastAsia="Times New Roman" w:hAnsi="Courier New" w:cs="Courier New"/>
+          <w:color w:val="000000"/>
+          <w:sz w:val="20"/>
+          <w:szCs w:val="20"/>
+        </w:rPr>
+        <w:t xml:space="preserve"> {</w:t>
+      </w:r>
+    </w:p>
+    <w:p>
+      <w:pPr>
+        <w:autoSpaceDE w:val="0"/>
+        <w:autoSpaceDN w:val="0"/>
+        <w:adjustRightInd w:val="0"/>
+        <w:rPr>
+          <w:rFonts w:ascii="Courier New" w:eastAsia="Times New Roman" w:hAnsi="Courier New" w:cs="Courier New"/>
+          <w:sz w:val="20"/>
+          <w:szCs w:val="20"/>
+        </w:rPr>
+      </w:pPr>
+      <w:r>
+        <w:rPr>
+          <w:rFonts w:ascii="Courier New" w:eastAsia="Times New Roman" w:hAnsi="Courier New" w:cs="Courier New"/>
+          <w:color w:val="000000"/>
+          <w:sz w:val="20"/>
+          <w:szCs w:val="20"/>
+        </w:rPr>
+        <w:tab/>
+      </w:r>
+      <w:r>
+        <w:rPr>
+          <w:rFonts w:ascii="Courier New" w:eastAsia="Times New Roman" w:hAnsi="Courier New" w:cs="Courier New"/>
+          <w:color w:val="000000"/>
+          <w:sz w:val="20"/>
+          <w:szCs w:val="20"/>
+        </w:rPr>
+        <w:tab/>
+      </w:r>
+      <w:r>
+        <w:rPr>
+          <w:rFonts w:ascii="Courier New" w:eastAsia="Times New Roman" w:hAnsi="Courier New" w:cs="Courier New"/>
+          <w:color w:val="0000C0"/>
+          <w:sz w:val="20"/>
+          <w:szCs w:val="20"/>
+        </w:rPr>
+        <w:t>midi</w:t>
+      </w:r>
+      <w:r>
+        <w:rPr>
+          <w:rFonts w:ascii="Courier New" w:eastAsia="Times New Roman" w:hAnsi="Courier New" w:cs="Courier New"/>
+          <w:color w:val="000000"/>
+          <w:sz w:val="20"/>
+          <w:szCs w:val="20"/>
+        </w:rPr>
+        <w:t xml:space="preserve"> = </w:t>
+      </w:r>
+      <w:proofErr w:type="spellStart"/>
+      <w:r>
+        <w:rPr>
+          <w:rFonts w:ascii="Courier New" w:eastAsia="Times New Roman" w:hAnsi="Courier New" w:cs="Courier New"/>
+          <w:color w:val="000000"/>
+          <w:sz w:val="20"/>
+          <w:szCs w:val="20"/>
+        </w:rPr>
+        <w:t>Midi.</w:t>
+      </w:r>
+      <w:r>
+        <w:rPr>
+          <w:rFonts w:ascii="Courier New" w:eastAsia="Times New Roman" w:hAnsi="Courier New" w:cs="Courier New"/>
+          <w:i/>
+          <w:iCs/>
+          <w:color w:val="000000"/>
+          <w:sz w:val="20"/>
+          <w:szCs w:val="20"/>
+        </w:rPr>
+        <w:t>getInstance</w:t>
+      </w:r>
+      <w:proofErr w:type="spellEnd"/>
+      <w:r>
+        <w:rPr>
+          <w:rFonts w:ascii="Courier New" w:eastAsia="Times New Roman" w:hAnsi="Courier New" w:cs="Courier New"/>
+          <w:color w:val="000000"/>
+          <w:sz w:val="20"/>
+          <w:szCs w:val="20"/>
+        </w:rPr>
+        <w:t>(</w:t>
+      </w:r>
+      <w:proofErr w:type="gramStart"/>
+      <w:r>
+        <w:rPr>
+          <w:rFonts w:ascii="Courier New" w:eastAsia="Times New Roman" w:hAnsi="Courier New" w:cs="Courier New"/>
+          <w:color w:val="000000"/>
+          <w:sz w:val="20"/>
+          <w:szCs w:val="20"/>
+        </w:rPr>
+        <w:t>);</w:t>
+      </w:r>
+      <w:proofErr w:type="gramEnd"/>
+    </w:p>
+    <w:p>
+      <w:pPr>
+        <w:autoSpaceDE w:val="0"/>
+        <w:autoSpaceDN w:val="0"/>
+        <w:adjustRightInd w:val="0"/>
+        <w:rPr>
+          <w:rFonts w:ascii="Courier New" w:eastAsia="Times New Roman" w:hAnsi="Courier New" w:cs="Courier New"/>
+          <w:sz w:val="20"/>
+          <w:szCs w:val="20"/>
+        </w:rPr>
+      </w:pPr>
+      <w:r>
+        <w:rPr>
+          <w:rFonts w:ascii="Courier New" w:eastAsia="Times New Roman" w:hAnsi="Courier New" w:cs="Courier New"/>
+          <w:color w:val="000000"/>
+          <w:sz w:val="20"/>
+          <w:szCs w:val="20"/>
+        </w:rPr>
         <w:tab/>
       </w:r>
       <w:r>
@@ -1628,92 +1430,20 @@
       <w:r>
         <w:rPr>
           <w:rFonts w:ascii="Courier New" w:eastAsia="Times New Roman" w:hAnsi="Courier New" w:cs="Courier New"/>
-          <w:color w:val="000000"/>
-          <w:sz w:val="20"/>
-          <w:szCs w:val="20"/>
-        </w:rPr>
-        <w:t>Midi.</w:t>
-      </w:r>
-      <w:r>
-        <w:rPr>
-          <w:rFonts w:ascii="Courier New" w:eastAsia="Times New Roman" w:hAnsi="Courier New" w:cs="Courier New"/>
-          <w:i/>
-          <w:iCs/>
-          <w:color w:val="000000"/>
-          <w:sz w:val="20"/>
-          <w:szCs w:val="20"/>
-        </w:rPr>
-        <w:t>rest</w:t>
-      </w:r>
-      <w:proofErr w:type="spellEnd"/>
-      <w:r>
-        <w:rPr>
-          <w:rFonts w:ascii="Courier New" w:eastAsia="Times New Roman" w:hAnsi="Courier New" w:cs="Courier New"/>
-          <w:color w:val="000000"/>
-          <w:sz w:val="20"/>
-          <w:szCs w:val="20"/>
-        </w:rPr>
-        <w:t>(</w:t>
-      </w:r>
-      <w:proofErr w:type="gramEnd"/>
-      <w:r>
-        <w:rPr>
-          <w:rFonts w:ascii="Courier New" w:eastAsia="Times New Roman" w:hAnsi="Courier New" w:cs="Courier New"/>
-          <w:color w:val="000000"/>
-          <w:sz w:val="20"/>
-          <w:szCs w:val="20"/>
-        </w:rPr>
-        <w:t>10);</w:t>
-      </w:r>
-    </w:p>
-    <w:p>
-      <w:pPr>
-        <w:autoSpaceDE w:val="0"/>
-        <w:autoSpaceDN w:val="0"/>
-        <w:adjustRightInd w:val="0"/>
-        <w:rPr>
-          <w:rFonts w:ascii="Courier New" w:eastAsia="Times New Roman" w:hAnsi="Courier New" w:cs="Courier New"/>
-          <w:sz w:val="20"/>
-          <w:szCs w:val="20"/>
-        </w:rPr>
-      </w:pPr>
-      <w:r>
-        <w:rPr>
-          <w:rFonts w:ascii="Courier New" w:eastAsia="Times New Roman" w:hAnsi="Courier New" w:cs="Courier New"/>
-          <w:color w:val="000000"/>
-          <w:sz w:val="20"/>
-          <w:szCs w:val="20"/>
-        </w:rPr>
-        <w:tab/>
-      </w:r>
-      <w:r>
-        <w:rPr>
-          <w:rFonts w:ascii="Courier New" w:eastAsia="Times New Roman" w:hAnsi="Courier New" w:cs="Courier New"/>
-          <w:color w:val="000000"/>
-          <w:sz w:val="20"/>
-          <w:szCs w:val="20"/>
-        </w:rPr>
-        <w:tab/>
-      </w:r>
-      <w:proofErr w:type="spellStart"/>
-      <w:proofErr w:type="gramStart"/>
-      <w:r>
-        <w:rPr>
-          <w:rFonts w:ascii="Courier New" w:eastAsia="Times New Roman" w:hAnsi="Courier New" w:cs="Courier New"/>
           <w:color w:val="0000C0"/>
           <w:sz w:val="20"/>
           <w:szCs w:val="20"/>
         </w:rPr>
-        <w:t>pm</w:t>
-      </w:r>
-      <w:r>
-        <w:rPr>
-          <w:rFonts w:ascii="Courier New" w:eastAsia="Times New Roman" w:hAnsi="Courier New" w:cs="Courier New"/>
-          <w:color w:val="000000"/>
-          <w:sz w:val="20"/>
-          <w:szCs w:val="20"/>
-        </w:rPr>
-        <w:t>.endNote</w:t>
+        <w:t>midi</w:t>
+      </w:r>
+      <w:r>
+        <w:rPr>
+          <w:rFonts w:ascii="Courier New" w:eastAsia="Times New Roman" w:hAnsi="Courier New" w:cs="Courier New"/>
+          <w:color w:val="000000"/>
+          <w:sz w:val="20"/>
+          <w:szCs w:val="20"/>
+        </w:rPr>
+        <w:t>.clearHistory</w:t>
       </w:r>
       <w:proofErr w:type="spellEnd"/>
       <w:proofErr w:type="gramEnd"/>
@@ -1724,7 +1454,55 @@
           <w:sz w:val="20"/>
           <w:szCs w:val="20"/>
         </w:rPr>
-        <w:t>(</w:t>
+        <w:t>();</w:t>
+      </w:r>
+    </w:p>
+    <w:p>
+      <w:pPr>
+        <w:autoSpaceDE w:val="0"/>
+        <w:autoSpaceDN w:val="0"/>
+        <w:adjustRightInd w:val="0"/>
+        <w:rPr>
+          <w:rFonts w:ascii="Courier New" w:eastAsia="Times New Roman" w:hAnsi="Courier New" w:cs="Courier New"/>
+          <w:sz w:val="20"/>
+          <w:szCs w:val="20"/>
+        </w:rPr>
+      </w:pPr>
+      <w:r>
+        <w:rPr>
+          <w:rFonts w:ascii="Courier New" w:eastAsia="Times New Roman" w:hAnsi="Courier New" w:cs="Courier New"/>
+          <w:color w:val="000000"/>
+          <w:sz w:val="20"/>
+          <w:szCs w:val="20"/>
+        </w:rPr>
+        <w:tab/>
+      </w:r>
+      <w:r>
+        <w:rPr>
+          <w:rFonts w:ascii="Courier New" w:eastAsia="Times New Roman" w:hAnsi="Courier New" w:cs="Courier New"/>
+          <w:color w:val="000000"/>
+          <w:sz w:val="20"/>
+          <w:szCs w:val="20"/>
+        </w:rPr>
+        <w:tab/>
+      </w:r>
+      <w:r>
+        <w:rPr>
+          <w:rFonts w:ascii="Courier New" w:eastAsia="Times New Roman" w:hAnsi="Courier New" w:cs="Courier New"/>
+          <w:color w:val="0000C0"/>
+          <w:sz w:val="20"/>
+          <w:szCs w:val="20"/>
+        </w:rPr>
+        <w:t>pm</w:t>
+      </w:r>
+      <w:r>
+        <w:rPr>
+          <w:rFonts w:ascii="Courier New" w:eastAsia="Times New Roman" w:hAnsi="Courier New" w:cs="Courier New"/>
+          <w:color w:val="000000"/>
+          <w:sz w:val="20"/>
+          <w:szCs w:val="20"/>
+        </w:rPr>
+        <w:t xml:space="preserve"> = </w:t>
       </w:r>
       <w:r>
         <w:rPr>
@@ -1744,89 +1522,29 @@
           <w:sz w:val="20"/>
           <w:szCs w:val="20"/>
         </w:rPr>
-        <w:t xml:space="preserve"> Pitch(0));</w:t>
-      </w:r>
-    </w:p>
-    <w:p>
-      <w:pPr>
-        <w:autoSpaceDE w:val="0"/>
-        <w:autoSpaceDN w:val="0"/>
-        <w:adjustRightInd w:val="0"/>
-        <w:rPr>
-          <w:rFonts w:ascii="Courier New" w:eastAsia="Times New Roman" w:hAnsi="Courier New" w:cs="Courier New"/>
-          <w:sz w:val="20"/>
-          <w:szCs w:val="20"/>
-        </w:rPr>
-      </w:pPr>
-      <w:r>
-        <w:rPr>
-          <w:rFonts w:ascii="Courier New" w:eastAsia="Times New Roman" w:hAnsi="Courier New" w:cs="Courier New"/>
-          <w:color w:val="000000"/>
-          <w:sz w:val="20"/>
-          <w:szCs w:val="20"/>
-        </w:rPr>
-        <w:tab/>
-      </w:r>
-      <w:r>
-        <w:rPr>
-          <w:rFonts w:ascii="Courier New" w:eastAsia="Times New Roman" w:hAnsi="Courier New" w:cs="Courier New"/>
-          <w:color w:val="000000"/>
-          <w:sz w:val="20"/>
-          <w:szCs w:val="20"/>
-        </w:rPr>
-        <w:tab/>
-      </w:r>
-    </w:p>
-    <w:p>
-      <w:pPr>
-        <w:autoSpaceDE w:val="0"/>
-        <w:autoSpaceDN w:val="0"/>
-        <w:adjustRightInd w:val="0"/>
-        <w:rPr>
-          <w:rFonts w:ascii="Courier New" w:eastAsia="Times New Roman" w:hAnsi="Courier New" w:cs="Courier New"/>
-          <w:sz w:val="20"/>
-          <w:szCs w:val="20"/>
-        </w:rPr>
-      </w:pPr>
-      <w:r>
-        <w:rPr>
-          <w:rFonts w:ascii="Courier New" w:eastAsia="Times New Roman" w:hAnsi="Courier New" w:cs="Courier New"/>
-          <w:color w:val="000000"/>
-          <w:sz w:val="20"/>
-          <w:szCs w:val="20"/>
-        </w:rPr>
-        <w:tab/>
-      </w:r>
-      <w:r>
-        <w:rPr>
-          <w:rFonts w:ascii="Courier New" w:eastAsia="Times New Roman" w:hAnsi="Courier New" w:cs="Courier New"/>
-          <w:color w:val="000000"/>
-          <w:sz w:val="20"/>
-          <w:szCs w:val="20"/>
-        </w:rPr>
-        <w:tab/>
+        <w:t xml:space="preserve"> </w:t>
       </w:r>
       <w:proofErr w:type="spellStart"/>
       <w:proofErr w:type="gramStart"/>
       <w:r>
         <w:rPr>
           <w:rFonts w:ascii="Courier New" w:eastAsia="Times New Roman" w:hAnsi="Courier New" w:cs="Courier New"/>
-          <w:color w:val="0000C0"/>
-          <w:sz w:val="20"/>
-          <w:szCs w:val="20"/>
-        </w:rPr>
-        <w:t>pm</w:t>
-      </w:r>
-      <w:r>
-        <w:rPr>
-          <w:rFonts w:ascii="Courier New" w:eastAsia="Times New Roman" w:hAnsi="Courier New" w:cs="Courier New"/>
-          <w:color w:val="000000"/>
-          <w:sz w:val="20"/>
-          <w:szCs w:val="20"/>
-        </w:rPr>
-        <w:t>.changeInstrument</w:t>
+          <w:color w:val="000000"/>
+          <w:sz w:val="20"/>
+          <w:szCs w:val="20"/>
+        </w:rPr>
+        <w:t>PianoMachine</w:t>
       </w:r>
       <w:proofErr w:type="spellEnd"/>
+      <w:r>
+        <w:rPr>
+          <w:rFonts w:ascii="Courier New" w:eastAsia="Times New Roman" w:hAnsi="Courier New" w:cs="Courier New"/>
+          <w:color w:val="000000"/>
+          <w:sz w:val="20"/>
+          <w:szCs w:val="20"/>
+        </w:rPr>
+        <w:t>(</w:t>
+      </w:r>
       <w:proofErr w:type="gramEnd"/>
       <w:r>
         <w:rPr>
@@ -1835,141 +1553,20 @@
           <w:sz w:val="20"/>
           <w:szCs w:val="20"/>
         </w:rPr>
-        <w:t>();</w:t>
-      </w:r>
-    </w:p>
-    <w:p>
-      <w:pPr>
-        <w:autoSpaceDE w:val="0"/>
-        <w:autoSpaceDN w:val="0"/>
-        <w:adjustRightInd w:val="0"/>
-        <w:rPr>
-          <w:rFonts w:ascii="Courier New" w:eastAsia="Times New Roman" w:hAnsi="Courier New" w:cs="Courier New"/>
-          <w:sz w:val="20"/>
-          <w:szCs w:val="20"/>
-        </w:rPr>
-      </w:pPr>
-      <w:r>
-        <w:rPr>
-          <w:rFonts w:ascii="Courier New" w:eastAsia="Times New Roman" w:hAnsi="Courier New" w:cs="Courier New"/>
-          <w:color w:val="000000"/>
-          <w:sz w:val="20"/>
-          <w:szCs w:val="20"/>
-        </w:rPr>
-        <w:tab/>
-      </w:r>
-      <w:r>
-        <w:rPr>
-          <w:rFonts w:ascii="Courier New" w:eastAsia="Times New Roman" w:hAnsi="Courier New" w:cs="Courier New"/>
-          <w:color w:val="000000"/>
-          <w:sz w:val="20"/>
-          <w:szCs w:val="20"/>
-        </w:rPr>
-        <w:tab/>
-      </w:r>
-      <w:proofErr w:type="spellStart"/>
-      <w:proofErr w:type="gramStart"/>
-      <w:r>
-        <w:rPr>
-          <w:rFonts w:ascii="Courier New" w:eastAsia="Times New Roman" w:hAnsi="Courier New" w:cs="Courier New"/>
-          <w:color w:val="000000"/>
-          <w:sz w:val="20"/>
-          <w:szCs w:val="20"/>
-        </w:rPr>
-        <w:t>Midi.</w:t>
-      </w:r>
-      <w:r>
-        <w:rPr>
-          <w:rFonts w:ascii="Courier New" w:eastAsia="Times New Roman" w:hAnsi="Courier New" w:cs="Courier New"/>
-          <w:i/>
-          <w:iCs/>
-          <w:color w:val="000000"/>
-          <w:sz w:val="20"/>
-          <w:szCs w:val="20"/>
-        </w:rPr>
-        <w:t>rest</w:t>
-      </w:r>
-      <w:proofErr w:type="spellEnd"/>
-      <w:r>
-        <w:rPr>
-          <w:rFonts w:ascii="Courier New" w:eastAsia="Times New Roman" w:hAnsi="Courier New" w:cs="Courier New"/>
-          <w:color w:val="000000"/>
-          <w:sz w:val="20"/>
-          <w:szCs w:val="20"/>
-        </w:rPr>
-        <w:t>(</w:t>
-      </w:r>
-      <w:proofErr w:type="gramEnd"/>
-      <w:r>
-        <w:rPr>
-          <w:rFonts w:ascii="Courier New" w:eastAsia="Times New Roman" w:hAnsi="Courier New" w:cs="Courier New"/>
-          <w:color w:val="000000"/>
-          <w:sz w:val="20"/>
-          <w:szCs w:val="20"/>
-        </w:rPr>
-        <w:t>10);</w:t>
-      </w:r>
-    </w:p>
-    <w:p>
-      <w:pPr>
-        <w:autoSpaceDE w:val="0"/>
-        <w:autoSpaceDN w:val="0"/>
-        <w:adjustRightInd w:val="0"/>
-        <w:rPr>
-          <w:rFonts w:ascii="Courier New" w:eastAsia="Times New Roman" w:hAnsi="Courier New" w:cs="Courier New"/>
-          <w:sz w:val="20"/>
-          <w:szCs w:val="20"/>
-        </w:rPr>
-      </w:pPr>
-      <w:r>
-        <w:rPr>
-          <w:rFonts w:ascii="Courier New" w:eastAsia="Times New Roman" w:hAnsi="Courier New" w:cs="Courier New"/>
-          <w:color w:val="000000"/>
-          <w:sz w:val="20"/>
-          <w:szCs w:val="20"/>
-        </w:rPr>
-        <w:tab/>
-      </w:r>
-      <w:r>
-        <w:rPr>
-          <w:rFonts w:ascii="Courier New" w:eastAsia="Times New Roman" w:hAnsi="Courier New" w:cs="Courier New"/>
-          <w:color w:val="000000"/>
-          <w:sz w:val="20"/>
-          <w:szCs w:val="20"/>
-        </w:rPr>
-        <w:tab/>
-      </w:r>
-      <w:proofErr w:type="spellStart"/>
-      <w:proofErr w:type="gramStart"/>
-      <w:r>
-        <w:rPr>
-          <w:rFonts w:ascii="Courier New" w:eastAsia="Times New Roman" w:hAnsi="Courier New" w:cs="Courier New"/>
-          <w:color w:val="0000C0"/>
-          <w:sz w:val="20"/>
-          <w:szCs w:val="20"/>
-        </w:rPr>
-        <w:t>pm</w:t>
-      </w:r>
-      <w:r>
-        <w:rPr>
-          <w:rFonts w:ascii="Courier New" w:eastAsia="Times New Roman" w:hAnsi="Courier New" w:cs="Courier New"/>
-          <w:color w:val="000000"/>
-          <w:sz w:val="20"/>
-          <w:szCs w:val="20"/>
-        </w:rPr>
-        <w:t>.changeInstrument</w:t>
-      </w:r>
-      <w:proofErr w:type="spellEnd"/>
-      <w:proofErr w:type="gramEnd"/>
-      <w:r>
-        <w:rPr>
-          <w:rFonts w:ascii="Courier New" w:eastAsia="Times New Roman" w:hAnsi="Courier New" w:cs="Courier New"/>
-          <w:color w:val="000000"/>
-          <w:sz w:val="20"/>
-          <w:szCs w:val="20"/>
-        </w:rPr>
-        <w:t>();</w:t>
-      </w:r>
+        <w:t>);</w:t>
+      </w:r>
+    </w:p>
+    <w:p>
+      <w:pPr>
+        <w:autoSpaceDE w:val="0"/>
+        <w:autoSpaceDN w:val="0"/>
+        <w:adjustRightInd w:val="0"/>
+        <w:rPr>
+          <w:rFonts w:ascii="Courier New" w:eastAsia="Times New Roman" w:hAnsi="Courier New" w:cs="Courier New"/>
+          <w:sz w:val="20"/>
+          <w:szCs w:val="20"/>
+        </w:rPr>
+      </w:pPr>
     </w:p>
     <w:p>
       <w:pPr>
@@ -2049,27 +1646,28 @@
           <w:sz w:val="20"/>
           <w:szCs w:val="20"/>
         </w:rPr>
-        <w:t xml:space="preserve"> Pitch(2));</w:t>
-      </w:r>
-    </w:p>
-    <w:p>
-      <w:pPr>
-        <w:autoSpaceDE w:val="0"/>
-        <w:autoSpaceDN w:val="0"/>
-        <w:adjustRightInd w:val="0"/>
-        <w:rPr>
-          <w:rFonts w:ascii="Courier New" w:eastAsia="Times New Roman" w:hAnsi="Courier New" w:cs="Courier New"/>
-          <w:sz w:val="20"/>
-          <w:szCs w:val="20"/>
-        </w:rPr>
-      </w:pPr>
-      <w:r>
-        <w:rPr>
-          <w:rFonts w:ascii="Courier New" w:eastAsia="Times New Roman" w:hAnsi="Courier New" w:cs="Courier New"/>
-          <w:color w:val="000000"/>
-          <w:sz w:val="20"/>
-          <w:szCs w:val="20"/>
-        </w:rPr>
+        <w:t xml:space="preserve"> Pitch(0));</w:t>
+      </w:r>
+    </w:p>
+    <w:p>
+      <w:pPr>
+        <w:autoSpaceDE w:val="0"/>
+        <w:autoSpaceDN w:val="0"/>
+        <w:adjustRightInd w:val="0"/>
+        <w:rPr>
+          <w:rFonts w:ascii="Courier New" w:eastAsia="Times New Roman" w:hAnsi="Courier New" w:cs="Courier New"/>
+          <w:sz w:val="20"/>
+          <w:szCs w:val="20"/>
+        </w:rPr>
+      </w:pPr>
+      <w:r>
+        <w:rPr>
+          <w:rFonts w:ascii="Courier New" w:eastAsia="Times New Roman" w:hAnsi="Courier New" w:cs="Courier New"/>
+          <w:color w:val="000000"/>
+          <w:sz w:val="20"/>
+          <w:szCs w:val="20"/>
+        </w:rPr>
+        <w:lastRenderedPageBreak/>
         <w:tab/>
       </w:r>
       <w:r>
@@ -2082,7 +1680,6 @@
         <w:tab/>
       </w:r>
       <w:proofErr w:type="spellStart"/>
-      <w:proofErr w:type="gramStart"/>
       <w:r>
         <w:rPr>
           <w:rFonts w:ascii="Courier New" w:eastAsia="Times New Roman" w:hAnsi="Courier New" w:cs="Courier New"/>
@@ -2111,18 +1708,19 @@
           <w:sz w:val="20"/>
           <w:szCs w:val="20"/>
         </w:rPr>
-        <w:t>(</w:t>
+        <w:t>(10</w:t>
+      </w:r>
+      <w:proofErr w:type="gramStart"/>
+      <w:r>
+        <w:rPr>
+          <w:rFonts w:ascii="Courier New" w:eastAsia="Times New Roman" w:hAnsi="Courier New" w:cs="Courier New"/>
+          <w:color w:val="000000"/>
+          <w:sz w:val="20"/>
+          <w:szCs w:val="20"/>
+        </w:rPr>
+        <w:t>);</w:t>
       </w:r>
       <w:proofErr w:type="gramEnd"/>
-      <w:r>
-        <w:rPr>
-          <w:rFonts w:ascii="Courier New" w:eastAsia="Times New Roman" w:hAnsi="Courier New" w:cs="Courier New"/>
-          <w:color w:val="000000"/>
-          <w:sz w:val="20"/>
-          <w:szCs w:val="20"/>
-        </w:rPr>
-        <w:t>10);</w:t>
-      </w:r>
     </w:p>
     <w:p>
       <w:pPr>
@@ -2202,7 +1800,7 @@
           <w:sz w:val="20"/>
           <w:szCs w:val="20"/>
         </w:rPr>
-        <w:t xml:space="preserve"> Pitch(2));</w:t>
+        <w:t xml:space="preserve"> Pitch(0));</w:t>
       </w:r>
     </w:p>
     <w:p>
@@ -2266,6 +1864,463 @@
       </w:r>
       <w:proofErr w:type="spellStart"/>
       <w:proofErr w:type="gramStart"/>
+      <w:r>
+        <w:rPr>
+          <w:rFonts w:ascii="Courier New" w:eastAsia="Times New Roman" w:hAnsi="Courier New" w:cs="Courier New"/>
+          <w:color w:val="0000C0"/>
+          <w:sz w:val="20"/>
+          <w:szCs w:val="20"/>
+        </w:rPr>
+        <w:t>pm</w:t>
+      </w:r>
+      <w:r>
+        <w:rPr>
+          <w:rFonts w:ascii="Courier New" w:eastAsia="Times New Roman" w:hAnsi="Courier New" w:cs="Courier New"/>
+          <w:color w:val="000000"/>
+          <w:sz w:val="20"/>
+          <w:szCs w:val="20"/>
+        </w:rPr>
+        <w:t>.changeInstrument</w:t>
+      </w:r>
+      <w:proofErr w:type="spellEnd"/>
+      <w:proofErr w:type="gramEnd"/>
+      <w:r>
+        <w:rPr>
+          <w:rFonts w:ascii="Courier New" w:eastAsia="Times New Roman" w:hAnsi="Courier New" w:cs="Courier New"/>
+          <w:color w:val="000000"/>
+          <w:sz w:val="20"/>
+          <w:szCs w:val="20"/>
+        </w:rPr>
+        <w:t>();</w:t>
+      </w:r>
+    </w:p>
+    <w:p>
+      <w:pPr>
+        <w:autoSpaceDE w:val="0"/>
+        <w:autoSpaceDN w:val="0"/>
+        <w:adjustRightInd w:val="0"/>
+        <w:rPr>
+          <w:rFonts w:ascii="Courier New" w:eastAsia="Times New Roman" w:hAnsi="Courier New" w:cs="Courier New"/>
+          <w:sz w:val="20"/>
+          <w:szCs w:val="20"/>
+        </w:rPr>
+      </w:pPr>
+      <w:r>
+        <w:rPr>
+          <w:rFonts w:ascii="Courier New" w:eastAsia="Times New Roman" w:hAnsi="Courier New" w:cs="Courier New"/>
+          <w:color w:val="000000"/>
+          <w:sz w:val="20"/>
+          <w:szCs w:val="20"/>
+        </w:rPr>
+        <w:tab/>
+      </w:r>
+      <w:r>
+        <w:rPr>
+          <w:rFonts w:ascii="Courier New" w:eastAsia="Times New Roman" w:hAnsi="Courier New" w:cs="Courier New"/>
+          <w:color w:val="000000"/>
+          <w:sz w:val="20"/>
+          <w:szCs w:val="20"/>
+        </w:rPr>
+        <w:tab/>
+      </w:r>
+      <w:proofErr w:type="spellStart"/>
+      <w:r>
+        <w:rPr>
+          <w:rFonts w:ascii="Courier New" w:eastAsia="Times New Roman" w:hAnsi="Courier New" w:cs="Courier New"/>
+          <w:color w:val="000000"/>
+          <w:sz w:val="20"/>
+          <w:szCs w:val="20"/>
+        </w:rPr>
+        <w:t>Midi.</w:t>
+      </w:r>
+      <w:r>
+        <w:rPr>
+          <w:rFonts w:ascii="Courier New" w:eastAsia="Times New Roman" w:hAnsi="Courier New" w:cs="Courier New"/>
+          <w:i/>
+          <w:iCs/>
+          <w:color w:val="000000"/>
+          <w:sz w:val="20"/>
+          <w:szCs w:val="20"/>
+        </w:rPr>
+        <w:t>rest</w:t>
+      </w:r>
+      <w:proofErr w:type="spellEnd"/>
+      <w:r>
+        <w:rPr>
+          <w:rFonts w:ascii="Courier New" w:eastAsia="Times New Roman" w:hAnsi="Courier New" w:cs="Courier New"/>
+          <w:color w:val="000000"/>
+          <w:sz w:val="20"/>
+          <w:szCs w:val="20"/>
+        </w:rPr>
+        <w:t>(10</w:t>
+      </w:r>
+      <w:proofErr w:type="gramStart"/>
+      <w:r>
+        <w:rPr>
+          <w:rFonts w:ascii="Courier New" w:eastAsia="Times New Roman" w:hAnsi="Courier New" w:cs="Courier New"/>
+          <w:color w:val="000000"/>
+          <w:sz w:val="20"/>
+          <w:szCs w:val="20"/>
+        </w:rPr>
+        <w:t>);</w:t>
+      </w:r>
+      <w:proofErr w:type="gramEnd"/>
+    </w:p>
+    <w:p>
+      <w:pPr>
+        <w:autoSpaceDE w:val="0"/>
+        <w:autoSpaceDN w:val="0"/>
+        <w:adjustRightInd w:val="0"/>
+        <w:rPr>
+          <w:rFonts w:ascii="Courier New" w:eastAsia="Times New Roman" w:hAnsi="Courier New" w:cs="Courier New"/>
+          <w:sz w:val="20"/>
+          <w:szCs w:val="20"/>
+        </w:rPr>
+      </w:pPr>
+      <w:r>
+        <w:rPr>
+          <w:rFonts w:ascii="Courier New" w:eastAsia="Times New Roman" w:hAnsi="Courier New" w:cs="Courier New"/>
+          <w:color w:val="000000"/>
+          <w:sz w:val="20"/>
+          <w:szCs w:val="20"/>
+        </w:rPr>
+        <w:tab/>
+      </w:r>
+      <w:r>
+        <w:rPr>
+          <w:rFonts w:ascii="Courier New" w:eastAsia="Times New Roman" w:hAnsi="Courier New" w:cs="Courier New"/>
+          <w:color w:val="000000"/>
+          <w:sz w:val="20"/>
+          <w:szCs w:val="20"/>
+        </w:rPr>
+        <w:tab/>
+      </w:r>
+      <w:proofErr w:type="spellStart"/>
+      <w:proofErr w:type="gramStart"/>
+      <w:r>
+        <w:rPr>
+          <w:rFonts w:ascii="Courier New" w:eastAsia="Times New Roman" w:hAnsi="Courier New" w:cs="Courier New"/>
+          <w:color w:val="0000C0"/>
+          <w:sz w:val="20"/>
+          <w:szCs w:val="20"/>
+        </w:rPr>
+        <w:t>pm</w:t>
+      </w:r>
+      <w:r>
+        <w:rPr>
+          <w:rFonts w:ascii="Courier New" w:eastAsia="Times New Roman" w:hAnsi="Courier New" w:cs="Courier New"/>
+          <w:color w:val="000000"/>
+          <w:sz w:val="20"/>
+          <w:szCs w:val="20"/>
+        </w:rPr>
+        <w:t>.changeInstrument</w:t>
+      </w:r>
+      <w:proofErr w:type="spellEnd"/>
+      <w:proofErr w:type="gramEnd"/>
+      <w:r>
+        <w:rPr>
+          <w:rFonts w:ascii="Courier New" w:eastAsia="Times New Roman" w:hAnsi="Courier New" w:cs="Courier New"/>
+          <w:color w:val="000000"/>
+          <w:sz w:val="20"/>
+          <w:szCs w:val="20"/>
+        </w:rPr>
+        <w:t>();</w:t>
+      </w:r>
+    </w:p>
+    <w:p>
+      <w:pPr>
+        <w:autoSpaceDE w:val="0"/>
+        <w:autoSpaceDN w:val="0"/>
+        <w:adjustRightInd w:val="0"/>
+        <w:rPr>
+          <w:rFonts w:ascii="Courier New" w:eastAsia="Times New Roman" w:hAnsi="Courier New" w:cs="Courier New"/>
+          <w:sz w:val="20"/>
+          <w:szCs w:val="20"/>
+        </w:rPr>
+      </w:pPr>
+      <w:r>
+        <w:rPr>
+          <w:rFonts w:ascii="Courier New" w:eastAsia="Times New Roman" w:hAnsi="Courier New" w:cs="Courier New"/>
+          <w:color w:val="000000"/>
+          <w:sz w:val="20"/>
+          <w:szCs w:val="20"/>
+        </w:rPr>
+        <w:tab/>
+      </w:r>
+      <w:r>
+        <w:rPr>
+          <w:rFonts w:ascii="Courier New" w:eastAsia="Times New Roman" w:hAnsi="Courier New" w:cs="Courier New"/>
+          <w:color w:val="000000"/>
+          <w:sz w:val="20"/>
+          <w:szCs w:val="20"/>
+        </w:rPr>
+        <w:tab/>
+      </w:r>
+      <w:proofErr w:type="spellStart"/>
+      <w:proofErr w:type="gramStart"/>
+      <w:r>
+        <w:rPr>
+          <w:rFonts w:ascii="Courier New" w:eastAsia="Times New Roman" w:hAnsi="Courier New" w:cs="Courier New"/>
+          <w:color w:val="0000C0"/>
+          <w:sz w:val="20"/>
+          <w:szCs w:val="20"/>
+        </w:rPr>
+        <w:t>pm</w:t>
+      </w:r>
+      <w:r>
+        <w:rPr>
+          <w:rFonts w:ascii="Courier New" w:eastAsia="Times New Roman" w:hAnsi="Courier New" w:cs="Courier New"/>
+          <w:color w:val="000000"/>
+          <w:sz w:val="20"/>
+          <w:szCs w:val="20"/>
+        </w:rPr>
+        <w:t>.beginNote</w:t>
+      </w:r>
+      <w:proofErr w:type="spellEnd"/>
+      <w:proofErr w:type="gramEnd"/>
+      <w:r>
+        <w:rPr>
+          <w:rFonts w:ascii="Courier New" w:eastAsia="Times New Roman" w:hAnsi="Courier New" w:cs="Courier New"/>
+          <w:color w:val="000000"/>
+          <w:sz w:val="20"/>
+          <w:szCs w:val="20"/>
+        </w:rPr>
+        <w:t>(</w:t>
+      </w:r>
+      <w:r>
+        <w:rPr>
+          <w:rFonts w:ascii="Courier New" w:eastAsia="Times New Roman" w:hAnsi="Courier New" w:cs="Courier New"/>
+          <w:b/>
+          <w:bCs/>
+          <w:color w:val="7F0055"/>
+          <w:sz w:val="20"/>
+          <w:szCs w:val="20"/>
+        </w:rPr>
+        <w:t>new</w:t>
+      </w:r>
+      <w:r>
+        <w:rPr>
+          <w:rFonts w:ascii="Courier New" w:eastAsia="Times New Roman" w:hAnsi="Courier New" w:cs="Courier New"/>
+          <w:color w:val="000000"/>
+          <w:sz w:val="20"/>
+          <w:szCs w:val="20"/>
+        </w:rPr>
+        <w:t xml:space="preserve"> Pitch(2));</w:t>
+      </w:r>
+    </w:p>
+    <w:p>
+      <w:pPr>
+        <w:autoSpaceDE w:val="0"/>
+        <w:autoSpaceDN w:val="0"/>
+        <w:adjustRightInd w:val="0"/>
+        <w:rPr>
+          <w:rFonts w:ascii="Courier New" w:eastAsia="Times New Roman" w:hAnsi="Courier New" w:cs="Courier New"/>
+          <w:sz w:val="20"/>
+          <w:szCs w:val="20"/>
+        </w:rPr>
+      </w:pPr>
+      <w:r>
+        <w:rPr>
+          <w:rFonts w:ascii="Courier New" w:eastAsia="Times New Roman" w:hAnsi="Courier New" w:cs="Courier New"/>
+          <w:color w:val="000000"/>
+          <w:sz w:val="20"/>
+          <w:szCs w:val="20"/>
+        </w:rPr>
+        <w:tab/>
+      </w:r>
+      <w:r>
+        <w:rPr>
+          <w:rFonts w:ascii="Courier New" w:eastAsia="Times New Roman" w:hAnsi="Courier New" w:cs="Courier New"/>
+          <w:color w:val="000000"/>
+          <w:sz w:val="20"/>
+          <w:szCs w:val="20"/>
+        </w:rPr>
+        <w:tab/>
+      </w:r>
+      <w:proofErr w:type="spellStart"/>
+      <w:r>
+        <w:rPr>
+          <w:rFonts w:ascii="Courier New" w:eastAsia="Times New Roman" w:hAnsi="Courier New" w:cs="Courier New"/>
+          <w:color w:val="000000"/>
+          <w:sz w:val="20"/>
+          <w:szCs w:val="20"/>
+        </w:rPr>
+        <w:t>Midi.</w:t>
+      </w:r>
+      <w:r>
+        <w:rPr>
+          <w:rFonts w:ascii="Courier New" w:eastAsia="Times New Roman" w:hAnsi="Courier New" w:cs="Courier New"/>
+          <w:i/>
+          <w:iCs/>
+          <w:color w:val="000000"/>
+          <w:sz w:val="20"/>
+          <w:szCs w:val="20"/>
+        </w:rPr>
+        <w:t>rest</w:t>
+      </w:r>
+      <w:proofErr w:type="spellEnd"/>
+      <w:r>
+        <w:rPr>
+          <w:rFonts w:ascii="Courier New" w:eastAsia="Times New Roman" w:hAnsi="Courier New" w:cs="Courier New"/>
+          <w:color w:val="000000"/>
+          <w:sz w:val="20"/>
+          <w:szCs w:val="20"/>
+        </w:rPr>
+        <w:t>(10</w:t>
+      </w:r>
+      <w:proofErr w:type="gramStart"/>
+      <w:r>
+        <w:rPr>
+          <w:rFonts w:ascii="Courier New" w:eastAsia="Times New Roman" w:hAnsi="Courier New" w:cs="Courier New"/>
+          <w:color w:val="000000"/>
+          <w:sz w:val="20"/>
+          <w:szCs w:val="20"/>
+        </w:rPr>
+        <w:t>);</w:t>
+      </w:r>
+      <w:proofErr w:type="gramEnd"/>
+    </w:p>
+    <w:p>
+      <w:pPr>
+        <w:autoSpaceDE w:val="0"/>
+        <w:autoSpaceDN w:val="0"/>
+        <w:adjustRightInd w:val="0"/>
+        <w:rPr>
+          <w:rFonts w:ascii="Courier New" w:eastAsia="Times New Roman" w:hAnsi="Courier New" w:cs="Courier New"/>
+          <w:sz w:val="20"/>
+          <w:szCs w:val="20"/>
+        </w:rPr>
+      </w:pPr>
+      <w:r>
+        <w:rPr>
+          <w:rFonts w:ascii="Courier New" w:eastAsia="Times New Roman" w:hAnsi="Courier New" w:cs="Courier New"/>
+          <w:color w:val="000000"/>
+          <w:sz w:val="20"/>
+          <w:szCs w:val="20"/>
+        </w:rPr>
+        <w:tab/>
+      </w:r>
+      <w:r>
+        <w:rPr>
+          <w:rFonts w:ascii="Courier New" w:eastAsia="Times New Roman" w:hAnsi="Courier New" w:cs="Courier New"/>
+          <w:color w:val="000000"/>
+          <w:sz w:val="20"/>
+          <w:szCs w:val="20"/>
+        </w:rPr>
+        <w:tab/>
+      </w:r>
+      <w:proofErr w:type="spellStart"/>
+      <w:proofErr w:type="gramStart"/>
+      <w:r>
+        <w:rPr>
+          <w:rFonts w:ascii="Courier New" w:eastAsia="Times New Roman" w:hAnsi="Courier New" w:cs="Courier New"/>
+          <w:color w:val="0000C0"/>
+          <w:sz w:val="20"/>
+          <w:szCs w:val="20"/>
+        </w:rPr>
+        <w:t>pm</w:t>
+      </w:r>
+      <w:r>
+        <w:rPr>
+          <w:rFonts w:ascii="Courier New" w:eastAsia="Times New Roman" w:hAnsi="Courier New" w:cs="Courier New"/>
+          <w:color w:val="000000"/>
+          <w:sz w:val="20"/>
+          <w:szCs w:val="20"/>
+        </w:rPr>
+        <w:t>.endNote</w:t>
+      </w:r>
+      <w:proofErr w:type="spellEnd"/>
+      <w:proofErr w:type="gramEnd"/>
+      <w:r>
+        <w:rPr>
+          <w:rFonts w:ascii="Courier New" w:eastAsia="Times New Roman" w:hAnsi="Courier New" w:cs="Courier New"/>
+          <w:color w:val="000000"/>
+          <w:sz w:val="20"/>
+          <w:szCs w:val="20"/>
+        </w:rPr>
+        <w:t>(</w:t>
+      </w:r>
+      <w:r>
+        <w:rPr>
+          <w:rFonts w:ascii="Courier New" w:eastAsia="Times New Roman" w:hAnsi="Courier New" w:cs="Courier New"/>
+          <w:b/>
+          <w:bCs/>
+          <w:color w:val="7F0055"/>
+          <w:sz w:val="20"/>
+          <w:szCs w:val="20"/>
+        </w:rPr>
+        <w:t>new</w:t>
+      </w:r>
+      <w:r>
+        <w:rPr>
+          <w:rFonts w:ascii="Courier New" w:eastAsia="Times New Roman" w:hAnsi="Courier New" w:cs="Courier New"/>
+          <w:color w:val="000000"/>
+          <w:sz w:val="20"/>
+          <w:szCs w:val="20"/>
+        </w:rPr>
+        <w:t xml:space="preserve"> Pitch(2));</w:t>
+      </w:r>
+    </w:p>
+    <w:p>
+      <w:pPr>
+        <w:autoSpaceDE w:val="0"/>
+        <w:autoSpaceDN w:val="0"/>
+        <w:adjustRightInd w:val="0"/>
+        <w:rPr>
+          <w:rFonts w:ascii="Courier New" w:eastAsia="Times New Roman" w:hAnsi="Courier New" w:cs="Courier New"/>
+          <w:sz w:val="20"/>
+          <w:szCs w:val="20"/>
+        </w:rPr>
+      </w:pPr>
+      <w:r>
+        <w:rPr>
+          <w:rFonts w:ascii="Courier New" w:eastAsia="Times New Roman" w:hAnsi="Courier New" w:cs="Courier New"/>
+          <w:color w:val="000000"/>
+          <w:sz w:val="20"/>
+          <w:szCs w:val="20"/>
+        </w:rPr>
+        <w:tab/>
+      </w:r>
+      <w:r>
+        <w:rPr>
+          <w:rFonts w:ascii="Courier New" w:eastAsia="Times New Roman" w:hAnsi="Courier New" w:cs="Courier New"/>
+          <w:color w:val="000000"/>
+          <w:sz w:val="20"/>
+          <w:szCs w:val="20"/>
+        </w:rPr>
+        <w:tab/>
+      </w:r>
+    </w:p>
+    <w:p>
+      <w:pPr>
+        <w:autoSpaceDE w:val="0"/>
+        <w:autoSpaceDN w:val="0"/>
+        <w:adjustRightInd w:val="0"/>
+        <w:rPr>
+          <w:rFonts w:ascii="Courier New" w:eastAsia="Times New Roman" w:hAnsi="Courier New" w:cs="Courier New"/>
+          <w:sz w:val="20"/>
+          <w:szCs w:val="20"/>
+        </w:rPr>
+      </w:pPr>
+      <w:r>
+        <w:rPr>
+          <w:rFonts w:ascii="Courier New" w:eastAsia="Times New Roman" w:hAnsi="Courier New" w:cs="Courier New"/>
+          <w:color w:val="000000"/>
+          <w:sz w:val="20"/>
+          <w:szCs w:val="20"/>
+        </w:rPr>
+        <w:tab/>
+      </w:r>
+      <w:r>
+        <w:rPr>
+          <w:rFonts w:ascii="Courier New" w:eastAsia="Times New Roman" w:hAnsi="Courier New" w:cs="Courier New"/>
+          <w:color w:val="000000"/>
+          <w:sz w:val="20"/>
+          <w:szCs w:val="20"/>
+        </w:rPr>
+        <w:tab/>
+      </w:r>
+      <w:proofErr w:type="spellStart"/>
       <w:r>
         <w:rPr>
           <w:rFonts w:ascii="Courier New" w:eastAsia="Times New Roman" w:hAnsi="Courier New" w:cs="Courier New"/>
@@ -2306,26 +2361,27 @@
         <w:t>(</w:t>
       </w:r>
       <w:proofErr w:type="spellStart"/>
+      <w:proofErr w:type="gramStart"/>
+      <w:r>
+        <w:rPr>
+          <w:rFonts w:ascii="Courier New" w:eastAsia="Times New Roman" w:hAnsi="Courier New" w:cs="Courier New"/>
+          <w:color w:val="0000C0"/>
+          <w:sz w:val="20"/>
+          <w:szCs w:val="20"/>
+        </w:rPr>
+        <w:t>midi</w:t>
+      </w:r>
+      <w:r>
+        <w:rPr>
+          <w:rFonts w:ascii="Courier New" w:eastAsia="Times New Roman" w:hAnsi="Courier New" w:cs="Courier New"/>
+          <w:color w:val="000000"/>
+          <w:sz w:val="20"/>
+          <w:szCs w:val="20"/>
+        </w:rPr>
+        <w:t>.history</w:t>
+      </w:r>
+      <w:proofErr w:type="spellEnd"/>
       <w:proofErr w:type="gramEnd"/>
-      <w:r>
-        <w:rPr>
-          <w:rFonts w:ascii="Courier New" w:eastAsia="Times New Roman" w:hAnsi="Courier New" w:cs="Courier New"/>
-          <w:color w:val="0000C0"/>
-          <w:sz w:val="20"/>
-          <w:szCs w:val="20"/>
-        </w:rPr>
-        <w:t>midi</w:t>
-      </w:r>
-      <w:r>
-        <w:rPr>
-          <w:rFonts w:ascii="Courier New" w:eastAsia="Times New Roman" w:hAnsi="Courier New" w:cs="Courier New"/>
-          <w:color w:val="000000"/>
-          <w:sz w:val="20"/>
-          <w:szCs w:val="20"/>
-        </w:rPr>
-        <w:t>.history</w:t>
-      </w:r>
-      <w:proofErr w:type="spellEnd"/>
       <w:r>
         <w:rPr>
           <w:rFonts w:ascii="Courier New" w:eastAsia="Times New Roman" w:hAnsi="Courier New" w:cs="Courier New"/>
@@ -2599,7 +2655,6 @@
         <w:tab/>
       </w:r>
       <w:proofErr w:type="spellStart"/>
-      <w:proofErr w:type="gramStart"/>
       <w:r>
         <w:rPr>
           <w:rFonts w:ascii="Courier New" w:eastAsia="Times New Roman" w:hAnsi="Courier New" w:cs="Courier New"/>
@@ -2628,18 +2683,19 @@
           <w:sz w:val="20"/>
           <w:szCs w:val="20"/>
         </w:rPr>
-        <w:t>(</w:t>
+        <w:t>(10</w:t>
+      </w:r>
+      <w:proofErr w:type="gramStart"/>
+      <w:r>
+        <w:rPr>
+          <w:rFonts w:ascii="Courier New" w:eastAsia="Times New Roman" w:hAnsi="Courier New" w:cs="Courier New"/>
+          <w:color w:val="000000"/>
+          <w:sz w:val="20"/>
+          <w:szCs w:val="20"/>
+        </w:rPr>
+        <w:t>);</w:t>
       </w:r>
       <w:proofErr w:type="gramEnd"/>
-      <w:r>
-        <w:rPr>
-          <w:rFonts w:ascii="Courier New" w:eastAsia="Times New Roman" w:hAnsi="Courier New" w:cs="Courier New"/>
-          <w:color w:val="000000"/>
-          <w:sz w:val="20"/>
-          <w:szCs w:val="20"/>
-        </w:rPr>
-        <w:t>10);</w:t>
-      </w:r>
     </w:p>
     <w:p>
       <w:pPr>
@@ -2852,7 +2908,6 @@
         <w:tab/>
       </w:r>
       <w:proofErr w:type="spellStart"/>
-      <w:proofErr w:type="gramStart"/>
       <w:r>
         <w:rPr>
           <w:rFonts w:ascii="Courier New" w:eastAsia="Times New Roman" w:hAnsi="Courier New" w:cs="Courier New"/>
@@ -2893,26 +2948,27 @@
         <w:t>(</w:t>
       </w:r>
       <w:proofErr w:type="spellStart"/>
+      <w:proofErr w:type="gramStart"/>
+      <w:r>
+        <w:rPr>
+          <w:rFonts w:ascii="Courier New" w:eastAsia="Times New Roman" w:hAnsi="Courier New" w:cs="Courier New"/>
+          <w:color w:val="0000C0"/>
+          <w:sz w:val="20"/>
+          <w:szCs w:val="20"/>
+        </w:rPr>
+        <w:t>midi</w:t>
+      </w:r>
+      <w:r>
+        <w:rPr>
+          <w:rFonts w:ascii="Courier New" w:eastAsia="Times New Roman" w:hAnsi="Courier New" w:cs="Courier New"/>
+          <w:color w:val="000000"/>
+          <w:sz w:val="20"/>
+          <w:szCs w:val="20"/>
+        </w:rPr>
+        <w:t>.history</w:t>
+      </w:r>
+      <w:proofErr w:type="spellEnd"/>
       <w:proofErr w:type="gramEnd"/>
-      <w:r>
-        <w:rPr>
-          <w:rFonts w:ascii="Courier New" w:eastAsia="Times New Roman" w:hAnsi="Courier New" w:cs="Courier New"/>
-          <w:color w:val="0000C0"/>
-          <w:sz w:val="20"/>
-          <w:szCs w:val="20"/>
-        </w:rPr>
-        <w:t>midi</w:t>
-      </w:r>
-      <w:r>
-        <w:rPr>
-          <w:rFonts w:ascii="Courier New" w:eastAsia="Times New Roman" w:hAnsi="Courier New" w:cs="Courier New"/>
-          <w:color w:val="000000"/>
-          <w:sz w:val="20"/>
-          <w:szCs w:val="20"/>
-        </w:rPr>
-        <w:t>.history</w:t>
-      </w:r>
-      <w:proofErr w:type="spellEnd"/>
       <w:r>
         <w:rPr>
           <w:rFonts w:ascii="Courier New" w:eastAsia="Times New Roman" w:hAnsi="Courier New" w:cs="Courier New"/>
@@ -3321,7 +3377,6 @@
         <w:tab/>
       </w:r>
       <w:proofErr w:type="spellStart"/>
-      <w:proofErr w:type="gramStart"/>
       <w:r>
         <w:rPr>
           <w:rFonts w:ascii="Courier New" w:eastAsia="Times New Roman" w:hAnsi="Courier New" w:cs="Courier New"/>
@@ -3350,18 +3405,19 @@
           <w:sz w:val="20"/>
           <w:szCs w:val="20"/>
         </w:rPr>
-        <w:t>(</w:t>
+        <w:t>(10</w:t>
+      </w:r>
+      <w:proofErr w:type="gramStart"/>
+      <w:r>
+        <w:rPr>
+          <w:rFonts w:ascii="Courier New" w:eastAsia="Times New Roman" w:hAnsi="Courier New" w:cs="Courier New"/>
+          <w:color w:val="000000"/>
+          <w:sz w:val="20"/>
+          <w:szCs w:val="20"/>
+        </w:rPr>
+        <w:t>);</w:t>
       </w:r>
       <w:proofErr w:type="gramEnd"/>
-      <w:r>
-        <w:rPr>
-          <w:rFonts w:ascii="Courier New" w:eastAsia="Times New Roman" w:hAnsi="Courier New" w:cs="Courier New"/>
-          <w:color w:val="000000"/>
-          <w:sz w:val="20"/>
-          <w:szCs w:val="20"/>
-        </w:rPr>
-        <w:t>10);</w:t>
-      </w:r>
     </w:p>
     <w:p>
       <w:pPr>
@@ -3646,7 +3702,6 @@
         <w:tab/>
       </w:r>
       <w:proofErr w:type="spellStart"/>
-      <w:proofErr w:type="gramStart"/>
       <w:r>
         <w:rPr>
           <w:rFonts w:ascii="Courier New" w:eastAsia="Times New Roman" w:hAnsi="Courier New" w:cs="Courier New"/>
@@ -3687,26 +3742,27 @@
         <w:t>(</w:t>
       </w:r>
       <w:proofErr w:type="spellStart"/>
+      <w:proofErr w:type="gramStart"/>
+      <w:r>
+        <w:rPr>
+          <w:rFonts w:ascii="Courier New" w:eastAsia="Times New Roman" w:hAnsi="Courier New" w:cs="Courier New"/>
+          <w:color w:val="0000C0"/>
+          <w:sz w:val="20"/>
+          <w:szCs w:val="20"/>
+        </w:rPr>
+        <w:t>midi</w:t>
+      </w:r>
+      <w:r>
+        <w:rPr>
+          <w:rFonts w:ascii="Courier New" w:eastAsia="Times New Roman" w:hAnsi="Courier New" w:cs="Courier New"/>
+          <w:color w:val="000000"/>
+          <w:sz w:val="20"/>
+          <w:szCs w:val="20"/>
+        </w:rPr>
+        <w:t>.history</w:t>
+      </w:r>
+      <w:proofErr w:type="spellEnd"/>
       <w:proofErr w:type="gramEnd"/>
-      <w:r>
-        <w:rPr>
-          <w:rFonts w:ascii="Courier New" w:eastAsia="Times New Roman" w:hAnsi="Courier New" w:cs="Courier New"/>
-          <w:color w:val="0000C0"/>
-          <w:sz w:val="20"/>
-          <w:szCs w:val="20"/>
-        </w:rPr>
-        <w:t>midi</w:t>
-      </w:r>
-      <w:r>
-        <w:rPr>
-          <w:rFonts w:ascii="Courier New" w:eastAsia="Times New Roman" w:hAnsi="Courier New" w:cs="Courier New"/>
-          <w:color w:val="000000"/>
-          <w:sz w:val="20"/>
-          <w:szCs w:val="20"/>
-        </w:rPr>
-        <w:t>.history</w:t>
-      </w:r>
-      <w:proofErr w:type="spellEnd"/>
       <w:r>
         <w:rPr>
           <w:rFonts w:ascii="Courier New" w:eastAsia="Times New Roman" w:hAnsi="Courier New" w:cs="Courier New"/>
@@ -3808,7 +3864,6 @@
         <w:tab/>
       </w:r>
       <w:proofErr w:type="spellStart"/>
-      <w:proofErr w:type="gramStart"/>
       <w:r>
         <w:rPr>
           <w:rFonts w:ascii="Courier New" w:eastAsia="Times New Roman" w:hAnsi="Courier New" w:cs="Courier New"/>
@@ -3837,18 +3892,19 @@
           <w:sz w:val="20"/>
           <w:szCs w:val="20"/>
         </w:rPr>
-        <w:t>(</w:t>
+        <w:t>(10</w:t>
+      </w:r>
+      <w:proofErr w:type="gramStart"/>
+      <w:r>
+        <w:rPr>
+          <w:rFonts w:ascii="Courier New" w:eastAsia="Times New Roman" w:hAnsi="Courier New" w:cs="Courier New"/>
+          <w:color w:val="000000"/>
+          <w:sz w:val="20"/>
+          <w:szCs w:val="20"/>
+        </w:rPr>
+        <w:t>);</w:t>
       </w:r>
       <w:proofErr w:type="gramEnd"/>
-      <w:r>
-        <w:rPr>
-          <w:rFonts w:ascii="Courier New" w:eastAsia="Times New Roman" w:hAnsi="Courier New" w:cs="Courier New"/>
-          <w:color w:val="000000"/>
-          <w:sz w:val="20"/>
-          <w:szCs w:val="20"/>
-        </w:rPr>
-        <w:t>10);</w:t>
-      </w:r>
     </w:p>
     <w:p>
       <w:pPr>
@@ -3989,7 +4045,6 @@
         <w:tab/>
       </w:r>
       <w:proofErr w:type="spellStart"/>
-      <w:proofErr w:type="gramStart"/>
       <w:r>
         <w:rPr>
           <w:rFonts w:ascii="Courier New" w:eastAsia="Times New Roman" w:hAnsi="Courier New" w:cs="Courier New"/>
@@ -4018,18 +4073,19 @@
           <w:sz w:val="20"/>
           <w:szCs w:val="20"/>
         </w:rPr>
-        <w:t>(</w:t>
+        <w:t>(10</w:t>
+      </w:r>
+      <w:proofErr w:type="gramStart"/>
+      <w:r>
+        <w:rPr>
+          <w:rFonts w:ascii="Courier New" w:eastAsia="Times New Roman" w:hAnsi="Courier New" w:cs="Courier New"/>
+          <w:color w:val="000000"/>
+          <w:sz w:val="20"/>
+          <w:szCs w:val="20"/>
+        </w:rPr>
+        <w:t>);</w:t>
       </w:r>
       <w:proofErr w:type="gramEnd"/>
-      <w:r>
-        <w:rPr>
-          <w:rFonts w:ascii="Courier New" w:eastAsia="Times New Roman" w:hAnsi="Courier New" w:cs="Courier New"/>
-          <w:color w:val="000000"/>
-          <w:sz w:val="20"/>
-          <w:szCs w:val="20"/>
-        </w:rPr>
-        <w:t>10);</w:t>
-      </w:r>
     </w:p>
     <w:p>
       <w:pPr>
@@ -4091,7 +4147,6 @@
         <w:tab/>
       </w:r>
       <w:proofErr w:type="spellStart"/>
-      <w:proofErr w:type="gramStart"/>
       <w:r>
         <w:rPr>
           <w:rFonts w:ascii="Courier New" w:eastAsia="Times New Roman" w:hAnsi="Courier New" w:cs="Courier New"/>
@@ -4132,29 +4187,30 @@
         <w:t>(</w:t>
       </w:r>
       <w:proofErr w:type="spellStart"/>
+      <w:proofErr w:type="gramStart"/>
+      <w:r>
+        <w:rPr>
+          <w:rFonts w:ascii="Courier New" w:eastAsia="Times New Roman" w:hAnsi="Courier New" w:cs="Courier New"/>
+          <w:color w:val="0000C0"/>
+          <w:sz w:val="20"/>
+          <w:szCs w:val="20"/>
+        </w:rPr>
+        <w:t>midi</w:t>
+      </w:r>
+      <w:r>
+        <w:rPr>
+          <w:rFonts w:ascii="Courier New" w:eastAsia="Times New Roman" w:hAnsi="Courier New" w:cs="Courier New"/>
+          <w:color w:val="000000"/>
+          <w:sz w:val="20"/>
+          <w:szCs w:val="20"/>
+        </w:rPr>
+        <w:t>.history</w:t>
+      </w:r>
+      <w:proofErr w:type="spellEnd"/>
       <w:proofErr w:type="gramEnd"/>
       <w:r>
         <w:rPr>
           <w:rFonts w:ascii="Courier New" w:eastAsia="Times New Roman" w:hAnsi="Courier New" w:cs="Courier New"/>
-          <w:color w:val="0000C0"/>
-          <w:sz w:val="20"/>
-          <w:szCs w:val="20"/>
-        </w:rPr>
-        <w:t>midi</w:t>
-      </w:r>
-      <w:r>
-        <w:rPr>
-          <w:rFonts w:ascii="Courier New" w:eastAsia="Times New Roman" w:hAnsi="Courier New" w:cs="Courier New"/>
-          <w:color w:val="000000"/>
-          <w:sz w:val="20"/>
-          <w:szCs w:val="20"/>
-        </w:rPr>
-        <w:t>.history</w:t>
-      </w:r>
-      <w:proofErr w:type="spellEnd"/>
-      <w:r>
-        <w:rPr>
-          <w:rFonts w:ascii="Courier New" w:eastAsia="Times New Roman" w:hAnsi="Courier New" w:cs="Courier New"/>
           <w:color w:val="000000"/>
           <w:sz w:val="20"/>
           <w:szCs w:val="20"/>
@@ -4287,6 +4343,33 @@
           <w:szCs w:val="20"/>
         </w:rPr>
       </w:pPr>
+      <w:r>
+        <w:rPr>
+          <w:rFonts w:ascii="Courier New" w:eastAsia="Times New Roman" w:hAnsi="Courier New" w:cs="Courier New"/>
+          <w:color w:val="000000"/>
+          <w:sz w:val="20"/>
+          <w:szCs w:val="20"/>
+        </w:rPr>
+        <w:t xml:space="preserve">new </w:t>
+      </w:r>
+      <w:r>
+        <w:rPr>
+          <w:rFonts w:ascii="Courier New" w:eastAsia="Times New Roman" w:hAnsi="Courier New" w:cs="Courier New"/>
+          <w:color w:val="000000"/>
+          <w:sz w:val="20"/>
+          <w:szCs w:val="20"/>
+        </w:rPr>
+        <w:t>TestQ1Hw</w:t>
+      </w:r>
+      <w:r>
+        <w:rPr>
+          <w:rFonts w:ascii="Courier New" w:eastAsia="Times New Roman" w:hAnsi="Courier New" w:cs="Courier New"/>
+          <w:color w:val="000000"/>
+          <w:sz w:val="20"/>
+          <w:szCs w:val="20"/>
+        </w:rPr>
+        <w:t>().</w:t>
+      </w:r>
       <w:proofErr w:type="gramStart"/>
       <w:r>
         <w:rPr>
@@ -4295,7 +4378,7 @@
           <w:sz w:val="20"/>
           <w:szCs w:val="20"/>
         </w:rPr>
-        <w:t>new</w:t>
+        <w:t>test(</w:t>
       </w:r>
       <w:proofErr w:type="gramEnd"/>
       <w:r>
@@ -4305,25 +4388,7 @@
           <w:sz w:val="20"/>
           <w:szCs w:val="20"/>
         </w:rPr>
-        <w:t xml:space="preserve"> </w:t>
-      </w:r>
-      <w:r>
-        <w:rPr>
-          <w:rFonts w:ascii="Courier New" w:eastAsia="Times New Roman" w:hAnsi="Courier New" w:cs="Courier New"/>
-          <w:color w:val="000000"/>
-          <w:sz w:val="20"/>
-          <w:szCs w:val="20"/>
-        </w:rPr>
-        <w:t>TestQ1Hw</w:t>
-      </w:r>
-      <w:r>
-        <w:rPr>
-          <w:rFonts w:ascii="Courier New" w:eastAsia="Times New Roman" w:hAnsi="Courier New" w:cs="Courier New"/>
-          <w:color w:val="000000"/>
-          <w:sz w:val="20"/>
-          <w:szCs w:val="20"/>
-        </w:rPr>
-        <w:t xml:space="preserve">().test(); </w:t>
+        <w:t xml:space="preserve">); </w:t>
       </w:r>
     </w:p>
     <w:p>
@@ -4349,67 +4414,124 @@
           <w:color w:val="000000"/>
         </w:rPr>
       </w:pPr>
+      <w:r>
+        <w:rPr>
+          <w:rFonts w:eastAsia="Times New Roman"/>
+          <w:color w:val="000000"/>
+        </w:rPr>
+        <w:t>produces:</w:t>
+      </w:r>
+    </w:p>
+    <w:p>
+      <w:pPr>
+        <w:autoSpaceDE w:val="0"/>
+        <w:autoSpaceDN w:val="0"/>
+        <w:adjustRightInd w:val="0"/>
+        <w:rPr>
+          <w:rFonts w:ascii="Courier New" w:eastAsia="Times New Roman" w:hAnsi="Courier New" w:cs="Courier New"/>
+          <w:color w:val="000000"/>
+          <w:sz w:val="20"/>
+          <w:szCs w:val="20"/>
+        </w:rPr>
+      </w:pPr>
+    </w:p>
+    <w:p>
+      <w:pPr>
+        <w:autoSpaceDE w:val="0"/>
+        <w:autoSpaceDN w:val="0"/>
+        <w:adjustRightInd w:val="0"/>
+        <w:rPr>
+          <w:rFonts w:ascii="Courier New" w:eastAsia="Times New Roman" w:hAnsi="Courier New" w:cs="Courier New"/>
+          <w:sz w:val="20"/>
+          <w:szCs w:val="20"/>
+        </w:rPr>
+      </w:pPr>
+      <w:r>
+        <w:rPr>
+          <w:rFonts w:ascii="Courier New" w:eastAsia="Times New Roman" w:hAnsi="Courier New" w:cs="Courier New"/>
+          <w:sz w:val="20"/>
+          <w:szCs w:val="20"/>
+        </w:rPr>
+        <w:t>on(60,PIANO) rest(10) off(60,PIANO) rest(10) on(62,ELECTRIC_GRAND) rest(10) off(62,ELECTRIC_GRAND)</w:t>
+      </w:r>
+    </w:p>
+    <w:p>
+      <w:pPr>
+        <w:autoSpaceDE w:val="0"/>
+        <w:autoSpaceDN w:val="0"/>
+        <w:adjustRightInd w:val="0"/>
+        <w:rPr>
+          <w:rFonts w:ascii="Courier New" w:eastAsia="Times New Roman" w:hAnsi="Courier New" w:cs="Courier New"/>
+          <w:sz w:val="20"/>
+          <w:szCs w:val="20"/>
+        </w:rPr>
+      </w:pPr>
+      <w:r>
+        <w:rPr>
+          <w:rFonts w:ascii="Courier New" w:eastAsia="Times New Roman" w:hAnsi="Courier New" w:cs="Courier New"/>
+          <w:sz w:val="20"/>
+          <w:szCs w:val="20"/>
+        </w:rPr>
+        <w:t>on(</w:t>
+      </w:r>
       <w:proofErr w:type="gramStart"/>
       <w:r>
         <w:rPr>
-          <w:rFonts w:eastAsia="Times New Roman"/>
-          <w:color w:val="000000"/>
-        </w:rPr>
-        <w:t>produces</w:t>
+          <w:rFonts w:ascii="Courier New" w:eastAsia="Times New Roman" w:hAnsi="Courier New" w:cs="Courier New"/>
+          <w:sz w:val="20"/>
+          <w:szCs w:val="20"/>
+        </w:rPr>
+        <w:t>74,ELECTRIC</w:t>
       </w:r>
       <w:proofErr w:type="gramEnd"/>
       <w:r>
         <w:rPr>
-          <w:rFonts w:eastAsia="Times New Roman"/>
-          <w:color w:val="000000"/>
-        </w:rPr>
-        <w:t>:</w:t>
-      </w:r>
-    </w:p>
-    <w:p>
-      <w:pPr>
-        <w:autoSpaceDE w:val="0"/>
-        <w:autoSpaceDN w:val="0"/>
-        <w:adjustRightInd w:val="0"/>
-        <w:rPr>
-          <w:rFonts w:ascii="Courier New" w:eastAsia="Times New Roman" w:hAnsi="Courier New" w:cs="Courier New"/>
-          <w:color w:val="000000"/>
-          <w:sz w:val="20"/>
-          <w:szCs w:val="20"/>
-        </w:rPr>
-      </w:pPr>
-    </w:p>
-    <w:p>
-      <w:pPr>
-        <w:autoSpaceDE w:val="0"/>
-        <w:autoSpaceDN w:val="0"/>
-        <w:adjustRightInd w:val="0"/>
-        <w:rPr>
-          <w:rFonts w:ascii="Courier New" w:eastAsia="Times New Roman" w:hAnsi="Courier New" w:cs="Courier New"/>
-          <w:sz w:val="20"/>
-          <w:szCs w:val="20"/>
-        </w:rPr>
-      </w:pPr>
-      <w:r>
-        <w:rPr>
-          <w:rFonts w:ascii="Courier New" w:eastAsia="Times New Roman" w:hAnsi="Courier New" w:cs="Courier New"/>
-          <w:sz w:val="20"/>
-          <w:szCs w:val="20"/>
-        </w:rPr>
-        <w:t>on(60,PIANO) rest(10) off(60,PIANO) rest(10) on(62,ELECTRIC_GRAND) rest(10) off(62,ELECTRIC_GRAND)</w:t>
-      </w:r>
-    </w:p>
-    <w:p>
-      <w:pPr>
-        <w:autoSpaceDE w:val="0"/>
-        <w:autoSpaceDN w:val="0"/>
-        <w:adjustRightInd w:val="0"/>
-        <w:rPr>
-          <w:rFonts w:ascii="Courier New" w:eastAsia="Times New Roman" w:hAnsi="Courier New" w:cs="Courier New"/>
-          <w:sz w:val="20"/>
-          <w:szCs w:val="20"/>
-        </w:rPr>
-      </w:pPr>
+          <w:rFonts w:ascii="Courier New" w:eastAsia="Times New Roman" w:hAnsi="Courier New" w:cs="Courier New"/>
+          <w:sz w:val="20"/>
+          <w:szCs w:val="20"/>
+        </w:rPr>
+        <w:t>_GRAND) rest(10) off(74,ELECTRIC_GRAND)</w:t>
+      </w:r>
+    </w:p>
+    <w:p>
+      <w:pPr>
+        <w:autoSpaceDE w:val="0"/>
+        <w:autoSpaceDN w:val="0"/>
+        <w:adjustRightInd w:val="0"/>
+        <w:rPr>
+          <w:rFonts w:ascii="Courier New" w:eastAsia="Times New Roman" w:hAnsi="Courier New" w:cs="Courier New"/>
+          <w:sz w:val="20"/>
+          <w:szCs w:val="20"/>
+        </w:rPr>
+      </w:pPr>
+      <w:r>
+        <w:rPr>
+          <w:rFonts w:ascii="Courier New" w:eastAsia="Times New Roman" w:hAnsi="Courier New" w:cs="Courier New"/>
+          <w:sz w:val="20"/>
+          <w:szCs w:val="20"/>
+        </w:rPr>
+        <w:t>on(63,ELECTRIC_GRAND) rest(0) on(65,ELECTRIC_GRAND) rest(10) off(63,ELECTRIC_GRAND) rest(0) off(65,ELECTRIC_GRAND)</w:t>
+      </w:r>
+    </w:p>
+    <w:p>
+      <w:pPr>
+        <w:autoSpaceDE w:val="0"/>
+        <w:autoSpaceDN w:val="0"/>
+        <w:adjustRightInd w:val="0"/>
+        <w:rPr>
+          <w:rFonts w:ascii="Courier New" w:eastAsia="Times New Roman" w:hAnsi="Courier New" w:cs="Courier New"/>
+          <w:sz w:val="20"/>
+          <w:szCs w:val="20"/>
+        </w:rPr>
+      </w:pPr>
+      <w:r>
+        <w:rPr>
+          <w:rFonts w:ascii="Courier New" w:eastAsia="Times New Roman" w:hAnsi="Courier New" w:cs="Courier New"/>
+          <w:sz w:val="20"/>
+          <w:szCs w:val="20"/>
+        </w:rPr>
+        <w:t>on(</w:t>
+      </w:r>
       <w:proofErr w:type="gramStart"/>
       <w:r>
         <w:rPr>
@@ -4417,7 +4539,7 @@
           <w:sz w:val="20"/>
           <w:szCs w:val="20"/>
         </w:rPr>
-        <w:t>on</w:t>
+        <w:t>63,ELECTRIC</w:t>
       </w:r>
       <w:proofErr w:type="gramEnd"/>
       <w:r>
@@ -4426,96 +4548,8 @@
           <w:sz w:val="20"/>
           <w:szCs w:val="20"/>
         </w:rPr>
-        <w:t>(74,ELECTRIC_GRAND) rest(10) off(74,ELECTRIC_GRAND)</w:t>
-      </w:r>
-    </w:p>
-    <w:p>
-      <w:pPr>
-        <w:autoSpaceDE w:val="0"/>
-        <w:autoSpaceDN w:val="0"/>
-        <w:adjustRightInd w:val="0"/>
-        <w:rPr>
-          <w:rFonts w:ascii="Courier New" w:eastAsia="Times New Roman" w:hAnsi="Courier New" w:cs="Courier New"/>
-          <w:sz w:val="20"/>
-          <w:szCs w:val="20"/>
-        </w:rPr>
-      </w:pPr>
-      <w:r>
-        <w:rPr>
-          <w:rFonts w:ascii="Courier New" w:eastAsia="Times New Roman" w:hAnsi="Courier New" w:cs="Courier New"/>
-          <w:sz w:val="20"/>
-          <w:szCs w:val="20"/>
-        </w:rPr>
-        <w:t>on(63,ELECTRIC_GRAND) rest(0) on(65,ELECTRIC_GRAND) rest(10) off(63,ELECTRIC_GRAND) rest(0) off(65,ELECTRIC_GRAND)</w:t>
-      </w:r>
-    </w:p>
-    <w:p>
-      <w:pPr>
-        <w:autoSpaceDE w:val="0"/>
-        <w:autoSpaceDN w:val="0"/>
-        <w:adjustRightInd w:val="0"/>
-        <w:rPr>
-          <w:rFonts w:ascii="Courier New" w:eastAsia="Times New Roman" w:hAnsi="Courier New" w:cs="Courier New"/>
-          <w:sz w:val="20"/>
-          <w:szCs w:val="20"/>
-        </w:rPr>
-      </w:pPr>
-      <w:r>
-        <w:rPr>
-          <w:rFonts w:ascii="Courier New" w:eastAsia="Times New Roman" w:hAnsi="Courier New" w:cs="Courier New"/>
-          <w:sz w:val="20"/>
-          <w:szCs w:val="20"/>
-        </w:rPr>
-        <w:t>on(63,ELECTRIC_GRAND) rest(0) on(65,ELECTRIC_GRAND) rest(10) off(63,ELECTRIC_GRAND) rest(0) off(65,ELECTRIC_GRAND)</w:t>
-      </w:r>
-    </w:p>
-    <w:p>
-      <w:pPr>
-        <w:autoSpaceDE w:val="0"/>
-        <w:autoSpaceDN w:val="0"/>
-        <w:adjustRightInd w:val="0"/>
-        <w:rPr>
-          <w:rFonts w:ascii="Courier New" w:eastAsia="Times New Roman" w:hAnsi="Courier New" w:cs="Courier New"/>
-          <w:sz w:val="20"/>
-          <w:szCs w:val="20"/>
-        </w:rPr>
-      </w:pPr>
-    </w:p>
-    <w:p>
-      <w:pPr>
-        <w:autoSpaceDE w:val="0"/>
-        <w:autoSpaceDN w:val="0"/>
-        <w:adjustRightInd w:val="0"/>
-        <w:rPr>
-          <w:rFonts w:ascii="Courier New" w:eastAsia="Times New Roman" w:hAnsi="Courier New" w:cs="Courier New"/>
-          <w:sz w:val="20"/>
-          <w:szCs w:val="20"/>
-        </w:rPr>
-      </w:pPr>
-    </w:p>
-    <w:p>
-      <w:pPr>
-        <w:autoSpaceDE w:val="0"/>
-        <w:autoSpaceDN w:val="0"/>
-        <w:adjustRightInd w:val="0"/>
-        <w:rPr>
-          <w:rFonts w:ascii="Courier New" w:eastAsia="Times New Roman" w:hAnsi="Courier New" w:cs="Courier New"/>
-          <w:sz w:val="20"/>
-          <w:szCs w:val="20"/>
-        </w:rPr>
-      </w:pPr>
-    </w:p>
-    <w:p>
-      <w:pPr>
-        <w:autoSpaceDE w:val="0"/>
-        <w:autoSpaceDN w:val="0"/>
-        <w:adjustRightInd w:val="0"/>
-        <w:rPr>
-          <w:rFonts w:ascii="Courier New" w:eastAsia="Times New Roman" w:hAnsi="Courier New" w:cs="Courier New"/>
-          <w:sz w:val="20"/>
-          <w:szCs w:val="20"/>
-        </w:rPr>
-      </w:pPr>
+        <w:t>_GRAND) rest(0) on(65,ELECTRIC_GRAND) rest(10) off(63,ELECTRIC_GRAND) rest(0) off(65,ELECTRIC_GRAND)</w:t>
+      </w:r>
     </w:p>
     <w:p>
       <w:pPr>
@@ -4560,8 +4594,8 @@
 </file>
 
 <file path=word/numbering.xml><?xml version="1.0" encoding="utf-8"?>
-<w:numbering xmlns:wpc="http://schemas.microsoft.com/office/word/2010/wordprocessingCanvas" xmlns:mo="http://schemas.microsoft.com/office/mac/office/2008/main" xmlns:mc="http://schemas.openxmlformats.org/markup-compatibility/2006" xmlns:mv="urn:schemas-microsoft-com:mac:vml" xmlns:o="urn:schemas-microsoft-com:office:office" xmlns:r="http://schemas.openxmlformats.org/officeDocument/2006/relationships" xmlns:m="http://schemas.openxmlformats.org/officeDocument/2006/math" xmlns:v="urn:schemas-microsoft-com:vml" xmlns:wp14="http://schemas.microsoft.com/office/word/2010/wordprocessingDrawing" xmlns:wp="http://schemas.openxmlformats.org/drawingml/2006/wordprocessingDrawing" xmlns:w10="urn:schemas-microsoft-com:office:word" xmlns:w="http://schemas.openxmlformats.org/wordprocessingml/2006/main" xmlns:w14="http://schemas.microsoft.com/office/word/2010/wordml" xmlns:wpg="http://schemas.microsoft.com/office/word/2010/wordprocessingGroup" xmlns:wpi="http://schemas.microsoft.com/office/word/2010/wordprocessingInk" xmlns:wne="http://schemas.microsoft.com/office/word/2006/wordml" xmlns:wps="http://schemas.microsoft.com/office/word/2010/wordprocessingShape" mc:Ignorable="w14 wp14">
-  <w:abstractNum w:abstractNumId="0">
+<w:numbering xmlns:wpc="http://schemas.microsoft.com/office/word/2010/wordprocessingCanvas" xmlns:cx="http://schemas.microsoft.com/office/drawing/2014/chartex" xmlns:cx1="http://schemas.microsoft.com/office/drawing/2015/9/8/chartex" xmlns:cx2="http://schemas.microsoft.com/office/drawing/2015/10/21/chartex" xmlns:cx3="http://schemas.microsoft.com/office/drawing/2016/5/9/chartex" xmlns:cx4="http://schemas.microsoft.com/office/drawing/2016/5/10/chartex" xmlns:cx5="http://schemas.microsoft.com/office/drawing/2016/5/11/chartex" xmlns:cx6="http://schemas.microsoft.com/office/drawing/2016/5/12/chartex" xmlns:cx7="http://schemas.microsoft.com/office/drawing/2016/5/13/chartex" xmlns:cx8="http://schemas.microsoft.com/office/drawing/2016/5/14/chartex" xmlns:mc="http://schemas.openxmlformats.org/markup-compatibility/2006" xmlns:aink="http://schemas.microsoft.com/office/drawing/2016/ink" xmlns:am3d="http://schemas.microsoft.com/office/drawing/2017/model3d" xmlns:o="urn:schemas-microsoft-com:office:office" xmlns:r="http://schemas.openxmlformats.org/officeDocument/2006/relationships" xmlns:m="http://schemas.openxmlformats.org/officeDocument/2006/math" xmlns:v="urn:schemas-microsoft-com:vml" xmlns:wp14="http://schemas.microsoft.com/office/word/2010/wordprocessingDrawing" xmlns:wp="http://schemas.openxmlformats.org/drawingml/2006/wordprocessingDrawing" xmlns:w10="urn:schemas-microsoft-com:office:word" xmlns:w="http://schemas.openxmlformats.org/wordprocessingml/2006/main" xmlns:w14="http://schemas.microsoft.com/office/word/2010/wordml" xmlns:w15="http://schemas.microsoft.com/office/word/2012/wordml" xmlns:w16cex="http://schemas.microsoft.com/office/word/2018/wordml/cex" xmlns:w16cid="http://schemas.microsoft.com/office/word/2016/wordml/cid" xmlns:w16="http://schemas.microsoft.com/office/word/2018/wordml" xmlns:w16se="http://schemas.microsoft.com/office/word/2015/wordml/symex" xmlns:wpg="http://schemas.microsoft.com/office/word/2010/wordprocessingGroup" xmlns:wpi="http://schemas.microsoft.com/office/word/2010/wordprocessingInk" xmlns:wne="http://schemas.microsoft.com/office/word/2006/wordml" xmlns:wps="http://schemas.microsoft.com/office/word/2010/wordprocessingShape" mc:Ignorable="w14 w15 w16se w16cid w16 w16cex wp14">
+  <w:abstractNum w:abstractNumId="0" w15:restartNumberingAfterBreak="0">
     <w:nsid w:val="447A4985"/>
     <w:multiLevelType w:val="multilevel"/>
     <w:tmpl w:val="7ADA8CE0"/>
@@ -4674,7 +4708,7 @@
       </w:pPr>
     </w:lvl>
   </w:abstractNum>
-  <w:abstractNum w:abstractNumId="1">
+  <w:abstractNum w:abstractNumId="1" w15:restartNumberingAfterBreak="0">
     <w:nsid w:val="6EF913F9"/>
     <w:multiLevelType w:val="hybridMultilevel"/>
     <w:tmpl w:val="DE3E9544"/>
@@ -4797,7 +4831,7 @@
 </file>
 
 <file path=word/styles.xml><?xml version="1.0" encoding="utf-8"?>
-<w:styles xmlns:mc="http://schemas.openxmlformats.org/markup-compatibility/2006" xmlns:r="http://schemas.openxmlformats.org/officeDocument/2006/relationships" xmlns:w="http://schemas.openxmlformats.org/wordprocessingml/2006/main" xmlns:w14="http://schemas.microsoft.com/office/word/2010/wordml" mc:Ignorable="w14">
+<w:styles xmlns:mc="http://schemas.openxmlformats.org/markup-compatibility/2006" xmlns:r="http://schemas.openxmlformats.org/officeDocument/2006/relationships" xmlns:w="http://schemas.openxmlformats.org/wordprocessingml/2006/main" xmlns:w14="http://schemas.microsoft.com/office/word/2010/wordml" xmlns:w15="http://schemas.microsoft.com/office/word/2012/wordml" xmlns:w16cex="http://schemas.microsoft.com/office/word/2018/wordml/cex" xmlns:w16cid="http://schemas.microsoft.com/office/word/2016/wordml/cid" xmlns:w16="http://schemas.microsoft.com/office/word/2018/wordml" xmlns:w16se="http://schemas.microsoft.com/office/word/2015/wordml/symex" mc:Ignorable="w14 w15 w16se w16cid w16 w16cex">
   <w:docDefaults>
     <w:rPrDefault>
       <w:rPr>
@@ -4807,456 +4841,379 @@
     </w:rPrDefault>
     <w:pPrDefault/>
   </w:docDefaults>
-  <w:latentStyles w:defLockedState="0" w:defUIPriority="99" w:defSemiHidden="1" w:defUnhideWhenUsed="1" w:defQFormat="0" w:count="276">
-    <w:lsdException w:name="Normal" w:semiHidden="0" w:uiPriority="0" w:unhideWhenUsed="0" w:qFormat="1"/>
-    <w:lsdException w:name="heading 1" w:semiHidden="0" w:uiPriority="9" w:unhideWhenUsed="0" w:qFormat="1"/>
-    <w:lsdException w:name="heading 2" w:semiHidden="0" w:uiPriority="9" w:unhideWhenUsed="0" w:qFormat="1"/>
-    <w:lsdException w:name="heading 3" w:uiPriority="9" w:qFormat="1"/>
-    <w:lsdException w:name="heading 4" w:uiPriority="9" w:qFormat="1"/>
-    <w:lsdException w:name="heading 5" w:uiPriority="9" w:qFormat="1"/>
-    <w:lsdException w:name="heading 6" w:uiPriority="9" w:qFormat="1"/>
-    <w:lsdException w:name="heading 7" w:uiPriority="9" w:qFormat="1"/>
-    <w:lsdException w:name="heading 8" w:uiPriority="9" w:qFormat="1"/>
-    <w:lsdException w:name="heading 9" w:uiPriority="9" w:qFormat="1"/>
-    <w:lsdException w:name="toc 1" w:uiPriority="39"/>
-    <w:lsdException w:name="toc 2" w:uiPriority="39"/>
-    <w:lsdException w:name="toc 3" w:uiPriority="39"/>
-    <w:lsdException w:name="toc 4" w:uiPriority="39"/>
-    <w:lsdException w:name="toc 5" w:uiPriority="39"/>
-    <w:lsdException w:name="toc 6" w:uiPriority="39"/>
-    <w:lsdException w:name="toc 7" w:uiPriority="39"/>
-    <w:lsdException w:name="toc 8" w:uiPriority="39"/>
-    <w:lsdException w:name="toc 9" w:uiPriority="39"/>
-    <w:lsdException w:name="caption" w:uiPriority="35" w:qFormat="1"/>
-    <w:lsdException w:name="Title" w:semiHidden="0" w:uiPriority="10" w:unhideWhenUsed="0" w:qFormat="1"/>
-    <w:lsdException w:name="Default Paragraph Font" w:uiPriority="1"/>
-    <w:lsdException w:name="Subtitle" w:semiHidden="0" w:uiPriority="11" w:unhideWhenUsed="0" w:qFormat="1"/>
-    <w:lsdException w:name="Strong" w:semiHidden="0" w:uiPriority="22" w:unhideWhenUsed="0" w:qFormat="1"/>
-    <w:lsdException w:name="Emphasis" w:semiHidden="0" w:uiPriority="20" w:unhideWhenUsed="0" w:qFormat="1"/>
-    <w:lsdException w:name="Table Grid" w:semiHidden="0" w:uiPriority="59" w:unhideWhenUsed="0"/>
-    <w:lsdException w:name="Placeholder Text" w:unhideWhenUsed="0"/>
-    <w:lsdException w:name="No Spacing" w:semiHidden="0" w:uiPriority="1" w:unhideWhenUsed="0" w:qFormat="1"/>
-    <w:lsdException w:name="Light Shading" w:semiHidden="0" w:uiPriority="60" w:unhideWhenUsed="0"/>
-    <w:lsdException w:name="Light List" w:semiHidden="0" w:uiPriority="61" w:unhideWhenUsed="0"/>
-    <w:lsdException w:name="Light Grid" w:semiHidden="0" w:uiPriority="62" w:unhideWhenUsed="0"/>
-    <w:lsdException w:name="Medium Shading 1" w:semiHidden="0" w:uiPriority="63" w:unhideWhenUsed="0"/>
-    <w:lsdException w:name="Medium Shading 2" w:semiHidden="0" w:uiPriority="64" w:unhideWhenUsed="0"/>
-    <w:lsdException w:name="Medium List 1" w:semiHidden="0" w:uiPriority="65" w:unhideWhenUsed="0"/>
-    <w:lsdException w:name="Medium List 2" w:semiHidden="0" w:uiPriority="66" w:unhideWhenUsed="0"/>
-    <w:lsdException w:name="Medium Grid 1" w:semiHidden="0" w:uiPriority="67" w:unhideWhenUsed="0"/>
-    <w:lsdException w:name="Medium Grid 2" w:semiHidden="0" w:uiPriority="68" w:unhideWhenUsed="0"/>
-    <w:lsdException w:name="Medium Grid 3" w:semiHidden="0" w:uiPriority="69" w:unhideWhenUsed="0"/>
-    <w:lsdException w:name="Dark List" w:semiHidden="0" w:uiPriority="70" w:unhideWhenUsed="0"/>
-    <w:lsdException w:name="Colorful Shading" w:semiHidden="0" w:uiPriority="71" w:unhideWhenUsed="0"/>
-    <w:lsdException w:name="Colorful List" w:semiHidden="0" w:uiPriority="72" w:unhideWhenUsed="0"/>
-    <w:lsdException w:name="Colorful Grid" w:semiHidden="0" w:uiPriority="73" w:unhideWhenUsed="0"/>
-    <w:lsdException w:name="Light Shading Accent 1" w:semiHidden="0" w:uiPriority="60" w:unhideWhenUsed="0"/>
-    <w:lsdException w:name="Light List Accent 1" w:semiHidden="0" w:uiPriority="61" w:unhideWhenUsed="0"/>
-    <w:lsdException w:name="Light Grid Accent 1" w:semiHidden="0" w:uiPriority="62" w:unhideWhenUsed="0"/>
-    <w:lsdException w:name="Medium Shading 1 Accent 1" w:semiHidden="0" w:uiPriority="63" w:unhideWhenUsed="0"/>
-    <w:lsdException w:name="Medium Shading 2 Accent 1" w:semiHidden="0" w:uiPriority="64" w:unhideWhenUsed="0"/>
-    <w:lsdException w:name="Medium List 1 Accent 1" w:semiHidden="0" w:uiPriority="65" w:unhideWhenUsed="0"/>
-    <w:lsdException w:name="Revision" w:unhideWhenUsed="0"/>
-    <w:lsdException w:name="List Paragraph" w:semiHidden="0" w:uiPriority="34" w:unhideWhenUsed="0" w:qFormat="1"/>
-    <w:lsdException w:name="Quote" w:semiHidden="0" w:uiPriority="29" w:unhideWhenUsed="0" w:qFormat="1"/>
-    <w:lsdException w:name="Intense Quote" w:semiHidden="0" w:uiPriority="30" w:unhideWhenUsed="0" w:qFormat="1"/>
-    <w:lsdException w:name="Medium List 2 Accent 1" w:semiHidden="0" w:uiPriority="66" w:unhideWhenUsed="0"/>
-    <w:lsdException w:name="Medium Grid 1 Accent 1" w:semiHidden="0" w:uiPriority="67" w:unhideWhenUsed="0"/>
-    <w:lsdException w:name="Medium Grid 2 Accent 1" w:semiHidden="0" w:uiPriority="68" w:unhideWhenUsed="0"/>
-    <w:lsdException w:name="Medium Grid 3 Accent 1" w:semiHidden="0" w:uiPriority="69" w:unhideWhenUsed="0"/>
-    <w:lsdException w:name="Dark List Accent 1" w:semiHidden="0" w:uiPriority="70" w:unhideWhenUsed="0"/>
-    <w:lsdException w:name="Colorful Shading Accent 1" w:semiHidden="0" w:uiPriority="71" w:unhideWhenUsed="0"/>
-    <w:lsdException w:name="Colorful List Accent 1" w:semiHidden="0" w:uiPriority="72" w:unhideWhenUsed="0"/>
-    <w:lsdException w:name="Colorful Grid Accent 1" w:semiHidden="0" w:uiPriority="73" w:unhideWhenUsed="0"/>
-    <w:lsdException w:name="Light Shading Accent 2" w:semiHidden="0" w:uiPriority="60" w:unhideWhenUsed="0"/>
-    <w:lsdException w:name="Light List Accent 2" w:semiHidden="0" w:uiPriority="61" w:unhideWhenUsed="0"/>
-    <w:lsdException w:name="Light Grid Accent 2" w:semiHidden="0" w:uiPriority="62" w:unhideWhenUsed="0"/>
-    <w:lsdException w:name="Medium Shading 1 Accent 2" w:semiHidden="0" w:uiPriority="63" w:unhideWhenUsed="0"/>
-    <w:lsdException w:name="Medium Shading 2 Accent 2" w:semiHidden="0" w:uiPriority="64" w:unhideWhenUsed="0"/>
-    <w:lsdException w:name="Medium List 1 Accent 2" w:semiHidden="0" w:uiPriority="65" w:unhideWhenUsed="0"/>
-    <w:lsdException w:name="Medium List 2 Accent 2" w:semiHidden="0" w:uiPriority="66" w:unhideWhenUsed="0"/>
-    <w:lsdException w:name="Medium Grid 1 Accent 2" w:semiHidden="0" w:uiPriority="67" w:unhideWhenUsed="0"/>
-    <w:lsdException w:name="Medium Grid 2 Accent 2" w:semiHidden="0" w:uiPriority="68" w:unhideWhenUsed="0"/>
-    <w:lsdException w:name="Medium Grid 3 Accent 2" w:semiHidden="0" w:uiPriority="69" w:unhideWhenUsed="0"/>
-    <w:lsdException w:name="Dark List Accent 2" w:semiHidden="0" w:uiPriority="70" w:unhideWhenUsed="0"/>
-    <w:lsdException w:name="Colorful Shading Accent 2" w:semiHidden="0" w:uiPriority="71" w:unhideWhenUsed="0"/>
-    <w:lsdException w:name="Colorful List Accent 2" w:semiHidden="0" w:uiPriority="72" w:unhideWhenUsed="0"/>
-    <w:lsdException w:name="Colorful Grid Accent 2" w:semiHidden="0" w:uiPriority="73" w:unhideWhenUsed="0"/>
-    <w:lsdException w:name="Light Shading Accent 3" w:semiHidden="0" w:uiPriority="60" w:unhideWhenUsed="0"/>
-    <w:lsdException w:name="Light List Accent 3" w:semiHidden="0" w:uiPriority="61" w:unhideWhenUsed="0"/>
-    <w:lsdException w:name="Light Grid Accent 3" w:semiHidden="0" w:uiPriority="62" w:unhideWhenUsed="0"/>
-    <w:lsdException w:name="Medium Shading 1 Accent 3" w:semiHidden="0" w:uiPriority="63" w:unhideWhenUsed="0"/>
-    <w:lsdException w:name="Medium Shading 2 Accent 3" w:semiHidden="0" w:uiPriority="64" w:unhideWhenUsed="0"/>
-    <w:lsdException w:name="Medium List 1 Accent 3" w:semiHidden="0" w:uiPriority="65" w:unhideWhenUsed="0"/>
-    <w:lsdException w:name="Medium List 2 Accent 3" w:semiHidden="0" w:uiPriority="66" w:unhideWhenUsed="0"/>
-    <w:lsdException w:name="Medium Grid 1 Accent 3" w:semiHidden="0" w:uiPriority="67" w:unhideWhenUsed="0"/>
-    <w:lsdException w:name="Medium Grid 2 Accent 3" w:semiHidden="0" w:uiPriority="68" w:unhideWhenUsed="0"/>
-    <w:lsdException w:name="Medium Grid 3 Accent 3" w:semiHidden="0" w:uiPriority="69" w:unhideWhenUsed="0"/>
-    <w:lsdException w:name="Dark List Accent 3" w:semiHidden="0" w:uiPriority="70" w:unhideWhenUsed="0"/>
-    <w:lsdException w:name="Colorful Shading Accent 3" w:semiHidden="0" w:uiPriority="71" w:unhideWhenUsed="0"/>
-    <w:lsdException w:name="Colorful List Accent 3" w:semiHidden="0" w:uiPriority="72" w:unhideWhenUsed="0"/>
-    <w:lsdException w:name="Colorful Grid Accent 3" w:semiHidden="0" w:uiPriority="73" w:unhideWhenUsed="0"/>
-    <w:lsdException w:name="Light Shading Accent 4" w:semiHidden="0" w:uiPriority="60" w:unhideWhenUsed="0"/>
-    <w:lsdException w:name="Light List Accent 4" w:semiHidden="0" w:uiPriority="61" w:unhideWhenUsed="0"/>
-    <w:lsdException w:name="Light Grid Accent 4" w:semiHidden="0" w:uiPriority="62" w:unhideWhenUsed="0"/>
-    <w:lsdException w:name="Medium Shading 1 Accent 4" w:semiHidden="0" w:uiPriority="63" w:unhideWhenUsed="0"/>
-    <w:lsdException w:name="Medium Shading 2 Accent 4" w:semiHidden="0" w:uiPriority="64" w:unhideWhenUsed="0"/>
-    <w:lsdException w:name="Medium List 1 Accent 4" w:semiHidden="0" w:uiPriority="65" w:unhideWhenUsed="0"/>
-    <w:lsdException w:name="Medium List 2 Accent 4" w:semiHidden="0" w:uiPriority="66" w:unhideWhenUsed="0"/>
-    <w:lsdException w:name="Medium Grid 1 Accent 4" w:semiHidden="0" w:uiPriority="67" w:unhideWhenUsed="0"/>
-    <w:lsdException w:name="Medium Grid 2 Accent 4" w:semiHidden="0" w:uiPriority="68" w:unhideWhenUsed="0"/>
-    <w:lsdException w:name="Medium Grid 3 Accent 4" w:semiHidden="0" w:uiPriority="69" w:unhideWhenUsed="0"/>
-    <w:lsdException w:name="Dark List Accent 4" w:semiHidden="0" w:uiPriority="70" w:unhideWhenUsed="0"/>
-    <w:lsdException w:name="Colorful Shading Accent 4" w:semiHidden="0" w:uiPriority="71" w:unhideWhenUsed="0"/>
-    <w:lsdException w:name="Colorful List Accent 4" w:semiHidden="0" w:uiPriority="72" w:unhideWhenUsed="0"/>
-    <w:lsdException w:name="Colorful Grid Accent 4" w:semiHidden="0" w:uiPriority="73" w:unhideWhenUsed="0"/>
-    <w:lsdException w:name="Light Shading Accent 5" w:semiHidden="0" w:uiPriority="60" w:unhideWhenUsed="0"/>
-    <w:lsdException w:name="Light List Accent 5" w:semiHidden="0" w:uiPriority="61" w:unhideWhenUsed="0"/>
-    <w:lsdException w:name="Light Grid Accent 5" w:semiHidden="0" w:uiPriority="62" w:unhideWhenUsed="0"/>
-    <w:lsdException w:name="Medium Shading 1 Accent 5" w:semiHidden="0" w:uiPriority="63" w:unhideWhenUsed="0"/>
-    <w:lsdException w:name="Medium Shading 2 Accent 5" w:semiHidden="0" w:uiPriority="64" w:unhideWhenUsed="0"/>
-    <w:lsdException w:name="Medium List 1 Accent 5" w:semiHidden="0" w:uiPriority="65" w:unhideWhenUsed="0"/>
-    <w:lsdException w:name="Medium List 2 Accent 5" w:semiHidden="0" w:uiPriority="66" w:unhideWhenUsed="0"/>
-    <w:lsdException w:name="Medium Grid 1 Accent 5" w:semiHidden="0" w:uiPriority="67" w:unhideWhenUsed="0"/>
-    <w:lsdException w:name="Medium Grid 2 Accent 5" w:semiHidden="0" w:uiPriority="68" w:unhideWhenUsed="0"/>
-    <w:lsdException w:name="Medium Grid 3 Accent 5" w:semiHidden="0" w:uiPriority="69" w:unhideWhenUsed="0"/>
-    <w:lsdException w:name="Dark List Accent 5" w:semiHidden="0" w:uiPriority="70" w:unhideWhenUsed="0"/>
-    <w:lsdException w:name="Colorful Shading Accent 5" w:semiHidden="0" w:uiPriority="71" w:unhideWhenUsed="0"/>
-    <w:lsdException w:name="Colorful List Accent 5" w:semiHidden="0" w:uiPriority="72" w:unhideWhenUsed="0"/>
-    <w:lsdException w:name="Colorful Grid Accent 5" w:semiHidden="0" w:uiPriority="73" w:unhideWhenUsed="0"/>
-    <w:lsdException w:name="Light Shading Accent 6" w:semiHidden="0" w:uiPriority="60" w:unhideWhenUsed="0"/>
-    <w:lsdException w:name="Light List Accent 6" w:semiHidden="0" w:uiPriority="61" w:unhideWhenUsed="0"/>
-    <w:lsdException w:name="Light Grid Accent 6" w:semiHidden="0" w:uiPriority="62" w:unhideWhenUsed="0"/>
-    <w:lsdException w:name="Medium Shading 1 Accent 6" w:semiHidden="0" w:uiPriority="63" w:unhideWhenUsed="0"/>
-    <w:lsdException w:name="Medium Shading 2 Accent 6" w:semiHidden="0" w:uiPriority="64" w:unhideWhenUsed="0"/>
-    <w:lsdException w:name="Medium List 1 Accent 6" w:semiHidden="0" w:uiPriority="65" w:unhideWhenUsed="0"/>
-    <w:lsdException w:name="Medium List 2 Accent 6" w:semiHidden="0" w:uiPriority="66" w:unhideWhenUsed="0"/>
-    <w:lsdException w:name="Medium Grid 1 Accent 6" w:semiHidden="0" w:uiPriority="67" w:unhideWhenUsed="0"/>
-    <w:lsdException w:name="Medium Grid 2 Accent 6" w:semiHidden="0" w:uiPriority="68" w:unhideWhenUsed="0"/>
-    <w:lsdException w:name="Medium Grid 3 Accent 6" w:semiHidden="0" w:uiPriority="69" w:unhideWhenUsed="0"/>
-    <w:lsdException w:name="Dark List Accent 6" w:semiHidden="0" w:uiPriority="70" w:unhideWhenUsed="0"/>
-    <w:lsdException w:name="Colorful Shading Accent 6" w:semiHidden="0" w:uiPriority="71" w:unhideWhenUsed="0"/>
-    <w:lsdException w:name="Colorful List Accent 6" w:semiHidden="0" w:uiPriority="72" w:unhideWhenUsed="0"/>
-    <w:lsdException w:name="Colorful Grid Accent 6" w:semiHidden="0" w:uiPriority="73" w:unhideWhenUsed="0"/>
-    <w:lsdException w:name="Subtle Emphasis" w:semiHidden="0" w:uiPriority="19" w:unhideWhenUsed="0" w:qFormat="1"/>
-    <w:lsdException w:name="Intense Emphasis" w:semiHidden="0" w:uiPriority="21" w:unhideWhenUsed="0" w:qFormat="1"/>
-    <w:lsdException w:name="Subtle Reference" w:semiHidden="0" w:uiPriority="31" w:unhideWhenUsed="0" w:qFormat="1"/>
-    <w:lsdException w:name="Intense Reference" w:semiHidden="0" w:uiPriority="32" w:unhideWhenUsed="0" w:qFormat="1"/>
-    <w:lsdException w:name="Book Title" w:semiHidden="0" w:uiPriority="33" w:unhideWhenUsed="0" w:qFormat="1"/>
-    <w:lsdException w:name="Bibliography" w:uiPriority="37"/>
-    <w:lsdException w:name="TOC Heading" w:uiPriority="39" w:qFormat="1"/>
-  </w:latentStyles>
-  <w:style w:type="paragraph" w:default="1" w:styleId="Normal">
-    <w:name w:val="Normal"/>
-    <w:qFormat/>
-    <w:rPr>
-      <w:rFonts w:eastAsiaTheme="minorEastAsia"/>
-      <w:sz w:val="24"/>
-      <w:szCs w:val="24"/>
-    </w:rPr>
-  </w:style>
-  <w:style w:type="paragraph" w:styleId="Heading1">
-    <w:name w:val="heading 1"/>
-    <w:basedOn w:val="Normal"/>
-    <w:link w:val="Heading1Char"/>
-    <w:uiPriority w:val="9"/>
-    <w:qFormat/>
-    <w:pPr>
-      <w:spacing w:before="100" w:beforeAutospacing="1" w:after="100" w:afterAutospacing="1"/>
-      <w:outlineLvl w:val="0"/>
-    </w:pPr>
-    <w:rPr>
-      <w:b/>
-      <w:bCs/>
-      <w:kern w:val="36"/>
-      <w:sz w:val="48"/>
-      <w:szCs w:val="48"/>
-    </w:rPr>
-  </w:style>
-  <w:style w:type="paragraph" w:styleId="Heading2">
-    <w:name w:val="heading 2"/>
-    <w:basedOn w:val="Normal"/>
-    <w:link w:val="Heading2Char"/>
-    <w:uiPriority w:val="9"/>
-    <w:qFormat/>
-    <w:pPr>
-      <w:spacing w:before="100" w:beforeAutospacing="1" w:after="100" w:afterAutospacing="1"/>
-      <w:outlineLvl w:val="1"/>
-    </w:pPr>
-    <w:rPr>
-      <w:b/>
-      <w:bCs/>
-      <w:sz w:val="36"/>
-      <w:szCs w:val="36"/>
-    </w:rPr>
-  </w:style>
-  <w:style w:type="character" w:default="1" w:styleId="DefaultParagraphFont">
-    <w:name w:val="Default Paragraph Font"/>
-    <w:uiPriority w:val="1"/>
-    <w:semiHidden/>
-    <w:unhideWhenUsed/>
-  </w:style>
-  <w:style w:type="table" w:default="1" w:styleId="TableNormal">
-    <w:name w:val="Normal Table"/>
-    <w:uiPriority w:val="99"/>
-    <w:semiHidden/>
-    <w:unhideWhenUsed/>
-    <w:tblPr>
-      <w:tblInd w:w="0" w:type="dxa"/>
-      <w:tblCellMar>
-        <w:top w:w="0" w:type="dxa"/>
-        <w:left w:w="108" w:type="dxa"/>
-        <w:bottom w:w="0" w:type="dxa"/>
-        <w:right w:w="108" w:type="dxa"/>
-      </w:tblCellMar>
-    </w:tblPr>
-  </w:style>
-  <w:style w:type="numbering" w:default="1" w:styleId="NoList">
-    <w:name w:val="No List"/>
-    <w:uiPriority w:val="99"/>
-    <w:semiHidden/>
-    <w:unhideWhenUsed/>
-  </w:style>
-  <w:style w:type="character" w:customStyle="1" w:styleId="Heading1Char">
-    <w:name w:val="Heading 1 Char"/>
-    <w:basedOn w:val="DefaultParagraphFont"/>
-    <w:link w:val="Heading1"/>
-    <w:uiPriority w:val="9"/>
-    <w:rPr>
-      <w:rFonts w:asciiTheme="majorHAnsi" w:eastAsiaTheme="majorEastAsia" w:hAnsiTheme="majorHAnsi" w:cstheme="majorBidi"/>
-      <w:b/>
-      <w:bCs/>
-      <w:color w:val="365F91" w:themeColor="accent1" w:themeShade="BF"/>
-      <w:sz w:val="28"/>
-      <w:szCs w:val="28"/>
-    </w:rPr>
-  </w:style>
-  <w:style w:type="paragraph" w:styleId="NormalWeb">
-    <w:name w:val="Normal (Web)"/>
-    <w:basedOn w:val="Normal"/>
-    <w:uiPriority w:val="99"/>
-    <w:semiHidden/>
-    <w:unhideWhenUsed/>
-    <w:pPr>
-      <w:spacing w:before="100" w:beforeAutospacing="1" w:after="100" w:afterAutospacing="1"/>
-    </w:pPr>
-  </w:style>
-  <w:style w:type="character" w:styleId="Hyperlink">
-    <w:name w:val="Hyperlink"/>
-    <w:basedOn w:val="DefaultParagraphFont"/>
-    <w:uiPriority w:val="99"/>
-    <w:semiHidden/>
-    <w:unhideWhenUsed/>
-    <w:rPr>
-      <w:color w:val="0000FF"/>
-      <w:u w:val="single"/>
-    </w:rPr>
-  </w:style>
-  <w:style w:type="character" w:styleId="FollowedHyperlink">
-    <w:name w:val="FollowedHyperlink"/>
-    <w:basedOn w:val="DefaultParagraphFont"/>
-    <w:uiPriority w:val="99"/>
-    <w:semiHidden/>
-    <w:unhideWhenUsed/>
-    <w:rPr>
-      <w:color w:val="800080"/>
-      <w:u w:val="single"/>
-    </w:rPr>
-  </w:style>
-  <w:style w:type="character" w:customStyle="1" w:styleId="Heading2Char">
-    <w:name w:val="Heading 2 Char"/>
-    <w:basedOn w:val="DefaultParagraphFont"/>
-    <w:link w:val="Heading2"/>
-    <w:uiPriority w:val="9"/>
-    <w:semiHidden/>
-    <w:rPr>
-      <w:rFonts w:asciiTheme="majorHAnsi" w:eastAsiaTheme="majorEastAsia" w:hAnsiTheme="majorHAnsi" w:cstheme="majorBidi"/>
-      <w:b/>
-      <w:bCs/>
-      <w:color w:val="4F81BD" w:themeColor="accent1"/>
-      <w:sz w:val="26"/>
-      <w:szCs w:val="26"/>
-    </w:rPr>
-  </w:style>
-  <w:style w:type="paragraph" w:styleId="BalloonText">
-    <w:name w:val="Balloon Text"/>
-    <w:basedOn w:val="Normal"/>
-    <w:link w:val="BalloonTextChar"/>
-    <w:uiPriority w:val="99"/>
-    <w:semiHidden/>
-    <w:unhideWhenUsed/>
-    <w:rsid w:val="004A1241"/>
-    <w:rPr>
-      <w:rFonts w:ascii="Tahoma" w:hAnsi="Tahoma" w:cs="Tahoma"/>
-      <w:sz w:val="16"/>
-      <w:szCs w:val="16"/>
-    </w:rPr>
-  </w:style>
-  <w:style w:type="character" w:customStyle="1" w:styleId="BalloonTextChar">
-    <w:name w:val="Balloon Text Char"/>
-    <w:basedOn w:val="DefaultParagraphFont"/>
-    <w:link w:val="BalloonText"/>
-    <w:uiPriority w:val="99"/>
-    <w:semiHidden/>
-    <w:rsid w:val="004A1241"/>
-    <w:rPr>
-      <w:rFonts w:ascii="Tahoma" w:eastAsiaTheme="minorEastAsia" w:hAnsi="Tahoma" w:cs="Tahoma"/>
-      <w:sz w:val="16"/>
-      <w:szCs w:val="16"/>
-    </w:rPr>
-  </w:style>
-</w:styles>
-</file>
-
-<file path=word/stylesWithEffects.xml><?xml version="1.0" encoding="utf-8"?>
-<w:styles xmlns:wpc="http://schemas.microsoft.com/office/word/2010/wordprocessingCanvas" xmlns:mo="http://schemas.microsoft.com/office/mac/office/2008/main" xmlns:mc="http://schemas.openxmlformats.org/markup-compatibility/2006" xmlns:mv="urn:schemas-microsoft-com:mac:vml" xmlns:o="urn:schemas-microsoft-com:office:office" xmlns:r="http://schemas.openxmlformats.org/officeDocument/2006/relationships" xmlns:m="http://schemas.openxmlformats.org/officeDocument/2006/math" xmlns:v="urn:schemas-microsoft-com:vml" xmlns:wp14="http://schemas.microsoft.com/office/word/2010/wordprocessingDrawing" xmlns:wp="http://schemas.openxmlformats.org/drawingml/2006/wordprocessingDrawing" xmlns:w10="urn:schemas-microsoft-com:office:word" xmlns:w="http://schemas.openxmlformats.org/wordprocessingml/2006/main" xmlns:w14="http://schemas.microsoft.com/office/word/2010/wordml" xmlns:wpg="http://schemas.microsoft.com/office/word/2010/wordprocessingGroup" xmlns:wpi="http://schemas.microsoft.com/office/word/2010/wordprocessingInk" xmlns:wne="http://schemas.microsoft.com/office/word/2006/wordml" xmlns:wps="http://schemas.microsoft.com/office/word/2010/wordprocessingShape" mc:Ignorable="w14 wp14">
-  <w:docDefaults>
-    <w:rPrDefault>
-      <w:rPr>
-        <w:rFonts w:ascii="Times New Roman" w:eastAsia="Times New Roman" w:hAnsi="Times New Roman" w:cs="Times New Roman"/>
-        <w:lang w:val="en-US" w:eastAsia="en-US" w:bidi="ar-SA"/>
-      </w:rPr>
-    </w:rPrDefault>
-    <w:pPrDefault/>
-  </w:docDefaults>
-  <w:latentStyles w:defLockedState="0" w:defUIPriority="99" w:defSemiHidden="1" w:defUnhideWhenUsed="1" w:defQFormat="0" w:count="276">
-    <w:lsdException w:name="Normal" w:semiHidden="0" w:uiPriority="0" w:unhideWhenUsed="0" w:qFormat="1"/>
-    <w:lsdException w:name="heading 1" w:semiHidden="0" w:uiPriority="9" w:unhideWhenUsed="0" w:qFormat="1"/>
-    <w:lsdException w:name="heading 2" w:semiHidden="0" w:uiPriority="9" w:unhideWhenUsed="0" w:qFormat="1"/>
-    <w:lsdException w:name="heading 3" w:uiPriority="9" w:qFormat="1"/>
-    <w:lsdException w:name="heading 4" w:uiPriority="9" w:qFormat="1"/>
-    <w:lsdException w:name="heading 5" w:uiPriority="9" w:qFormat="1"/>
-    <w:lsdException w:name="heading 6" w:uiPriority="9" w:qFormat="1"/>
-    <w:lsdException w:name="heading 7" w:uiPriority="9" w:qFormat="1"/>
-    <w:lsdException w:name="heading 8" w:uiPriority="9" w:qFormat="1"/>
-    <w:lsdException w:name="heading 9" w:uiPriority="9" w:qFormat="1"/>
-    <w:lsdException w:name="toc 1" w:uiPriority="39"/>
-    <w:lsdException w:name="toc 2" w:uiPriority="39"/>
-    <w:lsdException w:name="toc 3" w:uiPriority="39"/>
-    <w:lsdException w:name="toc 4" w:uiPriority="39"/>
-    <w:lsdException w:name="toc 5" w:uiPriority="39"/>
-    <w:lsdException w:name="toc 6" w:uiPriority="39"/>
-    <w:lsdException w:name="toc 7" w:uiPriority="39"/>
-    <w:lsdException w:name="toc 8" w:uiPriority="39"/>
-    <w:lsdException w:name="toc 9" w:uiPriority="39"/>
-    <w:lsdException w:name="caption" w:uiPriority="35" w:qFormat="1"/>
-    <w:lsdException w:name="Title" w:semiHidden="0" w:uiPriority="10" w:unhideWhenUsed="0" w:qFormat="1"/>
-    <w:lsdException w:name="Default Paragraph Font" w:uiPriority="1"/>
-    <w:lsdException w:name="Subtitle" w:semiHidden="0" w:uiPriority="11" w:unhideWhenUsed="0" w:qFormat="1"/>
-    <w:lsdException w:name="Strong" w:semiHidden="0" w:uiPriority="22" w:unhideWhenUsed="0" w:qFormat="1"/>
-    <w:lsdException w:name="Emphasis" w:semiHidden="0" w:uiPriority="20" w:unhideWhenUsed="0" w:qFormat="1"/>
-    <w:lsdException w:name="Table Grid" w:semiHidden="0" w:uiPriority="59" w:unhideWhenUsed="0"/>
-    <w:lsdException w:name="Placeholder Text" w:unhideWhenUsed="0"/>
-    <w:lsdException w:name="No Spacing" w:semiHidden="0" w:uiPriority="1" w:unhideWhenUsed="0" w:qFormat="1"/>
-    <w:lsdException w:name="Light Shading" w:semiHidden="0" w:uiPriority="60" w:unhideWhenUsed="0"/>
-    <w:lsdException w:name="Light List" w:semiHidden="0" w:uiPriority="61" w:unhideWhenUsed="0"/>
-    <w:lsdException w:name="Light Grid" w:semiHidden="0" w:uiPriority="62" w:unhideWhenUsed="0"/>
-    <w:lsdException w:name="Medium Shading 1" w:semiHidden="0" w:uiPriority="63" w:unhideWhenUsed="0"/>
-    <w:lsdException w:name="Medium Shading 2" w:semiHidden="0" w:uiPriority="64" w:unhideWhenUsed="0"/>
-    <w:lsdException w:name="Medium List 1" w:semiHidden="0" w:uiPriority="65" w:unhideWhenUsed="0"/>
-    <w:lsdException w:name="Medium List 2" w:semiHidden="0" w:uiPriority="66" w:unhideWhenUsed="0"/>
-    <w:lsdException w:name="Medium Grid 1" w:semiHidden="0" w:uiPriority="67" w:unhideWhenUsed="0"/>
-    <w:lsdException w:name="Medium Grid 2" w:semiHidden="0" w:uiPriority="68" w:unhideWhenUsed="0"/>
-    <w:lsdException w:name="Medium Grid 3" w:semiHidden="0" w:uiPriority="69" w:unhideWhenUsed="0"/>
-    <w:lsdException w:name="Dark List" w:semiHidden="0" w:uiPriority="70" w:unhideWhenUsed="0"/>
-    <w:lsdException w:name="Colorful Shading" w:semiHidden="0" w:uiPriority="71" w:unhideWhenUsed="0"/>
-    <w:lsdException w:name="Colorful List" w:semiHidden="0" w:uiPriority="72" w:unhideWhenUsed="0"/>
-    <w:lsdException w:name="Colorful Grid" w:semiHidden="0" w:uiPriority="73" w:unhideWhenUsed="0"/>
-    <w:lsdException w:name="Light Shading Accent 1" w:semiHidden="0" w:uiPriority="60" w:unhideWhenUsed="0"/>
-    <w:lsdException w:name="Light List Accent 1" w:semiHidden="0" w:uiPriority="61" w:unhideWhenUsed="0"/>
-    <w:lsdException w:name="Light Grid Accent 1" w:semiHidden="0" w:uiPriority="62" w:unhideWhenUsed="0"/>
-    <w:lsdException w:name="Medium Shading 1 Accent 1" w:semiHidden="0" w:uiPriority="63" w:unhideWhenUsed="0"/>
-    <w:lsdException w:name="Medium Shading 2 Accent 1" w:semiHidden="0" w:uiPriority="64" w:unhideWhenUsed="0"/>
-    <w:lsdException w:name="Medium List 1 Accent 1" w:semiHidden="0" w:uiPriority="65" w:unhideWhenUsed="0"/>
-    <w:lsdException w:name="Revision" w:unhideWhenUsed="0"/>
-    <w:lsdException w:name="List Paragraph" w:semiHidden="0" w:uiPriority="34" w:unhideWhenUsed="0" w:qFormat="1"/>
-    <w:lsdException w:name="Quote" w:semiHidden="0" w:uiPriority="29" w:unhideWhenUsed="0" w:qFormat="1"/>
-    <w:lsdException w:name="Intense Quote" w:semiHidden="0" w:uiPriority="30" w:unhideWhenUsed="0" w:qFormat="1"/>
-    <w:lsdException w:name="Medium List 2 Accent 1" w:semiHidden="0" w:uiPriority="66" w:unhideWhenUsed="0"/>
-    <w:lsdException w:name="Medium Grid 1 Accent 1" w:semiHidden="0" w:uiPriority="67" w:unhideWhenUsed="0"/>
-    <w:lsdException w:name="Medium Grid 2 Accent 1" w:semiHidden="0" w:uiPriority="68" w:unhideWhenUsed="0"/>
-    <w:lsdException w:name="Medium Grid 3 Accent 1" w:semiHidden="0" w:uiPriority="69" w:unhideWhenUsed="0"/>
-    <w:lsdException w:name="Dark List Accent 1" w:semiHidden="0" w:uiPriority="70" w:unhideWhenUsed="0"/>
-    <w:lsdException w:name="Colorful Shading Accent 1" w:semiHidden="0" w:uiPriority="71" w:unhideWhenUsed="0"/>
-    <w:lsdException w:name="Colorful List Accent 1" w:semiHidden="0" w:uiPriority="72" w:unhideWhenUsed="0"/>
-    <w:lsdException w:name="Colorful Grid Accent 1" w:semiHidden="0" w:uiPriority="73" w:unhideWhenUsed="0"/>
-    <w:lsdException w:name="Light Shading Accent 2" w:semiHidden="0" w:uiPriority="60" w:unhideWhenUsed="0"/>
-    <w:lsdException w:name="Light List Accent 2" w:semiHidden="0" w:uiPriority="61" w:unhideWhenUsed="0"/>
-    <w:lsdException w:name="Light Grid Accent 2" w:semiHidden="0" w:uiPriority="62" w:unhideWhenUsed="0"/>
-    <w:lsdException w:name="Medium Shading 1 Accent 2" w:semiHidden="0" w:uiPriority="63" w:unhideWhenUsed="0"/>
-    <w:lsdException w:name="Medium Shading 2 Accent 2" w:semiHidden="0" w:uiPriority="64" w:unhideWhenUsed="0"/>
-    <w:lsdException w:name="Medium List 1 Accent 2" w:semiHidden="0" w:uiPriority="65" w:unhideWhenUsed="0"/>
-    <w:lsdException w:name="Medium List 2 Accent 2" w:semiHidden="0" w:uiPriority="66" w:unhideWhenUsed="0"/>
-    <w:lsdException w:name="Medium Grid 1 Accent 2" w:semiHidden="0" w:uiPriority="67" w:unhideWhenUsed="0"/>
-    <w:lsdException w:name="Medium Grid 2 Accent 2" w:semiHidden="0" w:uiPriority="68" w:unhideWhenUsed="0"/>
-    <w:lsdException w:name="Medium Grid 3 Accent 2" w:semiHidden="0" w:uiPriority="69" w:unhideWhenUsed="0"/>
-    <w:lsdException w:name="Dark List Accent 2" w:semiHidden="0" w:uiPriority="70" w:unhideWhenUsed="0"/>
-    <w:lsdException w:name="Colorful Shading Accent 2" w:semiHidden="0" w:uiPriority="71" w:unhideWhenUsed="0"/>
-    <w:lsdException w:name="Colorful List Accent 2" w:semiHidden="0" w:uiPriority="72" w:unhideWhenUsed="0"/>
-    <w:lsdException w:name="Colorful Grid Accent 2" w:semiHidden="0" w:uiPriority="73" w:unhideWhenUsed="0"/>
-    <w:lsdException w:name="Light Shading Accent 3" w:semiHidden="0" w:uiPriority="60" w:unhideWhenUsed="0"/>
-    <w:lsdException w:name="Light List Accent 3" w:semiHidden="0" w:uiPriority="61" w:unhideWhenUsed="0"/>
-    <w:lsdException w:name="Light Grid Accent 3" w:semiHidden="0" w:uiPriority="62" w:unhideWhenUsed="0"/>
-    <w:lsdException w:name="Medium Shading 1 Accent 3" w:semiHidden="0" w:uiPriority="63" w:unhideWhenUsed="0"/>
-    <w:lsdException w:name="Medium Shading 2 Accent 3" w:semiHidden="0" w:uiPriority="64" w:unhideWhenUsed="0"/>
-    <w:lsdException w:name="Medium List 1 Accent 3" w:semiHidden="0" w:uiPriority="65" w:unhideWhenUsed="0"/>
-    <w:lsdException w:name="Medium List 2 Accent 3" w:semiHidden="0" w:uiPriority="66" w:unhideWhenUsed="0"/>
-    <w:lsdException w:name="Medium Grid 1 Accent 3" w:semiHidden="0" w:uiPriority="67" w:unhideWhenUsed="0"/>
-    <w:lsdException w:name="Medium Grid 2 Accent 3" w:semiHidden="0" w:uiPriority="68" w:unhideWhenUsed="0"/>
-    <w:lsdException w:name="Medium Grid 3 Accent 3" w:semiHidden="0" w:uiPriority="69" w:unhideWhenUsed="0"/>
-    <w:lsdException w:name="Dark List Accent 3" w:semiHidden="0" w:uiPriority="70" w:unhideWhenUsed="0"/>
-    <w:lsdException w:name="Colorful Shading Accent 3" w:semiHidden="0" w:uiPriority="71" w:unhideWhenUsed="0"/>
-    <w:lsdException w:name="Colorful List Accent 3" w:semiHidden="0" w:uiPriority="72" w:unhideWhenUsed="0"/>
-    <w:lsdException w:name="Colorful Grid Accent 3" w:semiHidden="0" w:uiPriority="73" w:unhideWhenUsed="0"/>
-    <w:lsdException w:name="Light Shading Accent 4" w:semiHidden="0" w:uiPriority="60" w:unhideWhenUsed="0"/>
-    <w:lsdException w:name="Light List Accent 4" w:semiHidden="0" w:uiPriority="61" w:unhideWhenUsed="0"/>
-    <w:lsdException w:name="Light Grid Accent 4" w:semiHidden="0" w:uiPriority="62" w:unhideWhenUsed="0"/>
-    <w:lsdException w:name="Medium Shading 1 Accent 4" w:semiHidden="0" w:uiPriority="63" w:unhideWhenUsed="0"/>
-    <w:lsdException w:name="Medium Shading 2 Accent 4" w:semiHidden="0" w:uiPriority="64" w:unhideWhenUsed="0"/>
-    <w:lsdException w:name="Medium List 1 Accent 4" w:semiHidden="0" w:uiPriority="65" w:unhideWhenUsed="0"/>
-    <w:lsdException w:name="Medium List 2 Accent 4" w:semiHidden="0" w:uiPriority="66" w:unhideWhenUsed="0"/>
-    <w:lsdException w:name="Medium Grid 1 Accent 4" w:semiHidden="0" w:uiPriority="67" w:unhideWhenUsed="0"/>
-    <w:lsdException w:name="Medium Grid 2 Accent 4" w:semiHidden="0" w:uiPriority="68" w:unhideWhenUsed="0"/>
-    <w:lsdException w:name="Medium Grid 3 Accent 4" w:semiHidden="0" w:uiPriority="69" w:unhideWhenUsed="0"/>
-    <w:lsdException w:name="Dark List Accent 4" w:semiHidden="0" w:uiPriority="70" w:unhideWhenUsed="0"/>
-    <w:lsdException w:name="Colorful Shading Accent 4" w:semiHidden="0" w:uiPriority="71" w:unhideWhenUsed="0"/>
-    <w:lsdException w:name="Colorful List Accent 4" w:semiHidden="0" w:uiPriority="72" w:unhideWhenUsed="0"/>
-    <w:lsdException w:name="Colorful Grid Accent 4" w:semiHidden="0" w:uiPriority="73" w:unhideWhenUsed="0"/>
-    <w:lsdException w:name="Light Shading Accent 5" w:semiHidden="0" w:uiPriority="60" w:unhideWhenUsed="0"/>
-    <w:lsdException w:name="Light List Accent 5" w:semiHidden="0" w:uiPriority="61" w:unhideWhenUsed="0"/>
-    <w:lsdException w:name="Light Grid Accent 5" w:semiHidden="0" w:uiPriority="62" w:unhideWhenUsed="0"/>
-    <w:lsdException w:name="Medium Shading 1 Accent 5" w:semiHidden="0" w:uiPriority="63" w:unhideWhenUsed="0"/>
-    <w:lsdException w:name="Medium Shading 2 Accent 5" w:semiHidden="0" w:uiPriority="64" w:unhideWhenUsed="0"/>
-    <w:lsdException w:name="Medium List 1 Accent 5" w:semiHidden="0" w:uiPriority="65" w:unhideWhenUsed="0"/>
-    <w:lsdException w:name="Medium List 2 Accent 5" w:semiHidden="0" w:uiPriority="66" w:unhideWhenUsed="0"/>
-    <w:lsdException w:name="Medium Grid 1 Accent 5" w:semiHidden="0" w:uiPriority="67" w:unhideWhenUsed="0"/>
-    <w:lsdException w:name="Medium Grid 2 Accent 5" w:semiHidden="0" w:uiPriority="68" w:unhideWhenUsed="0"/>
-    <w:lsdException w:name="Medium Grid 3 Accent 5" w:semiHidden="0" w:uiPriority="69" w:unhideWhenUsed="0"/>
-    <w:lsdException w:name="Dark List Accent 5" w:semiHidden="0" w:uiPriority="70" w:unhideWhenUsed="0"/>
-    <w:lsdException w:name="Colorful Shading Accent 5" w:semiHidden="0" w:uiPriority="71" w:unhideWhenUsed="0"/>
-    <w:lsdException w:name="Colorful List Accent 5" w:semiHidden="0" w:uiPriority="72" w:unhideWhenUsed="0"/>
-    <w:lsdException w:name="Colorful Grid Accent 5" w:semiHidden="0" w:uiPriority="73" w:unhideWhenUsed="0"/>
-    <w:lsdException w:name="Light Shading Accent 6" w:semiHidden="0" w:uiPriority="60" w:unhideWhenUsed="0"/>
-    <w:lsdException w:name="Light List Accent 6" w:semiHidden="0" w:uiPriority="61" w:unhideWhenUsed="0"/>
-    <w:lsdException w:name="Light Grid Accent 6" w:semiHidden="0" w:uiPriority="62" w:unhideWhenUsed="0"/>
-    <w:lsdException w:name="Medium Shading 1 Accent 6" w:semiHidden="0" w:uiPriority="63" w:unhideWhenUsed="0"/>
-    <w:lsdException w:name="Medium Shading 2 Accent 6" w:semiHidden="0" w:uiPriority="64" w:unhideWhenUsed="0"/>
-    <w:lsdException w:name="Medium List 1 Accent 6" w:semiHidden="0" w:uiPriority="65" w:unhideWhenUsed="0"/>
-    <w:lsdException w:name="Medium List 2 Accent 6" w:semiHidden="0" w:uiPriority="66" w:unhideWhenUsed="0"/>
-    <w:lsdException w:name="Medium Grid 1 Accent 6" w:semiHidden="0" w:uiPriority="67" w:unhideWhenUsed="0"/>
-    <w:lsdException w:name="Medium Grid 2 Accent 6" w:semiHidden="0" w:uiPriority="68" w:unhideWhenUsed="0"/>
-    <w:lsdException w:name="Medium Grid 3 Accent 6" w:semiHidden="0" w:uiPriority="69" w:unhideWhenUsed="0"/>
-    <w:lsdException w:name="Dark List Accent 6" w:semiHidden="0" w:uiPriority="70" w:unhideWhenUsed="0"/>
-    <w:lsdException w:name="Colorful Shading Accent 6" w:semiHidden="0" w:uiPriority="71" w:unhideWhenUsed="0"/>
-    <w:lsdException w:name="Colorful List Accent 6" w:semiHidden="0" w:uiPriority="72" w:unhideWhenUsed="0"/>
-    <w:lsdException w:name="Colorful Grid Accent 6" w:semiHidden="0" w:uiPriority="73" w:unhideWhenUsed="0"/>
-    <w:lsdException w:name="Subtle Emphasis" w:semiHidden="0" w:uiPriority="19" w:unhideWhenUsed="0" w:qFormat="1"/>
-    <w:lsdException w:name="Intense Emphasis" w:semiHidden="0" w:uiPriority="21" w:unhideWhenUsed="0" w:qFormat="1"/>
-    <w:lsdException w:name="Subtle Reference" w:semiHidden="0" w:uiPriority="31" w:unhideWhenUsed="0" w:qFormat="1"/>
-    <w:lsdException w:name="Intense Reference" w:semiHidden="0" w:uiPriority="32" w:unhideWhenUsed="0" w:qFormat="1"/>
-    <w:lsdException w:name="Book Title" w:semiHidden="0" w:uiPriority="33" w:unhideWhenUsed="0" w:qFormat="1"/>
-    <w:lsdException w:name="Bibliography" w:uiPriority="37"/>
-    <w:lsdException w:name="TOC Heading" w:uiPriority="39" w:qFormat="1"/>
+  <w:latentStyles w:defLockedState="0" w:defUIPriority="99" w:defSemiHidden="0" w:defUnhideWhenUsed="0" w:defQFormat="0" w:count="376">
+    <w:lsdException w:name="Normal" w:uiPriority="0" w:qFormat="1"/>
+    <w:lsdException w:name="heading 1" w:uiPriority="9" w:qFormat="1"/>
+    <w:lsdException w:name="heading 2" w:uiPriority="9" w:qFormat="1"/>
+    <w:lsdException w:name="heading 3" w:semiHidden="1" w:uiPriority="9" w:unhideWhenUsed="1" w:qFormat="1"/>
+    <w:lsdException w:name="heading 4" w:semiHidden="1" w:uiPriority="9" w:unhideWhenUsed="1" w:qFormat="1"/>
+    <w:lsdException w:name="heading 5" w:semiHidden="1" w:uiPriority="9" w:unhideWhenUsed="1" w:qFormat="1"/>
+    <w:lsdException w:name="heading 6" w:semiHidden="1" w:uiPriority="9" w:unhideWhenUsed="1" w:qFormat="1"/>
+    <w:lsdException w:name="heading 7" w:semiHidden="1" w:uiPriority="9" w:unhideWhenUsed="1" w:qFormat="1"/>
+    <w:lsdException w:name="heading 8" w:semiHidden="1" w:uiPriority="9" w:unhideWhenUsed="1" w:qFormat="1"/>
+    <w:lsdException w:name="heading 9" w:semiHidden="1" w:uiPriority="9" w:unhideWhenUsed="1" w:qFormat="1"/>
+    <w:lsdException w:name="index 1" w:semiHidden="1" w:unhideWhenUsed="1"/>
+    <w:lsdException w:name="index 2" w:semiHidden="1" w:unhideWhenUsed="1"/>
+    <w:lsdException w:name="index 3" w:semiHidden="1" w:unhideWhenUsed="1"/>
+    <w:lsdException w:name="index 4" w:semiHidden="1" w:unhideWhenUsed="1"/>
+    <w:lsdException w:name="index 5" w:semiHidden="1" w:unhideWhenUsed="1"/>
+    <w:lsdException w:name="index 6" w:semiHidden="1" w:unhideWhenUsed="1"/>
+    <w:lsdException w:name="index 7" w:semiHidden="1" w:unhideWhenUsed="1"/>
+    <w:lsdException w:name="index 8" w:semiHidden="1" w:unhideWhenUsed="1"/>
+    <w:lsdException w:name="index 9" w:semiHidden="1" w:unhideWhenUsed="1"/>
+    <w:lsdException w:name="toc 1" w:semiHidden="1" w:uiPriority="39" w:unhideWhenUsed="1"/>
+    <w:lsdException w:name="toc 2" w:semiHidden="1" w:uiPriority="39" w:unhideWhenUsed="1"/>
+    <w:lsdException w:name="toc 3" w:semiHidden="1" w:uiPriority="39" w:unhideWhenUsed="1"/>
+    <w:lsdException w:name="toc 4" w:semiHidden="1" w:uiPriority="39" w:unhideWhenUsed="1"/>
+    <w:lsdException w:name="toc 5" w:semiHidden="1" w:uiPriority="39" w:unhideWhenUsed="1"/>
+    <w:lsdException w:name="toc 6" w:semiHidden="1" w:uiPriority="39" w:unhideWhenUsed="1"/>
+    <w:lsdException w:name="toc 7" w:semiHidden="1" w:uiPriority="39" w:unhideWhenUsed="1"/>
+    <w:lsdException w:name="toc 8" w:semiHidden="1" w:uiPriority="39" w:unhideWhenUsed="1"/>
+    <w:lsdException w:name="toc 9" w:semiHidden="1" w:uiPriority="39" w:unhideWhenUsed="1"/>
+    <w:lsdException w:name="Normal Indent" w:semiHidden="1" w:unhideWhenUsed="1"/>
+    <w:lsdException w:name="footnote text" w:semiHidden="1" w:unhideWhenUsed="1"/>
+    <w:lsdException w:name="annotation text" w:semiHidden="1" w:unhideWhenUsed="1"/>
+    <w:lsdException w:name="header" w:semiHidden="1" w:unhideWhenUsed="1"/>
+    <w:lsdException w:name="footer" w:semiHidden="1" w:unhideWhenUsed="1"/>
+    <w:lsdException w:name="index heading" w:semiHidden="1" w:unhideWhenUsed="1"/>
+    <w:lsdException w:name="caption" w:semiHidden="1" w:uiPriority="35" w:unhideWhenUsed="1" w:qFormat="1"/>
+    <w:lsdException w:name="table of figures" w:semiHidden="1" w:unhideWhenUsed="1"/>
+    <w:lsdException w:name="envelope address" w:semiHidden="1" w:unhideWhenUsed="1"/>
+    <w:lsdException w:name="envelope return" w:semiHidden="1" w:unhideWhenUsed="1"/>
+    <w:lsdException w:name="footnote reference" w:semiHidden="1" w:unhideWhenUsed="1"/>
+    <w:lsdException w:name="annotation reference" w:semiHidden="1" w:unhideWhenUsed="1"/>
+    <w:lsdException w:name="line number" w:semiHidden="1" w:unhideWhenUsed="1"/>
+    <w:lsdException w:name="page number" w:semiHidden="1" w:unhideWhenUsed="1"/>
+    <w:lsdException w:name="endnote reference" w:semiHidden="1" w:unhideWhenUsed="1"/>
+    <w:lsdException w:name="endnote text" w:semiHidden="1" w:unhideWhenUsed="1"/>
+    <w:lsdException w:name="table of authorities" w:semiHidden="1" w:unhideWhenUsed="1"/>
+    <w:lsdException w:name="macro" w:semiHidden="1" w:unhideWhenUsed="1"/>
+    <w:lsdException w:name="toa heading" w:semiHidden="1" w:unhideWhenUsed="1"/>
+    <w:lsdException w:name="List" w:semiHidden="1" w:unhideWhenUsed="1"/>
+    <w:lsdException w:name="List Bullet" w:semiHidden="1" w:unhideWhenUsed="1"/>
+    <w:lsdException w:name="List Number" w:semiHidden="1" w:unhideWhenUsed="1"/>
+    <w:lsdException w:name="List 2" w:semiHidden="1" w:unhideWhenUsed="1"/>
+    <w:lsdException w:name="List 3" w:semiHidden="1" w:unhideWhenUsed="1"/>
+    <w:lsdException w:name="List 4" w:semiHidden="1" w:unhideWhenUsed="1"/>
+    <w:lsdException w:name="List 5" w:semiHidden="1" w:unhideWhenUsed="1"/>
+    <w:lsdException w:name="List Bullet 2" w:semiHidden="1" w:unhideWhenUsed="1"/>
+    <w:lsdException w:name="List Bullet 3" w:semiHidden="1" w:unhideWhenUsed="1"/>
+    <w:lsdException w:name="List Bullet 4" w:semiHidden="1" w:unhideWhenUsed="1"/>
+    <w:lsdException w:name="List Bullet 5" w:semiHidden="1" w:unhideWhenUsed="1"/>
+    <w:lsdException w:name="List Number 2" w:semiHidden="1" w:unhideWhenUsed="1"/>
+    <w:lsdException w:name="List Number 3" w:semiHidden="1" w:unhideWhenUsed="1"/>
+    <w:lsdException w:name="List Number 4" w:semiHidden="1" w:unhideWhenUsed="1"/>
+    <w:lsdException w:name="List Number 5" w:semiHidden="1" w:unhideWhenUsed="1"/>
+    <w:lsdException w:name="Title" w:uiPriority="10" w:qFormat="1"/>
+    <w:lsdException w:name="Closing" w:semiHidden="1" w:unhideWhenUsed="1"/>
+    <w:lsdException w:name="Signature" w:semiHidden="1" w:unhideWhenUsed="1"/>
+    <w:lsdException w:name="Default Paragraph Font" w:semiHidden="1" w:uiPriority="1" w:unhideWhenUsed="1"/>
+    <w:lsdException w:name="Body Text" w:semiHidden="1" w:unhideWhenUsed="1"/>
+    <w:lsdException w:name="Body Text Indent" w:semiHidden="1" w:unhideWhenUsed="1"/>
+    <w:lsdException w:name="List Continue" w:semiHidden="1" w:unhideWhenUsed="1"/>
+    <w:lsdException w:name="List Continue 2" w:semiHidden="1" w:unhideWhenUsed="1"/>
+    <w:lsdException w:name="List Continue 3" w:semiHidden="1" w:unhideWhenUsed="1"/>
+    <w:lsdException w:name="List Continue 4" w:semiHidden="1" w:unhideWhenUsed="1"/>
+    <w:lsdException w:name="List Continue 5" w:semiHidden="1" w:unhideWhenUsed="1"/>
+    <w:lsdException w:name="Message Header" w:semiHidden="1" w:unhideWhenUsed="1"/>
+    <w:lsdException w:name="Subtitle" w:uiPriority="11" w:qFormat="1"/>
+    <w:lsdException w:name="Salutation" w:semiHidden="1" w:unhideWhenUsed="1"/>
+    <w:lsdException w:name="Date" w:semiHidden="1" w:unhideWhenUsed="1"/>
+    <w:lsdException w:name="Body Text First Indent" w:semiHidden="1" w:unhideWhenUsed="1"/>
+    <w:lsdException w:name="Body Text First Indent 2" w:semiHidden="1" w:unhideWhenUsed="1"/>
+    <w:lsdException w:name="Note Heading" w:semiHidden="1" w:unhideWhenUsed="1"/>
+    <w:lsdException w:name="Body Text 2" w:semiHidden="1" w:unhideWhenUsed="1"/>
+    <w:lsdException w:name="Body Text 3" w:semiHidden="1" w:unhideWhenUsed="1"/>
+    <w:lsdException w:name="Body Text Indent 2" w:semiHidden="1" w:unhideWhenUsed="1"/>
+    <w:lsdException w:name="Body Text Indent 3" w:semiHidden="1" w:unhideWhenUsed="1"/>
+    <w:lsdException w:name="Block Text" w:semiHidden="1" w:unhideWhenUsed="1"/>
+    <w:lsdException w:name="Hyperlink" w:semiHidden="1" w:unhideWhenUsed="1"/>
+    <w:lsdException w:name="FollowedHyperlink" w:semiHidden="1" w:unhideWhenUsed="1"/>
+    <w:lsdException w:name="Strong" w:uiPriority="22" w:qFormat="1"/>
+    <w:lsdException w:name="Emphasis" w:uiPriority="20" w:qFormat="1"/>
+    <w:lsdException w:name="Document Map" w:semiHidden="1" w:unhideWhenUsed="1"/>
+    <w:lsdException w:name="Plain Text" w:semiHidden="1" w:unhideWhenUsed="1"/>
+    <w:lsdException w:name="E-mail Signature" w:semiHidden="1" w:unhideWhenUsed="1"/>
+    <w:lsdException w:name="HTML Top of Form" w:semiHidden="1" w:unhideWhenUsed="1"/>
+    <w:lsdException w:name="HTML Bottom of Form" w:semiHidden="1" w:unhideWhenUsed="1"/>
+    <w:lsdException w:name="Normal (Web)" w:semiHidden="1" w:unhideWhenUsed="1"/>
+    <w:lsdException w:name="HTML Acronym" w:semiHidden="1" w:unhideWhenUsed="1"/>
+    <w:lsdException w:name="HTML Address" w:semiHidden="1" w:unhideWhenUsed="1"/>
+    <w:lsdException w:name="HTML Cite" w:semiHidden="1" w:unhideWhenUsed="1"/>
+    <w:lsdException w:name="HTML Code" w:semiHidden="1" w:unhideWhenUsed="1"/>
+    <w:lsdException w:name="HTML Definition" w:semiHidden="1" w:unhideWhenUsed="1"/>
+    <w:lsdException w:name="HTML Keyboard" w:semiHidden="1" w:unhideWhenUsed="1"/>
+    <w:lsdException w:name="HTML Preformatted" w:semiHidden="1" w:unhideWhenUsed="1"/>
+    <w:lsdException w:name="HTML Sample" w:semiHidden="1" w:unhideWhenUsed="1"/>
+    <w:lsdException w:name="HTML Typewriter" w:semiHidden="1" w:unhideWhenUsed="1"/>
+    <w:lsdException w:name="HTML Variable" w:semiHidden="1" w:unhideWhenUsed="1"/>
+    <w:lsdException w:name="Normal Table" w:semiHidden="1" w:unhideWhenUsed="1"/>
+    <w:lsdException w:name="annotation subject" w:semiHidden="1" w:unhideWhenUsed="1"/>
+    <w:lsdException w:name="No List" w:semiHidden="1" w:unhideWhenUsed="1"/>
+    <w:lsdException w:name="Outline List 1" w:semiHidden="1" w:unhideWhenUsed="1"/>
+    <w:lsdException w:name="Outline List 2" w:semiHidden="1" w:unhideWhenUsed="1"/>
+    <w:lsdException w:name="Outline List 3" w:semiHidden="1" w:unhideWhenUsed="1"/>
+    <w:lsdException w:name="Table Simple 1" w:semiHidden="1" w:unhideWhenUsed="1"/>
+    <w:lsdException w:name="Table Simple 2" w:semiHidden="1" w:unhideWhenUsed="1"/>
+    <w:lsdException w:name="Table Simple 3" w:semiHidden="1" w:unhideWhenUsed="1"/>
+    <w:lsdException w:name="Table Classic 1" w:semiHidden="1" w:unhideWhenUsed="1"/>
+    <w:lsdException w:name="Table Classic 2" w:semiHidden="1" w:unhideWhenUsed="1"/>
+    <w:lsdException w:name="Table Classic 3" w:semiHidden="1" w:unhideWhenUsed="1"/>
+    <w:lsdException w:name="Table Classic 4" w:semiHidden="1" w:unhideWhenUsed="1"/>
+    <w:lsdException w:name="Table Colorful 1" w:semiHidden="1" w:unhideWhenUsed="1"/>
+    <w:lsdException w:name="Table Colorful 2" w:semiHidden="1" w:unhideWhenUsed="1"/>
+    <w:lsdException w:name="Table Colorful 3" w:semiHidden="1" w:unhideWhenUsed="1"/>
+    <w:lsdException w:name="Table Columns 1" w:semiHidden="1" w:unhideWhenUsed="1"/>
+    <w:lsdException w:name="Table Columns 2" w:semiHidden="1" w:unhideWhenUsed="1"/>
+    <w:lsdException w:name="Table Columns 3" w:semiHidden="1" w:unhideWhenUsed="1"/>
+    <w:lsdException w:name="Table Columns 4" w:semiHidden="1" w:unhideWhenUsed="1"/>
+    <w:lsdException w:name="Table Columns 5" w:semiHidden="1" w:unhideWhenUsed="1"/>
+    <w:lsdException w:name="Table Grid 1" w:semiHidden="1" w:unhideWhenUsed="1"/>
+    <w:lsdException w:name="Table Grid 2" w:semiHidden="1" w:unhideWhenUsed="1"/>
+    <w:lsdException w:name="Table Grid 3" w:semiHidden="1" w:unhideWhenUsed="1"/>
+    <w:lsdException w:name="Table Grid 4" w:semiHidden="1" w:unhideWhenUsed="1"/>
+    <w:lsdException w:name="Table Grid 5" w:semiHidden="1" w:unhideWhenUsed="1"/>
+    <w:lsdException w:name="Table Grid 6" w:semiHidden="1" w:unhideWhenUsed="1"/>
+    <w:lsdException w:name="Table Grid 7" w:semiHidden="1" w:unhideWhenUsed="1"/>
+    <w:lsdException w:name="Table Grid 8" w:semiHidden="1" w:unhideWhenUsed="1"/>
+    <w:lsdException w:name="Table List 1" w:semiHidden="1" w:unhideWhenUsed="1"/>
+    <w:lsdException w:name="Table List 2" w:semiHidden="1" w:unhideWhenUsed="1"/>
+    <w:lsdException w:name="Table List 3" w:semiHidden="1" w:unhideWhenUsed="1"/>
+    <w:lsdException w:name="Table List 4" w:semiHidden="1" w:unhideWhenUsed="1"/>
+    <w:lsdException w:name="Table List 5" w:semiHidden="1" w:unhideWhenUsed="1"/>
+    <w:lsdException w:name="Table List 6" w:semiHidden="1" w:unhideWhenUsed="1"/>
+    <w:lsdException w:name="Table List 7" w:semiHidden="1" w:unhideWhenUsed="1"/>
+    <w:lsdException w:name="Table List 8" w:semiHidden="1" w:unhideWhenUsed="1"/>
+    <w:lsdException w:name="Table 3D effects 1" w:semiHidden="1" w:unhideWhenUsed="1"/>
+    <w:lsdException w:name="Table 3D effects 2" w:semiHidden="1" w:unhideWhenUsed="1"/>
+    <w:lsdException w:name="Table 3D effects 3" w:semiHidden="1" w:unhideWhenUsed="1"/>
+    <w:lsdException w:name="Table Contemporary" w:semiHidden="1" w:unhideWhenUsed="1"/>
+    <w:lsdException w:name="Table Elegant" w:semiHidden="1" w:unhideWhenUsed="1"/>
+    <w:lsdException w:name="Table Professional" w:semiHidden="1" w:unhideWhenUsed="1"/>
+    <w:lsdException w:name="Table Subtle 1" w:semiHidden="1" w:unhideWhenUsed="1"/>
+    <w:lsdException w:name="Table Subtle 2" w:semiHidden="1" w:unhideWhenUsed="1"/>
+    <w:lsdException w:name="Table Web 1" w:semiHidden="1" w:unhideWhenUsed="1"/>
+    <w:lsdException w:name="Table Web 2" w:semiHidden="1" w:unhideWhenUsed="1"/>
+    <w:lsdException w:name="Table Web 3" w:semiHidden="1" w:unhideWhenUsed="1"/>
+    <w:lsdException w:name="Balloon Text" w:semiHidden="1" w:unhideWhenUsed="1"/>
+    <w:lsdException w:name="Table Grid" w:uiPriority="59"/>
+    <w:lsdException w:name="Table Theme" w:semiHidden="1" w:unhideWhenUsed="1"/>
+    <w:lsdException w:name="Placeholder Text" w:semiHidden="1"/>
+    <w:lsdException w:name="No Spacing" w:uiPriority="1" w:qFormat="1"/>
+    <w:lsdException w:name="Light Shading" w:uiPriority="60"/>
+    <w:lsdException w:name="Light List" w:uiPriority="61"/>
+    <w:lsdException w:name="Light Grid" w:uiPriority="62"/>
+    <w:lsdException w:name="Medium Shading 1" w:uiPriority="63"/>
+    <w:lsdException w:name="Medium Shading 2" w:uiPriority="64"/>
+    <w:lsdException w:name="Medium List 1" w:uiPriority="65"/>
+    <w:lsdException w:name="Medium List 2" w:uiPriority="66"/>
+    <w:lsdException w:name="Medium Grid 1" w:uiPriority="67"/>
+    <w:lsdException w:name="Medium Grid 2" w:uiPriority="68"/>
+    <w:lsdException w:name="Medium Grid 3" w:uiPriority="69"/>
+    <w:lsdException w:name="Dark List" w:uiPriority="70"/>
+    <w:lsdException w:name="Colorful Shading" w:uiPriority="71"/>
+    <w:lsdException w:name="Colorful List" w:uiPriority="72"/>
+    <w:lsdException w:name="Colorful Grid" w:uiPriority="73"/>
+    <w:lsdException w:name="Light Shading Accent 1" w:uiPriority="60"/>
+    <w:lsdException w:name="Light List Accent 1" w:uiPriority="61"/>
+    <w:lsdException w:name="Light Grid Accent 1" w:uiPriority="62"/>
+    <w:lsdException w:name="Medium Shading 1 Accent 1" w:uiPriority="63"/>
+    <w:lsdException w:name="Medium Shading 2 Accent 1" w:uiPriority="64"/>
+    <w:lsdException w:name="Medium List 1 Accent 1" w:uiPriority="65"/>
+    <w:lsdException w:name="Revision" w:semiHidden="1"/>
+    <w:lsdException w:name="List Paragraph" w:uiPriority="34" w:qFormat="1"/>
+    <w:lsdException w:name="Quote" w:uiPriority="29" w:qFormat="1"/>
+    <w:lsdException w:name="Intense Quote" w:uiPriority="30" w:qFormat="1"/>
+    <w:lsdException w:name="Medium List 2 Accent 1" w:uiPriority="66"/>
+    <w:lsdException w:name="Medium Grid 1 Accent 1" w:uiPriority="67"/>
+    <w:lsdException w:name="Medium Grid 2 Accent 1" w:uiPriority="68"/>
+    <w:lsdException w:name="Medium Grid 3 Accent 1" w:uiPriority="69"/>
+    <w:lsdException w:name="Dark List Accent 1" w:uiPriority="70"/>
+    <w:lsdException w:name="Colorful Shading Accent 1" w:uiPriority="71"/>
+    <w:lsdException w:name="Colorful List Accent 1" w:uiPriority="72"/>
+    <w:lsdException w:name="Colorful Grid Accent 1" w:uiPriority="73"/>
+    <w:lsdException w:name="Light Shading Accent 2" w:uiPriority="60"/>
+    <w:lsdException w:name="Light List Accent 2" w:uiPriority="61"/>
+    <w:lsdException w:name="Light Grid Accent 2" w:uiPriority="62"/>
+    <w:lsdException w:name="Medium Shading 1 Accent 2" w:uiPriority="63"/>
+    <w:lsdException w:name="Medium Shading 2 Accent 2" w:uiPriority="64"/>
+    <w:lsdException w:name="Medium List 1 Accent 2" w:uiPriority="65"/>
+    <w:lsdException w:name="Medium List 2 Accent 2" w:uiPriority="66"/>
+    <w:lsdException w:name="Medium Grid 1 Accent 2" w:uiPriority="67"/>
+    <w:lsdException w:name="Medium Grid 2 Accent 2" w:uiPriority="68"/>
+    <w:lsdException w:name="Medium Grid 3 Accent 2" w:uiPriority="69"/>
+    <w:lsdException w:name="Dark List Accent 2" w:uiPriority="70"/>
+    <w:lsdException w:name="Colorful Shading Accent 2" w:uiPriority="71"/>
+    <w:lsdException w:name="Colorful List Accent 2" w:uiPriority="72"/>
+    <w:lsdException w:name="Colorful Grid Accent 2" w:uiPriority="73"/>
+    <w:lsdException w:name="Light Shading Accent 3" w:uiPriority="60"/>
+    <w:lsdException w:name="Light List Accent 3" w:uiPriority="61"/>
+    <w:lsdException w:name="Light Grid Accent 3" w:uiPriority="62"/>
+    <w:lsdException w:name="Medium Shading 1 Accent 3" w:uiPriority="63"/>
+    <w:lsdException w:name="Medium Shading 2 Accent 3" w:uiPriority="64"/>
+    <w:lsdException w:name="Medium List 1 Accent 3" w:uiPriority="65"/>
+    <w:lsdException w:name="Medium List 2 Accent 3" w:uiPriority="66"/>
+    <w:lsdException w:name="Medium Grid 1 Accent 3" w:uiPriority="67"/>
+    <w:lsdException w:name="Medium Grid 2 Accent 3" w:uiPriority="68"/>
+    <w:lsdException w:name="Medium Grid 3 Accent 3" w:uiPriority="69"/>
+    <w:lsdException w:name="Dark List Accent 3" w:uiPriority="70"/>
+    <w:lsdException w:name="Colorful Shading Accent 3" w:uiPriority="71"/>
+    <w:lsdException w:name="Colorful List Accent 3" w:uiPriority="72"/>
+    <w:lsdException w:name="Colorful Grid Accent 3" w:uiPriority="73"/>
+    <w:lsdException w:name="Light Shading Accent 4" w:uiPriority="60"/>
+    <w:lsdException w:name="Light List Accent 4" w:uiPriority="61"/>
+    <w:lsdException w:name="Light Grid Accent 4" w:uiPriority="62"/>
+    <w:lsdException w:name="Medium Shading 1 Accent 4" w:uiPriority="63"/>
+    <w:lsdException w:name="Medium Shading 2 Accent 4" w:uiPriority="64"/>
+    <w:lsdException w:name="Medium List 1 Accent 4" w:uiPriority="65"/>
+    <w:lsdException w:name="Medium List 2 Accent 4" w:uiPriority="66"/>
+    <w:lsdException w:name="Medium Grid 1 Accent 4" w:uiPriority="67"/>
+    <w:lsdException w:name="Medium Grid 2 Accent 4" w:uiPriority="68"/>
+    <w:lsdException w:name="Medium Grid 3 Accent 4" w:uiPriority="69"/>
+    <w:lsdException w:name="Dark List Accent 4" w:uiPriority="70"/>
+    <w:lsdException w:name="Colorful Shading Accent 4" w:uiPriority="71"/>
+    <w:lsdException w:name="Colorful List Accent 4" w:uiPriority="72"/>
+    <w:lsdException w:name="Colorful Grid Accent 4" w:uiPriority="73"/>
+    <w:lsdException w:name="Light Shading Accent 5" w:uiPriority="60"/>
+    <w:lsdException w:name="Light List Accent 5" w:uiPriority="61"/>
+    <w:lsdException w:name="Light Grid Accent 5" w:uiPriority="62"/>
+    <w:lsdException w:name="Medium Shading 1 Accent 5" w:uiPriority="63"/>
+    <w:lsdException w:name="Medium Shading 2 Accent 5" w:uiPriority="64"/>
+    <w:lsdException w:name="Medium List 1 Accent 5" w:uiPriority="65"/>
+    <w:lsdException w:name="Medium List 2 Accent 5" w:uiPriority="66"/>
+    <w:lsdException w:name="Medium Grid 1 Accent 5" w:uiPriority="67"/>
+    <w:lsdException w:name="Medium Grid 2 Accent 5" w:uiPriority="68"/>
+    <w:lsdException w:name="Medium Grid 3 Accent 5" w:uiPriority="69"/>
+    <w:lsdException w:name="Dark List Accent 5" w:uiPriority="70"/>
+    <w:lsdException w:name="Colorful Shading Accent 5" w:uiPriority="71"/>
+    <w:lsdException w:name="Colorful List Accent 5" w:uiPriority="72"/>
+    <w:lsdException w:name="Colorful Grid Accent 5" w:uiPriority="73"/>
+    <w:lsdException w:name="Light Shading Accent 6" w:uiPriority="60"/>
+    <w:lsdException w:name="Light List Accent 6" w:uiPriority="61"/>
+    <w:lsdException w:name="Light Grid Accent 6" w:uiPriority="62"/>
+    <w:lsdException w:name="Medium Shading 1 Accent 6" w:uiPriority="63"/>
+    <w:lsdException w:name="Medium Shading 2 Accent 6" w:uiPriority="64"/>
+    <w:lsdException w:name="Medium List 1 Accent 6" w:uiPriority="65"/>
+    <w:lsdException w:name="Medium List 2 Accent 6" w:uiPriority="66"/>
+    <w:lsdException w:name="Medium Grid 1 Accent 6" w:uiPriority="67"/>
+    <w:lsdException w:name="Medium Grid 2 Accent 6" w:uiPriority="68"/>
+    <w:lsdException w:name="Medium Grid 3 Accent 6" w:uiPriority="69"/>
+    <w:lsdException w:name="Dark List Accent 6" w:uiPriority="70"/>
+    <w:lsdException w:name="Colorful Shading Accent 6" w:uiPriority="71"/>
+    <w:lsdException w:name="Colorful List Accent 6" w:uiPriority="72"/>
+    <w:lsdException w:name="Colorful Grid Accent 6" w:uiPriority="73"/>
+    <w:lsdException w:name="Subtle Emphasis" w:uiPriority="19" w:qFormat="1"/>
+    <w:lsdException w:name="Intense Emphasis" w:uiPriority="21" w:qFormat="1"/>
+    <w:lsdException w:name="Subtle Reference" w:uiPriority="31" w:qFormat="1"/>
+    <w:lsdException w:name="Intense Reference" w:uiPriority="32" w:qFormat="1"/>
+    <w:lsdException w:name="Book Title" w:uiPriority="33" w:qFormat="1"/>
+    <w:lsdException w:name="Bibliography" w:semiHidden="1" w:uiPriority="37" w:unhideWhenUsed="1"/>
+    <w:lsdException w:name="TOC Heading" w:semiHidden="1" w:uiPriority="39" w:unhideWhenUsed="1" w:qFormat="1"/>
+    <w:lsdException w:name="Plain Table 5" w:semiHidden="1" w:unhideWhenUsed="1"/>
+    <w:lsdException w:name="Grid Table Light" w:semiHidden="1" w:unhideWhenUsed="1"/>
+    <w:lsdException w:name="Grid Table 1 Light" w:semiHidden="1" w:unhideWhenUsed="1"/>
+    <w:lsdException w:name="Grid Table 2" w:semiHidden="1" w:unhideWhenUsed="1"/>
+    <w:lsdException w:name="Grid Table 3" w:semiHidden="1" w:unhideWhenUsed="1"/>
+    <w:lsdException w:name="Grid Table 4" w:uiPriority="49"/>
+    <w:lsdException w:name="Grid Table 5 Dark" w:uiPriority="50"/>
+    <w:lsdException w:name="Grid Table 6 Colorful" w:uiPriority="51"/>
+    <w:lsdException w:name="Grid Table 7 Colorful" w:uiPriority="52"/>
+    <w:lsdException w:name="Grid Table 1 Light Accent 1" w:uiPriority="46"/>
+    <w:lsdException w:name="Grid Table 2 Accent 1" w:uiPriority="47"/>
+    <w:lsdException w:name="Grid Table 3 Accent 1" w:uiPriority="48"/>
+    <w:lsdException w:name="Grid Table 4 Accent 1" w:uiPriority="49"/>
+    <w:lsdException w:name="Grid Table 5 Dark Accent 1" w:uiPriority="50"/>
+    <w:lsdException w:name="Grid Table 6 Colorful Accent 1" w:uiPriority="51"/>
+    <w:lsdException w:name="Grid Table 7 Colorful Accent 1" w:uiPriority="52"/>
+    <w:lsdException w:name="Grid Table 1 Light Accent 2" w:uiPriority="46"/>
+    <w:lsdException w:name="Grid Table 2 Accent 2" w:uiPriority="47"/>
+    <w:lsdException w:name="Grid Table 3 Accent 2" w:uiPriority="48"/>
+    <w:lsdException w:name="Grid Table 4 Accent 2" w:uiPriority="49"/>
+    <w:lsdException w:name="Grid Table 5 Dark Accent 2" w:uiPriority="50"/>
+    <w:lsdException w:name="Grid Table 6 Colorful Accent 2" w:uiPriority="51"/>
+    <w:lsdException w:name="Grid Table 7 Colorful Accent 2" w:uiPriority="52"/>
+    <w:lsdException w:name="Grid Table 1 Light Accent 3" w:uiPriority="46"/>
+    <w:lsdException w:name="Grid Table 2 Accent 3" w:uiPriority="47"/>
+    <w:lsdException w:name="Grid Table 3 Accent 3" w:uiPriority="48"/>
+    <w:lsdException w:name="Grid Table 4 Accent 3" w:uiPriority="49"/>
+    <w:lsdException w:name="Grid Table 5 Dark Accent 3" w:uiPriority="50"/>
+    <w:lsdException w:name="Grid Table 6 Colorful Accent 3" w:uiPriority="51"/>
+    <w:lsdException w:name="Grid Table 7 Colorful Accent 3" w:uiPriority="52"/>
+    <w:lsdException w:name="Grid Table 1 Light Accent 4" w:uiPriority="46"/>
+    <w:lsdException w:name="Grid Table 2 Accent 4" w:uiPriority="47"/>
+    <w:lsdException w:name="Grid Table 3 Accent 4" w:uiPriority="48"/>
+    <w:lsdException w:name="Grid Table 4 Accent 4" w:uiPriority="49"/>
+    <w:lsdException w:name="Grid Table 5 Dark Accent 4" w:uiPriority="50"/>
+    <w:lsdException w:name="Grid Table 6 Colorful Accent 4" w:uiPriority="51"/>
+    <w:lsdException w:name="Grid Table 7 Colorful Accent 4" w:uiPriority="52"/>
+    <w:lsdException w:name="Grid Table 1 Light Accent 5" w:uiPriority="46"/>
+    <w:lsdException w:name="Grid Table 2 Accent 5" w:uiPriority="47"/>
+    <w:lsdException w:name="Grid Table 3 Accent 5" w:uiPriority="48"/>
+    <w:lsdException w:name="Grid Table 4 Accent 5" w:uiPriority="49"/>
+    <w:lsdException w:name="Grid Table 5 Dark Accent 5" w:uiPriority="50"/>
+    <w:lsdException w:name="Grid Table 6 Colorful Accent 5" w:uiPriority="51"/>
+    <w:lsdException w:name="Grid Table 7 Colorful Accent 5" w:uiPriority="52"/>
+    <w:lsdException w:name="Grid Table 1 Light Accent 6" w:uiPriority="46"/>
+    <w:lsdException w:name="Grid Table 2 Accent 6" w:uiPriority="47"/>
+    <w:lsdException w:name="Grid Table 3 Accent 6" w:uiPriority="48"/>
+    <w:lsdException w:name="Grid Table 4 Accent 6" w:uiPriority="49"/>
+    <w:lsdException w:name="Grid Table 5 Dark Accent 6" w:uiPriority="50"/>
+    <w:lsdException w:name="Grid Table 6 Colorful Accent 6" w:uiPriority="51"/>
+    <w:lsdException w:name="Grid Table 7 Colorful Accent 6" w:uiPriority="52"/>
+    <w:lsdException w:name="List Table 1 Light" w:uiPriority="46"/>
+    <w:lsdException w:name="List Table 2" w:uiPriority="47"/>
+    <w:lsdException w:name="List Table 3" w:uiPriority="48"/>
+    <w:lsdException w:name="List Table 4" w:uiPriority="49"/>
+    <w:lsdException w:name="List Table 5 Dark" w:uiPriority="50"/>
+    <w:lsdException w:name="List Table 6 Colorful" w:uiPriority="51"/>
+    <w:lsdException w:name="List Table 7 Colorful" w:uiPriority="52"/>
+    <w:lsdException w:name="List Table 1 Light Accent 1" w:uiPriority="46"/>
+    <w:lsdException w:name="List Table 2 Accent 1" w:uiPriority="47"/>
+    <w:lsdException w:name="List Table 3 Accent 1" w:uiPriority="48"/>
+    <w:lsdException w:name="List Table 4 Accent 1" w:uiPriority="49"/>
+    <w:lsdException w:name="List Table 5 Dark Accent 1" w:uiPriority="50"/>
+    <w:lsdException w:name="List Table 6 Colorful Accent 1" w:uiPriority="51"/>
+    <w:lsdException w:name="List Table 7 Colorful Accent 1" w:uiPriority="52"/>
+    <w:lsdException w:name="List Table 1 Light Accent 2" w:uiPriority="46"/>
+    <w:lsdException w:name="List Table 2 Accent 2" w:uiPriority="47"/>
+    <w:lsdException w:name="List Table 3 Accent 2" w:uiPriority="48"/>
+    <w:lsdException w:name="List Table 4 Accent 2" w:uiPriority="49"/>
+    <w:lsdException w:name="List Table 5 Dark Accent 2" w:uiPriority="50"/>
+    <w:lsdException w:name="List Table 6 Colorful Accent 2" w:uiPriority="51"/>
+    <w:lsdException w:name="List Table 7 Colorful Accent 2" w:uiPriority="52"/>
+    <w:lsdException w:name="List Table 1 Light Accent 3" w:uiPriority="46"/>
+    <w:lsdException w:name="List Table 2 Accent 3" w:uiPriority="47"/>
+    <w:lsdException w:name="List Table 3 Accent 3" w:uiPriority="48"/>
+    <w:lsdException w:name="List Table 4 Accent 3" w:uiPriority="49"/>
+    <w:lsdException w:name="List Table 5 Dark Accent 3" w:uiPriority="50"/>
+    <w:lsdException w:name="List Table 6 Colorful Accent 3" w:uiPriority="51"/>
+    <w:lsdException w:name="List Table 7 Colorful Accent 3" w:uiPriority="52"/>
+    <w:lsdException w:name="List Table 1 Light Accent 4" w:uiPriority="46"/>
+    <w:lsdException w:name="List Table 2 Accent 4" w:uiPriority="47"/>
+    <w:lsdException w:name="List Table 3 Accent 4" w:uiPriority="48"/>
+    <w:lsdException w:name="List Table 4 Accent 4" w:uiPriority="49"/>
+    <w:lsdException w:name="List Table 5 Dark Accent 4" w:uiPriority="50"/>
+    <w:lsdException w:name="List Table 6 Colorful Accent 4" w:uiPriority="51"/>
+    <w:lsdException w:name="List Table 7 Colorful Accent 4" w:uiPriority="52"/>
+    <w:lsdException w:name="List Table 1 Light Accent 5" w:uiPriority="46"/>
+    <w:lsdException w:name="List Table 2 Accent 5" w:uiPriority="47"/>
+    <w:lsdException w:name="List Table 3 Accent 5" w:uiPriority="48"/>
+    <w:lsdException w:name="List Table 4 Accent 5" w:uiPriority="49"/>
+    <w:lsdException w:name="List Table 5 Dark Accent 5" w:uiPriority="50"/>
+    <w:lsdException w:name="List Table 6 Colorful Accent 5" w:uiPriority="51"/>
+    <w:lsdException w:name="List Table 7 Colorful Accent 5" w:uiPriority="52"/>
+    <w:lsdException w:name="List Table 1 Light Accent 6" w:uiPriority="46"/>
+    <w:lsdException w:name="List Table 2 Accent 6" w:uiPriority="47"/>
+    <w:lsdException w:name="List Table 3 Accent 6" w:uiPriority="48"/>
+    <w:lsdException w:name="List Table 4 Accent 6" w:uiPriority="49"/>
+    <w:lsdException w:name="List Table 5 Dark Accent 6" w:uiPriority="50"/>
+    <w:lsdException w:name="List Table 6 Colorful Accent 6" w:uiPriority="51"/>
+    <w:lsdException w:name="List Table 7 Colorful Accent 6" w:uiPriority="52"/>
+    <w:lsdException w:name="Mention" w:semiHidden="1" w:unhideWhenUsed="1"/>
+    <w:lsdException w:name="Smart Hyperlink" w:semiHidden="1" w:unhideWhenUsed="1"/>
+    <w:lsdException w:name="Hashtag" w:semiHidden="1" w:unhideWhenUsed="1"/>
+    <w:lsdException w:name="Unresolved Mention" w:semiHidden="1" w:unhideWhenUsed="1"/>
+    <w:lsdException w:name="Smart Link" w:semiHidden="1" w:unhideWhenUsed="1"/>
   </w:latentStyles>
   <w:style w:type="paragraph" w:default="1" w:styleId="Normal">
     <w:name w:val="Normal"/>

</xml_diff>